<commit_message>
added event props notes to reactjs notes
</commit_message>
<xml_diff>
--- a/ReactJS/React.js notes.docx
+++ b/ReactJS/React.js notes.docx
@@ -593,6 +593,7 @@
       </w:pPr>
       <w:r>
         <w:rPr>
+          <w:noProof/>
           <w:lang w:val="en-US"/>
         </w:rPr>
         <w:drawing>
@@ -675,6 +676,7 @@
       </w:pPr>
       <w:r>
         <w:rPr>
+          <w:noProof/>
           <w:lang w:val="en-US"/>
         </w:rPr>
         <w:lastRenderedPageBreak/>
@@ -780,6 +782,7 @@
       </w:r>
       <w:r>
         <w:rPr>
+          <w:noProof/>
           <w:lang w:val="en-US"/>
         </w:rPr>
         <w:drawing>
@@ -860,6 +863,7 @@
       </w:pPr>
       <w:r>
         <w:rPr>
+          <w:noProof/>
           <w:lang w:val="en-US"/>
         </w:rPr>
         <w:drawing>
@@ -940,6 +944,7 @@
       </w:pPr>
       <w:r>
         <w:rPr>
+          <w:noProof/>
           <w:lang w:val="en-US"/>
         </w:rPr>
         <w:drawing>
@@ -1020,6 +1025,7 @@
       </w:pPr>
       <w:r>
         <w:rPr>
+          <w:noProof/>
           <w:lang w:val="en-US"/>
         </w:rPr>
         <w:drawing>
@@ -1104,6 +1110,7 @@
       </w:pPr>
       <w:r>
         <w:rPr>
+          <w:noProof/>
           <w:lang w:val="en-US"/>
         </w:rPr>
         <w:lastRenderedPageBreak/>
@@ -1329,6 +1336,7 @@
       </w:pPr>
       <w:r>
         <w:rPr>
+          <w:noProof/>
           <w:lang w:val="en-US"/>
         </w:rPr>
         <w:drawing>
@@ -1469,6 +1477,7 @@
       </w:pPr>
       <w:r>
         <w:rPr>
+          <w:noProof/>
           <w:lang w:val="en-US"/>
         </w:rPr>
         <w:drawing>
@@ -1597,6 +1606,7 @@
       </w:pPr>
       <w:r>
         <w:rPr>
+          <w:noProof/>
           <w:lang w:val="en-US"/>
         </w:rPr>
         <w:drawing>
@@ -1763,6 +1773,7 @@
       </w:pPr>
       <w:r>
         <w:rPr>
+          <w:noProof/>
           <w:lang w:val="en-US"/>
         </w:rPr>
         <w:lastRenderedPageBreak/>
@@ -1899,6 +1910,7 @@
       </w:pPr>
       <w:r>
         <w:rPr>
+          <w:noProof/>
           <w:lang w:val="en-US"/>
         </w:rPr>
         <w:drawing>
@@ -2103,6 +2115,7 @@
       </w:pPr>
       <w:r>
         <w:rPr>
+          <w:noProof/>
           <w:lang w:val="en-US"/>
         </w:rPr>
         <w:drawing>
@@ -2258,6 +2271,7 @@
       </w:pPr>
       <w:r>
         <w:rPr>
+          <w:noProof/>
           <w:lang w:val="en-US"/>
         </w:rPr>
         <w:drawing>
@@ -2298,6 +2312,7 @@
       </w:r>
       <w:r>
         <w:rPr>
+          <w:noProof/>
           <w:lang w:val="en-US"/>
         </w:rPr>
         <w:drawing>
@@ -2400,13 +2415,7 @@
         <w:rPr>
           <w:lang w:val="en-US"/>
         </w:rPr>
-        <w:t xml:space="preserve"> </w:t>
-      </w:r>
-      <w:r>
-        <w:rPr>
-          <w:lang w:val="en-US"/>
-        </w:rPr>
-        <w:t xml:space="preserve">multiple </w:t>
+        <w:t xml:space="preserve"> multiple </w:t>
       </w:r>
       <w:proofErr w:type="spellStart"/>
       <w:r>
@@ -2420,13 +2429,7 @@
         <w:rPr>
           <w:lang w:val="en-US"/>
         </w:rPr>
-        <w:t xml:space="preserve"> </w:t>
-      </w:r>
-      <w:r>
-        <w:rPr>
-          <w:lang w:val="en-US"/>
-        </w:rPr>
-        <w:t xml:space="preserve">elements and one change in the Todo.js file will change all the </w:t>
+        <w:t xml:space="preserve"> elements and one change in the Todo.js file will change all the </w:t>
       </w:r>
       <w:proofErr w:type="spellStart"/>
       <w:r>
@@ -2514,6 +2517,7 @@
       </w:pPr>
       <w:r>
         <w:rPr>
+          <w:noProof/>
           <w:lang w:val="en-US"/>
         </w:rPr>
         <w:drawing>
@@ -2644,6 +2648,7 @@
       </w:pPr>
       <w:r>
         <w:rPr>
+          <w:noProof/>
           <w:lang w:val="en-US"/>
         </w:rPr>
         <w:drawing>
@@ -2752,13 +2757,14 @@
       </w:pPr>
       <w:r>
         <w:rPr>
+          <w:noProof/>
           <w:lang w:val="en-US"/>
         </w:rPr>
         <w:lastRenderedPageBreak/>
         <w:drawing>
-          <wp:inline distT="0" distB="0" distL="0" distR="0" wp14:anchorId="762E9B2F" wp14:editId="750459F9">
-            <wp:extent cx="3772426" cy="5496692"/>
-            <wp:effectExtent l="0" t="0" r="0" b="8890"/>
+          <wp:inline distT="0" distB="0" distL="0" distR="0" wp14:anchorId="762E9B2F" wp14:editId="536D508C">
+            <wp:extent cx="2019960" cy="2943225"/>
+            <wp:effectExtent l="0" t="0" r="0" b="0"/>
             <wp:docPr id="20" name="Picture 20" descr="Graphical user interface, application&#10;&#10;Description automatically generated"/>
             <wp:cNvGraphicFramePr>
               <a:graphicFrameLocks xmlns:a="http://schemas.openxmlformats.org/drawingml/2006/main" noChangeAspect="1"/>
@@ -2779,7 +2785,7 @@
                   <pic:spPr>
                     <a:xfrm>
                       <a:off x="0" y="0"/>
-                      <a:ext cx="3772426" cy="5496692"/>
+                      <a:ext cx="2022564" cy="2947019"/>
                     </a:xfrm>
                     <a:prstGeom prst="rect">
                       <a:avLst/>
@@ -2803,65 +2809,2056 @@
     <w:p>
       <w:pPr>
         <w:rPr>
-          <w:lang w:val="en-US"/>
-        </w:rPr>
-      </w:pPr>
-    </w:p>
-    <w:p>
-      <w:pPr>
-        <w:rPr>
-          <w:lang w:val="en-US"/>
-        </w:rPr>
-      </w:pPr>
-    </w:p>
-    <w:p>
-      <w:pPr>
-        <w:rPr>
-          <w:lang w:val="en-US"/>
-        </w:rPr>
-      </w:pPr>
-    </w:p>
-    <w:p>
-      <w:pPr>
-        <w:rPr>
-          <w:lang w:val="en-US"/>
-        </w:rPr>
-      </w:pPr>
-    </w:p>
-    <w:p>
-      <w:pPr>
-        <w:rPr>
-          <w:lang w:val="en-US"/>
-        </w:rPr>
-      </w:pPr>
-    </w:p>
-    <w:p>
-      <w:pPr>
-        <w:rPr>
-          <w:lang w:val="en-US"/>
-        </w:rPr>
-      </w:pPr>
-    </w:p>
-    <w:p>
-      <w:pPr>
-        <w:rPr>
-          <w:lang w:val="en-US"/>
-        </w:rPr>
-      </w:pPr>
-    </w:p>
-    <w:p>
-      <w:pPr>
-        <w:rPr>
-          <w:lang w:val="en-US"/>
-        </w:rPr>
-      </w:pPr>
-    </w:p>
-    <w:p>
-      <w:pPr>
-        <w:rPr>
-          <w:lang w:val="en-US"/>
-        </w:rPr>
-      </w:pPr>
+          <w:b/>
+          <w:bCs/>
+          <w:u w:val="single"/>
+          <w:lang w:val="en-US"/>
+        </w:rPr>
+      </w:pPr>
+      <w:r>
+        <w:rPr>
+          <w:b/>
+          <w:bCs/>
+          <w:u w:val="single"/>
+          <w:lang w:val="en-US"/>
+        </w:rPr>
+        <w:t>Handling Events</w:t>
+      </w:r>
+    </w:p>
+    <w:p>
+      <w:pPr>
+        <w:pStyle w:val="ListParagraph"/>
+        <w:numPr>
+          <w:ilvl w:val="0"/>
+          <w:numId w:val="2"/>
+        </w:numPr>
+        <w:rPr>
+          <w:lang w:val="en-US"/>
+        </w:rPr>
+      </w:pPr>
+      <w:r>
+        <w:rPr>
+          <w:lang w:val="en-US"/>
+        </w:rPr>
+        <w:t xml:space="preserve">If we want to listen to a button, we add an extra attribute </w:t>
+      </w:r>
+    </w:p>
+    <w:p>
+      <w:pPr>
+        <w:pStyle w:val="ListParagraph"/>
+        <w:numPr>
+          <w:ilvl w:val="0"/>
+          <w:numId w:val="2"/>
+        </w:numPr>
+        <w:rPr>
+          <w:lang w:val="en-US"/>
+        </w:rPr>
+      </w:pPr>
+      <w:r>
+        <w:rPr>
+          <w:lang w:val="en-US"/>
+        </w:rPr>
+        <w:t xml:space="preserve">Note: all the default HTML elements in the JSX are </w:t>
+      </w:r>
+      <w:proofErr w:type="gramStart"/>
+      <w:r>
+        <w:rPr>
+          <w:lang w:val="en-US"/>
+        </w:rPr>
+        <w:t>actually react</w:t>
+      </w:r>
+      <w:proofErr w:type="gramEnd"/>
+      <w:r>
+        <w:rPr>
+          <w:lang w:val="en-US"/>
+        </w:rPr>
+        <w:t xml:space="preserve"> components, allowing us to add certain attributes that we normally wouldn’t be able to with just HTML</w:t>
+      </w:r>
+    </w:p>
+    <w:p>
+      <w:pPr>
+        <w:pStyle w:val="ListParagraph"/>
+        <w:numPr>
+          <w:ilvl w:val="0"/>
+          <w:numId w:val="2"/>
+        </w:numPr>
+        <w:rPr>
+          <w:lang w:val="en-US"/>
+        </w:rPr>
+      </w:pPr>
+      <w:r>
+        <w:rPr>
+          <w:lang w:val="en-US"/>
+        </w:rPr>
+        <w:t xml:space="preserve">For any element, we can add an </w:t>
+      </w:r>
+      <w:proofErr w:type="spellStart"/>
+      <w:r>
+        <w:rPr>
+          <w:lang w:val="en-US"/>
+        </w:rPr>
+        <w:t>onClick</w:t>
+      </w:r>
+      <w:proofErr w:type="spellEnd"/>
+      <w:r>
+        <w:rPr>
+          <w:lang w:val="en-US"/>
+        </w:rPr>
+        <w:t xml:space="preserve"> attribute and let it equal some function</w:t>
+      </w:r>
+    </w:p>
+    <w:p>
+      <w:pPr>
+        <w:pStyle w:val="ListParagraph"/>
+        <w:rPr>
+          <w:lang w:val="en-US"/>
+        </w:rPr>
+      </w:pPr>
+      <w:r>
+        <w:rPr>
+          <w:lang w:val="en-US"/>
+        </w:rPr>
+        <w:drawing>
+          <wp:inline distT="0" distB="0" distL="0" distR="0" wp14:anchorId="3DFE5A46" wp14:editId="61DA0FB6">
+            <wp:extent cx="6039693" cy="276264"/>
+            <wp:effectExtent l="0" t="0" r="0" b="9525"/>
+            <wp:docPr id="15" name="Picture 15"/>
+            <wp:cNvGraphicFramePr>
+              <a:graphicFrameLocks xmlns:a="http://schemas.openxmlformats.org/drawingml/2006/main" noChangeAspect="1"/>
+            </wp:cNvGraphicFramePr>
+            <a:graphic xmlns:a="http://schemas.openxmlformats.org/drawingml/2006/main">
+              <a:graphicData uri="http://schemas.openxmlformats.org/drawingml/2006/picture">
+                <pic:pic xmlns:pic="http://schemas.openxmlformats.org/drawingml/2006/picture">
+                  <pic:nvPicPr>
+                    <pic:cNvPr id="1" name=""/>
+                    <pic:cNvPicPr/>
+                  </pic:nvPicPr>
+                  <pic:blipFill>
+                    <a:blip r:embed="rId26"/>
+                    <a:stretch>
+                      <a:fillRect/>
+                    </a:stretch>
+                  </pic:blipFill>
+                  <pic:spPr>
+                    <a:xfrm>
+                      <a:off x="0" y="0"/>
+                      <a:ext cx="6039693" cy="276264"/>
+                    </a:xfrm>
+                    <a:prstGeom prst="rect">
+                      <a:avLst/>
+                    </a:prstGeom>
+                  </pic:spPr>
+                </pic:pic>
+              </a:graphicData>
+            </a:graphic>
+          </wp:inline>
+        </w:drawing>
+      </w:r>
+    </w:p>
+    <w:p>
+      <w:pPr>
+        <w:pStyle w:val="ListParagraph"/>
+        <w:numPr>
+          <w:ilvl w:val="0"/>
+          <w:numId w:val="2"/>
+        </w:numPr>
+        <w:rPr>
+          <w:lang w:val="en-US"/>
+        </w:rPr>
+      </w:pPr>
+      <w:r>
+        <w:rPr>
+          <w:lang w:val="en-US"/>
+        </w:rPr>
+        <w:t>We do not put () after the function name as that executes the function, we only want to point at it.</w:t>
+      </w:r>
+    </w:p>
+    <w:p>
+      <w:pPr>
+        <w:pStyle w:val="ListParagraph"/>
+        <w:rPr>
+          <w:lang w:val="en-US"/>
+        </w:rPr>
+      </w:pPr>
+      <w:r>
+        <w:rPr>
+          <w:lang w:val="en-US"/>
+        </w:rPr>
+        <w:drawing>
+          <wp:inline distT="0" distB="0" distL="0" distR="0" wp14:anchorId="4C0906BC" wp14:editId="684A4E8A">
+            <wp:extent cx="5229052" cy="3114675"/>
+            <wp:effectExtent l="0" t="0" r="0" b="0"/>
+            <wp:docPr id="22" name="Picture 22" descr="Text&#10;&#10;Description automatically generated"/>
+            <wp:cNvGraphicFramePr>
+              <a:graphicFrameLocks xmlns:a="http://schemas.openxmlformats.org/drawingml/2006/main" noChangeAspect="1"/>
+            </wp:cNvGraphicFramePr>
+            <a:graphic xmlns:a="http://schemas.openxmlformats.org/drawingml/2006/main">
+              <a:graphicData uri="http://schemas.openxmlformats.org/drawingml/2006/picture">
+                <pic:pic xmlns:pic="http://schemas.openxmlformats.org/drawingml/2006/picture">
+                  <pic:nvPicPr>
+                    <pic:cNvPr id="22" name="Picture 22" descr="Text&#10;&#10;Description automatically generated"/>
+                    <pic:cNvPicPr/>
+                  </pic:nvPicPr>
+                  <pic:blipFill>
+                    <a:blip r:embed="rId27"/>
+                    <a:stretch>
+                      <a:fillRect/>
+                    </a:stretch>
+                  </pic:blipFill>
+                  <pic:spPr>
+                    <a:xfrm>
+                      <a:off x="0" y="0"/>
+                      <a:ext cx="5243720" cy="3123412"/>
+                    </a:xfrm>
+                    <a:prstGeom prst="rect">
+                      <a:avLst/>
+                    </a:prstGeom>
+                  </pic:spPr>
+                </pic:pic>
+              </a:graphicData>
+            </a:graphic>
+          </wp:inline>
+        </w:drawing>
+      </w:r>
+    </w:p>
+    <w:p>
+      <w:pPr>
+        <w:rPr>
+          <w:lang w:val="en-US"/>
+        </w:rPr>
+      </w:pPr>
+    </w:p>
+    <w:p>
+      <w:pPr>
+        <w:rPr>
+          <w:lang w:val="en-US"/>
+        </w:rPr>
+      </w:pPr>
+    </w:p>
+    <w:p>
+      <w:pPr>
+        <w:rPr>
+          <w:lang w:val="en-US"/>
+        </w:rPr>
+      </w:pPr>
+    </w:p>
+    <w:p>
+      <w:pPr>
+        <w:rPr>
+          <w:lang w:val="en-US"/>
+        </w:rPr>
+      </w:pPr>
+    </w:p>
+    <w:p>
+      <w:pPr>
+        <w:rPr>
+          <w:b/>
+          <w:bCs/>
+          <w:u w:val="single"/>
+          <w:lang w:val="en-US"/>
+        </w:rPr>
+      </w:pPr>
+      <w:r>
+        <w:rPr>
+          <w:b/>
+          <w:bCs/>
+          <w:u w:val="single"/>
+          <w:lang w:val="en-US"/>
+        </w:rPr>
+        <w:lastRenderedPageBreak/>
+        <w:t>Adding More Components</w:t>
+      </w:r>
+    </w:p>
+    <w:p>
+      <w:pPr>
+        <w:pStyle w:val="ListParagraph"/>
+        <w:numPr>
+          <w:ilvl w:val="0"/>
+          <w:numId w:val="2"/>
+        </w:numPr>
+        <w:rPr>
+          <w:lang w:val="en-US"/>
+        </w:rPr>
+      </w:pPr>
+      <w:r>
+        <w:rPr>
+          <w:lang w:val="en-US"/>
+        </w:rPr>
+        <w:t>Make a Backdrop and Modal.js file</w:t>
+      </w:r>
+    </w:p>
+    <w:p>
+      <w:pPr>
+        <w:ind w:firstLine="360"/>
+        <w:rPr>
+          <w:lang w:val="en-US"/>
+        </w:rPr>
+      </w:pPr>
+      <w:r>
+        <w:rPr>
+          <w:lang w:val="en-US"/>
+        </w:rPr>
+        <w:drawing>
+          <wp:inline distT="0" distB="0" distL="0" distR="0" wp14:anchorId="1200B9D5" wp14:editId="40E5CE4F">
+            <wp:extent cx="1543265" cy="1667108"/>
+            <wp:effectExtent l="0" t="0" r="0" b="9525"/>
+            <wp:docPr id="23" name="Picture 23" descr="A screenshot of a computer&#10;&#10;Description automatically generated with medium confidence"/>
+            <wp:cNvGraphicFramePr>
+              <a:graphicFrameLocks xmlns:a="http://schemas.openxmlformats.org/drawingml/2006/main" noChangeAspect="1"/>
+            </wp:cNvGraphicFramePr>
+            <a:graphic xmlns:a="http://schemas.openxmlformats.org/drawingml/2006/main">
+              <a:graphicData uri="http://schemas.openxmlformats.org/drawingml/2006/picture">
+                <pic:pic xmlns:pic="http://schemas.openxmlformats.org/drawingml/2006/picture">
+                  <pic:nvPicPr>
+                    <pic:cNvPr id="23" name="Picture 23" descr="A screenshot of a computer&#10;&#10;Description automatically generated with medium confidence"/>
+                    <pic:cNvPicPr/>
+                  </pic:nvPicPr>
+                  <pic:blipFill>
+                    <a:blip r:embed="rId28"/>
+                    <a:stretch>
+                      <a:fillRect/>
+                    </a:stretch>
+                  </pic:blipFill>
+                  <pic:spPr>
+                    <a:xfrm>
+                      <a:off x="0" y="0"/>
+                      <a:ext cx="1543265" cy="1667108"/>
+                    </a:xfrm>
+                    <a:prstGeom prst="rect">
+                      <a:avLst/>
+                    </a:prstGeom>
+                  </pic:spPr>
+                </pic:pic>
+              </a:graphicData>
+            </a:graphic>
+          </wp:inline>
+        </w:drawing>
+      </w:r>
+    </w:p>
+    <w:p>
+      <w:pPr>
+        <w:ind w:firstLine="360"/>
+        <w:rPr>
+          <w:lang w:val="en-US"/>
+        </w:rPr>
+      </w:pPr>
+      <w:r>
+        <w:rPr>
+          <w:lang w:val="en-US"/>
+        </w:rPr>
+        <w:drawing>
+          <wp:inline distT="0" distB="0" distL="0" distR="0" wp14:anchorId="7990F1D3" wp14:editId="489A2D81">
+            <wp:extent cx="6239746" cy="3057952"/>
+            <wp:effectExtent l="0" t="0" r="8890" b="9525"/>
+            <wp:docPr id="25" name="Picture 25" descr="Text&#10;&#10;Description automatically generated"/>
+            <wp:cNvGraphicFramePr>
+              <a:graphicFrameLocks xmlns:a="http://schemas.openxmlformats.org/drawingml/2006/main" noChangeAspect="1"/>
+            </wp:cNvGraphicFramePr>
+            <a:graphic xmlns:a="http://schemas.openxmlformats.org/drawingml/2006/main">
+              <a:graphicData uri="http://schemas.openxmlformats.org/drawingml/2006/picture">
+                <pic:pic xmlns:pic="http://schemas.openxmlformats.org/drawingml/2006/picture">
+                  <pic:nvPicPr>
+                    <pic:cNvPr id="25" name="Picture 25" descr="Text&#10;&#10;Description automatically generated"/>
+                    <pic:cNvPicPr/>
+                  </pic:nvPicPr>
+                  <pic:blipFill>
+                    <a:blip r:embed="rId29"/>
+                    <a:stretch>
+                      <a:fillRect/>
+                    </a:stretch>
+                  </pic:blipFill>
+                  <pic:spPr>
+                    <a:xfrm>
+                      <a:off x="0" y="0"/>
+                      <a:ext cx="6239746" cy="3057952"/>
+                    </a:xfrm>
+                    <a:prstGeom prst="rect">
+                      <a:avLst/>
+                    </a:prstGeom>
+                  </pic:spPr>
+                </pic:pic>
+              </a:graphicData>
+            </a:graphic>
+          </wp:inline>
+        </w:drawing>
+      </w:r>
+    </w:p>
+    <w:p>
+      <w:pPr>
+        <w:ind w:firstLine="360"/>
+        <w:rPr>
+          <w:lang w:val="en-US"/>
+        </w:rPr>
+      </w:pPr>
+      <w:r>
+        <w:rPr>
+          <w:lang w:val="en-US"/>
+        </w:rPr>
+        <w:drawing>
+          <wp:inline distT="0" distB="0" distL="0" distR="0" wp14:anchorId="5A39243D" wp14:editId="5D301EF6">
+            <wp:extent cx="5258534" cy="1752845"/>
+            <wp:effectExtent l="0" t="0" r="0" b="0"/>
+            <wp:docPr id="24" name="Picture 24" descr="Text&#10;&#10;Description automatically generated"/>
+            <wp:cNvGraphicFramePr>
+              <a:graphicFrameLocks xmlns:a="http://schemas.openxmlformats.org/drawingml/2006/main" noChangeAspect="1"/>
+            </wp:cNvGraphicFramePr>
+            <a:graphic xmlns:a="http://schemas.openxmlformats.org/drawingml/2006/main">
+              <a:graphicData uri="http://schemas.openxmlformats.org/drawingml/2006/picture">
+                <pic:pic xmlns:pic="http://schemas.openxmlformats.org/drawingml/2006/picture">
+                  <pic:nvPicPr>
+                    <pic:cNvPr id="24" name="Picture 24" descr="Text&#10;&#10;Description automatically generated"/>
+                    <pic:cNvPicPr/>
+                  </pic:nvPicPr>
+                  <pic:blipFill>
+                    <a:blip r:embed="rId30"/>
+                    <a:stretch>
+                      <a:fillRect/>
+                    </a:stretch>
+                  </pic:blipFill>
+                  <pic:spPr>
+                    <a:xfrm>
+                      <a:off x="0" y="0"/>
+                      <a:ext cx="5258534" cy="1752845"/>
+                    </a:xfrm>
+                    <a:prstGeom prst="rect">
+                      <a:avLst/>
+                    </a:prstGeom>
+                  </pic:spPr>
+                </pic:pic>
+              </a:graphicData>
+            </a:graphic>
+          </wp:inline>
+        </w:drawing>
+      </w:r>
+    </w:p>
+    <w:p>
+      <w:pPr>
+        <w:pStyle w:val="ListParagraph"/>
+        <w:numPr>
+          <w:ilvl w:val="0"/>
+          <w:numId w:val="2"/>
+        </w:numPr>
+        <w:rPr>
+          <w:lang w:val="en-US"/>
+        </w:rPr>
+      </w:pPr>
+      <w:r>
+        <w:rPr>
+          <w:lang w:val="en-US"/>
+        </w:rPr>
+        <w:t>Notice in Backdrop, we can make the div self-closing since it doesn’t have any content inside it.</w:t>
+      </w:r>
+    </w:p>
+    <w:p>
+      <w:pPr>
+        <w:pStyle w:val="ListParagraph"/>
+        <w:numPr>
+          <w:ilvl w:val="0"/>
+          <w:numId w:val="2"/>
+        </w:numPr>
+        <w:rPr>
+          <w:lang w:val="en-US"/>
+        </w:rPr>
+      </w:pPr>
+      <w:r>
+        <w:rPr>
+          <w:lang w:val="en-US"/>
+        </w:rPr>
+        <w:t>However, when we run the program, the website never changes, thus we need state</w:t>
+      </w:r>
+    </w:p>
+    <w:p>
+      <w:pPr>
+        <w:rPr>
+          <w:lang w:val="en-US"/>
+        </w:rPr>
+      </w:pPr>
+    </w:p>
+    <w:p>
+      <w:pPr>
+        <w:rPr>
+          <w:b/>
+          <w:bCs/>
+          <w:u w:val="single"/>
+          <w:lang w:val="en-US"/>
+        </w:rPr>
+      </w:pPr>
+      <w:r>
+        <w:rPr>
+          <w:b/>
+          <w:bCs/>
+          <w:u w:val="single"/>
+          <w:lang w:val="en-US"/>
+        </w:rPr>
+        <w:t>State</w:t>
+      </w:r>
+    </w:p>
+    <w:p>
+      <w:pPr>
+        <w:pStyle w:val="ListParagraph"/>
+        <w:numPr>
+          <w:ilvl w:val="0"/>
+          <w:numId w:val="2"/>
+        </w:numPr>
+        <w:rPr>
+          <w:lang w:val="en-US"/>
+        </w:rPr>
+      </w:pPr>
+      <w:proofErr w:type="gramStart"/>
+      <w:r>
+        <w:rPr>
+          <w:lang w:val="en-US"/>
+        </w:rPr>
+        <w:t>In order to</w:t>
+      </w:r>
+      <w:proofErr w:type="gramEnd"/>
+      <w:r>
+        <w:rPr>
+          <w:lang w:val="en-US"/>
+        </w:rPr>
+        <w:t xml:space="preserve"> change what we see, we have to change the state of components</w:t>
+      </w:r>
+    </w:p>
+    <w:p>
+      <w:pPr>
+        <w:pStyle w:val="ListParagraph"/>
+        <w:numPr>
+          <w:ilvl w:val="0"/>
+          <w:numId w:val="2"/>
+        </w:numPr>
+        <w:rPr>
+          <w:lang w:val="en-US"/>
+        </w:rPr>
+      </w:pPr>
+      <w:r>
+        <w:rPr>
+          <w:lang w:val="en-US"/>
+        </w:rPr>
+        <w:t xml:space="preserve">React has a </w:t>
+      </w:r>
+      <w:proofErr w:type="gramStart"/>
+      <w:r>
+        <w:rPr>
+          <w:lang w:val="en-US"/>
+        </w:rPr>
+        <w:t>built in</w:t>
+      </w:r>
+      <w:proofErr w:type="gramEnd"/>
+      <w:r>
+        <w:rPr>
+          <w:lang w:val="en-US"/>
+        </w:rPr>
+        <w:t xml:space="preserve"> concept called state</w:t>
+      </w:r>
+    </w:p>
+    <w:p>
+      <w:pPr>
+        <w:pStyle w:val="ListParagraph"/>
+        <w:numPr>
+          <w:ilvl w:val="0"/>
+          <w:numId w:val="2"/>
+        </w:numPr>
+        <w:rPr>
+          <w:lang w:val="en-US"/>
+        </w:rPr>
+      </w:pPr>
+      <w:r>
+        <w:rPr>
+          <w:lang w:val="en-US"/>
+        </w:rPr>
+        <w:lastRenderedPageBreak/>
+        <w:t xml:space="preserve">We need to import the </w:t>
+      </w:r>
+      <w:proofErr w:type="spellStart"/>
+      <w:r>
+        <w:rPr>
+          <w:lang w:val="en-US"/>
+        </w:rPr>
+        <w:t>useState</w:t>
+      </w:r>
+      <w:proofErr w:type="spellEnd"/>
+      <w:r>
+        <w:rPr>
+          <w:lang w:val="en-US"/>
+        </w:rPr>
+        <w:t xml:space="preserve"> function from ‘react’. We don’t need to have a path since it’s a </w:t>
+      </w:r>
+      <w:proofErr w:type="gramStart"/>
+      <w:r>
+        <w:rPr>
+          <w:lang w:val="en-US"/>
+        </w:rPr>
+        <w:t>third party</w:t>
+      </w:r>
+      <w:proofErr w:type="gramEnd"/>
+      <w:r>
+        <w:rPr>
+          <w:lang w:val="en-US"/>
+        </w:rPr>
+        <w:t xml:space="preserve"> library, we can reference the library name</w:t>
+      </w:r>
+    </w:p>
+    <w:p>
+      <w:pPr>
+        <w:pStyle w:val="ListParagraph"/>
+        <w:numPr>
+          <w:ilvl w:val="0"/>
+          <w:numId w:val="2"/>
+        </w:numPr>
+        <w:rPr>
+          <w:lang w:val="en-US"/>
+        </w:rPr>
+      </w:pPr>
+      <w:r>
+        <w:rPr>
+          <w:lang w:val="en-US"/>
+        </w:rPr>
+        <w:drawing>
+          <wp:inline distT="0" distB="0" distL="0" distR="0" wp14:anchorId="442E9AFE" wp14:editId="4AFCC94E">
+            <wp:extent cx="3048425" cy="247685"/>
+            <wp:effectExtent l="0" t="0" r="0" b="0"/>
+            <wp:docPr id="26" name="Picture 26"/>
+            <wp:cNvGraphicFramePr>
+              <a:graphicFrameLocks xmlns:a="http://schemas.openxmlformats.org/drawingml/2006/main" noChangeAspect="1"/>
+            </wp:cNvGraphicFramePr>
+            <a:graphic xmlns:a="http://schemas.openxmlformats.org/drawingml/2006/main">
+              <a:graphicData uri="http://schemas.openxmlformats.org/drawingml/2006/picture">
+                <pic:pic xmlns:pic="http://schemas.openxmlformats.org/drawingml/2006/picture">
+                  <pic:nvPicPr>
+                    <pic:cNvPr id="1" name=""/>
+                    <pic:cNvPicPr/>
+                  </pic:nvPicPr>
+                  <pic:blipFill>
+                    <a:blip r:embed="rId31"/>
+                    <a:stretch>
+                      <a:fillRect/>
+                    </a:stretch>
+                  </pic:blipFill>
+                  <pic:spPr>
+                    <a:xfrm>
+                      <a:off x="0" y="0"/>
+                      <a:ext cx="3048425" cy="247685"/>
+                    </a:xfrm>
+                    <a:prstGeom prst="rect">
+                      <a:avLst/>
+                    </a:prstGeom>
+                  </pic:spPr>
+                </pic:pic>
+              </a:graphicData>
+            </a:graphic>
+          </wp:inline>
+        </w:drawing>
+      </w:r>
+    </w:p>
+    <w:p>
+      <w:pPr>
+        <w:pStyle w:val="ListParagraph"/>
+        <w:numPr>
+          <w:ilvl w:val="0"/>
+          <w:numId w:val="2"/>
+        </w:numPr>
+        <w:rPr>
+          <w:lang w:val="en-US"/>
+        </w:rPr>
+      </w:pPr>
+      <w:r>
+        <w:rPr>
+          <w:lang w:val="en-US"/>
+        </w:rPr>
+        <w:t xml:space="preserve">With </w:t>
+      </w:r>
+      <w:proofErr w:type="spellStart"/>
+      <w:r>
+        <w:rPr>
+          <w:lang w:val="en-US"/>
+        </w:rPr>
+        <w:t>usestate</w:t>
+      </w:r>
+      <w:proofErr w:type="spellEnd"/>
+      <w:r>
+        <w:rPr>
+          <w:lang w:val="en-US"/>
+        </w:rPr>
+        <w:t>, we register different states</w:t>
+      </w:r>
+    </w:p>
+    <w:p>
+      <w:pPr>
+        <w:pStyle w:val="ListParagraph"/>
+        <w:numPr>
+          <w:ilvl w:val="0"/>
+          <w:numId w:val="2"/>
+        </w:numPr>
+        <w:rPr>
+          <w:lang w:val="en-US"/>
+        </w:rPr>
+      </w:pPr>
+      <w:proofErr w:type="spellStart"/>
+      <w:r>
+        <w:rPr>
+          <w:lang w:val="en-US"/>
+        </w:rPr>
+        <w:t>useState</w:t>
+      </w:r>
+      <w:proofErr w:type="spellEnd"/>
+      <w:r>
+        <w:rPr>
+          <w:lang w:val="en-US"/>
+        </w:rPr>
+        <w:t xml:space="preserve"> always returns an array with two elements which we can store within a constant with array de-structuring</w:t>
+      </w:r>
+    </w:p>
+    <w:p>
+      <w:pPr>
+        <w:pStyle w:val="ListParagraph"/>
+        <w:numPr>
+          <w:ilvl w:val="0"/>
+          <w:numId w:val="2"/>
+        </w:numPr>
+        <w:rPr>
+          <w:lang w:val="en-US"/>
+        </w:rPr>
+      </w:pPr>
+      <w:r>
+        <w:rPr>
+          <w:lang w:val="en-US"/>
+        </w:rPr>
+        <w:t>we can think of state as a variable that is managed by react</w:t>
+      </w:r>
+    </w:p>
+    <w:p>
+      <w:pPr>
+        <w:pStyle w:val="ListParagraph"/>
+        <w:numPr>
+          <w:ilvl w:val="0"/>
+          <w:numId w:val="2"/>
+        </w:numPr>
+        <w:rPr>
+          <w:lang w:val="en-US"/>
+        </w:rPr>
+      </w:pPr>
+      <w:r>
+        <w:rPr>
+          <w:lang w:val="en-US"/>
+        </w:rPr>
+        <w:t xml:space="preserve">in our case, we define the initial value to be false. We can access the currently stored value through the </w:t>
+      </w:r>
+      <w:proofErr w:type="spellStart"/>
+      <w:proofErr w:type="gramStart"/>
+      <w:r>
+        <w:rPr>
+          <w:lang w:val="en-US"/>
+        </w:rPr>
+        <w:t>modalIsOpen</w:t>
+      </w:r>
+      <w:proofErr w:type="spellEnd"/>
+      <w:proofErr w:type="gramEnd"/>
+      <w:r>
+        <w:rPr>
+          <w:lang w:val="en-US"/>
+        </w:rPr>
+        <w:t xml:space="preserve"> and we change the value through </w:t>
+      </w:r>
+      <w:proofErr w:type="spellStart"/>
+      <w:r>
+        <w:rPr>
+          <w:lang w:val="en-US"/>
+        </w:rPr>
+        <w:t>setModalIsOpen</w:t>
+      </w:r>
+      <w:proofErr w:type="spellEnd"/>
+      <w:r>
+        <w:rPr>
+          <w:lang w:val="en-US"/>
+        </w:rPr>
+        <w:t xml:space="preserve"> function</w:t>
+      </w:r>
+    </w:p>
+    <w:p>
+      <w:pPr>
+        <w:pStyle w:val="ListParagraph"/>
+        <w:numPr>
+          <w:ilvl w:val="0"/>
+          <w:numId w:val="2"/>
+        </w:numPr>
+        <w:rPr>
+          <w:lang w:val="en-US"/>
+        </w:rPr>
+      </w:pPr>
+      <w:r>
+        <w:rPr>
+          <w:lang w:val="en-US"/>
+        </w:rPr>
+        <w:drawing>
+          <wp:inline distT="0" distB="0" distL="0" distR="0" wp14:anchorId="36D0EC98" wp14:editId="081141B6">
+            <wp:extent cx="5134692" cy="247685"/>
+            <wp:effectExtent l="0" t="0" r="0" b="0"/>
+            <wp:docPr id="27" name="Picture 27"/>
+            <wp:cNvGraphicFramePr>
+              <a:graphicFrameLocks xmlns:a="http://schemas.openxmlformats.org/drawingml/2006/main" noChangeAspect="1"/>
+            </wp:cNvGraphicFramePr>
+            <a:graphic xmlns:a="http://schemas.openxmlformats.org/drawingml/2006/main">
+              <a:graphicData uri="http://schemas.openxmlformats.org/drawingml/2006/picture">
+                <pic:pic xmlns:pic="http://schemas.openxmlformats.org/drawingml/2006/picture">
+                  <pic:nvPicPr>
+                    <pic:cNvPr id="1" name=""/>
+                    <pic:cNvPicPr/>
+                  </pic:nvPicPr>
+                  <pic:blipFill>
+                    <a:blip r:embed="rId32"/>
+                    <a:stretch>
+                      <a:fillRect/>
+                    </a:stretch>
+                  </pic:blipFill>
+                  <pic:spPr>
+                    <a:xfrm>
+                      <a:off x="0" y="0"/>
+                      <a:ext cx="5134692" cy="247685"/>
+                    </a:xfrm>
+                    <a:prstGeom prst="rect">
+                      <a:avLst/>
+                    </a:prstGeom>
+                  </pic:spPr>
+                </pic:pic>
+              </a:graphicData>
+            </a:graphic>
+          </wp:inline>
+        </w:drawing>
+      </w:r>
+    </w:p>
+    <w:p>
+      <w:pPr>
+        <w:pStyle w:val="ListParagraph"/>
+        <w:numPr>
+          <w:ilvl w:val="0"/>
+          <w:numId w:val="2"/>
+        </w:numPr>
+        <w:rPr>
+          <w:lang w:val="en-US"/>
+        </w:rPr>
+      </w:pPr>
+      <w:r>
+        <w:rPr>
+          <w:lang w:val="en-US"/>
+        </w:rPr>
+        <w:t xml:space="preserve">Whenever we change the state via the </w:t>
+      </w:r>
+      <w:proofErr w:type="spellStart"/>
+      <w:r>
+        <w:rPr>
+          <w:lang w:val="en-US"/>
+        </w:rPr>
+        <w:t>setModalIsOpen</w:t>
+      </w:r>
+      <w:proofErr w:type="spellEnd"/>
+      <w:r>
+        <w:rPr>
+          <w:lang w:val="en-US"/>
+        </w:rPr>
+        <w:t>, react will re-execute the component function to which the state belongs and update what is rendered on the screen</w:t>
+      </w:r>
+    </w:p>
+    <w:p>
+      <w:pPr>
+        <w:pStyle w:val="ListParagraph"/>
+        <w:rPr>
+          <w:lang w:val="en-US"/>
+        </w:rPr>
+      </w:pPr>
+      <w:r>
+        <w:rPr>
+          <w:lang w:val="en-US"/>
+        </w:rPr>
+        <w:drawing>
+          <wp:inline distT="0" distB="0" distL="0" distR="0" wp14:anchorId="2926DF5D" wp14:editId="5353CB20">
+            <wp:extent cx="2438740" cy="752580"/>
+            <wp:effectExtent l="0" t="0" r="0" b="9525"/>
+            <wp:docPr id="28" name="Picture 28" descr="Text&#10;&#10;Description automatically generated"/>
+            <wp:cNvGraphicFramePr>
+              <a:graphicFrameLocks xmlns:a="http://schemas.openxmlformats.org/drawingml/2006/main" noChangeAspect="1"/>
+            </wp:cNvGraphicFramePr>
+            <a:graphic xmlns:a="http://schemas.openxmlformats.org/drawingml/2006/main">
+              <a:graphicData uri="http://schemas.openxmlformats.org/drawingml/2006/picture">
+                <pic:pic xmlns:pic="http://schemas.openxmlformats.org/drawingml/2006/picture">
+                  <pic:nvPicPr>
+                    <pic:cNvPr id="28" name="Picture 28" descr="Text&#10;&#10;Description automatically generated"/>
+                    <pic:cNvPicPr/>
+                  </pic:nvPicPr>
+                  <pic:blipFill>
+                    <a:blip r:embed="rId33"/>
+                    <a:stretch>
+                      <a:fillRect/>
+                    </a:stretch>
+                  </pic:blipFill>
+                  <pic:spPr>
+                    <a:xfrm>
+                      <a:off x="0" y="0"/>
+                      <a:ext cx="2438740" cy="752580"/>
+                    </a:xfrm>
+                    <a:prstGeom prst="rect">
+                      <a:avLst/>
+                    </a:prstGeom>
+                  </pic:spPr>
+                </pic:pic>
+              </a:graphicData>
+            </a:graphic>
+          </wp:inline>
+        </w:drawing>
+      </w:r>
+    </w:p>
+    <w:p>
+      <w:pPr>
+        <w:pStyle w:val="ListParagraph"/>
+        <w:numPr>
+          <w:ilvl w:val="0"/>
+          <w:numId w:val="2"/>
+        </w:numPr>
+        <w:rPr>
+          <w:lang w:val="en-US"/>
+        </w:rPr>
+      </w:pPr>
+      <w:r>
+        <w:rPr>
+          <w:lang w:val="en-US"/>
+        </w:rPr>
+        <w:t xml:space="preserve">Notice when we click the button, it references the </w:t>
+      </w:r>
+      <w:proofErr w:type="spellStart"/>
+      <w:r>
+        <w:rPr>
+          <w:lang w:val="en-US"/>
+        </w:rPr>
+        <w:t>deleteHanlder</w:t>
+      </w:r>
+      <w:proofErr w:type="spellEnd"/>
+      <w:r>
+        <w:rPr>
+          <w:lang w:val="en-US"/>
+        </w:rPr>
+        <w:t xml:space="preserve"> function which changes the state of the </w:t>
+      </w:r>
+      <w:r>
+        <w:rPr>
+          <w:lang w:val="en-US"/>
+        </w:rPr>
+        <w:t>component</w:t>
+      </w:r>
+    </w:p>
+    <w:p>
+      <w:pPr>
+        <w:pStyle w:val="ListParagraph"/>
+        <w:numPr>
+          <w:ilvl w:val="0"/>
+          <w:numId w:val="2"/>
+        </w:numPr>
+        <w:rPr>
+          <w:lang w:val="en-US"/>
+        </w:rPr>
+      </w:pPr>
+      <w:r>
+        <w:rPr>
+          <w:lang w:val="en-US"/>
+        </w:rPr>
+        <w:t>We can remove modal and backdrop from App.js</w:t>
+      </w:r>
+    </w:p>
+    <w:p>
+      <w:pPr>
+        <w:pStyle w:val="ListParagraph"/>
+        <w:numPr>
+          <w:ilvl w:val="0"/>
+          <w:numId w:val="2"/>
+        </w:numPr>
+        <w:rPr>
+          <w:lang w:val="en-US"/>
+        </w:rPr>
+      </w:pPr>
+      <w:r>
+        <w:rPr>
+          <w:lang w:val="en-US"/>
+        </w:rPr>
+        <w:t>Instead, we’ll import Modal and Backdrop in the Todo.js file</w:t>
+      </w:r>
+    </w:p>
+    <w:p>
+      <w:pPr>
+        <w:pStyle w:val="ListParagraph"/>
+        <w:numPr>
+          <w:ilvl w:val="0"/>
+          <w:numId w:val="2"/>
+        </w:numPr>
+        <w:rPr>
+          <w:lang w:val="en-US"/>
+        </w:rPr>
+      </w:pPr>
+      <w:r>
+        <w:rPr>
+          <w:lang w:val="en-US"/>
+        </w:rPr>
+        <w:t>Now, if the modal is meant to be open, we want to display the Modal element, and null otherwise</w:t>
+      </w:r>
+    </w:p>
+    <w:p>
+      <w:pPr>
+        <w:pStyle w:val="ListParagraph"/>
+        <w:rPr>
+          <w:lang w:val="en-US"/>
+        </w:rPr>
+      </w:pPr>
+      <w:r>
+        <w:rPr>
+          <w:lang w:val="en-US"/>
+        </w:rPr>
+        <w:drawing>
+          <wp:inline distT="0" distB="0" distL="0" distR="0" wp14:anchorId="2D4BD5BC" wp14:editId="51535DFE">
+            <wp:extent cx="2791215" cy="257211"/>
+            <wp:effectExtent l="0" t="0" r="0" b="9525"/>
+            <wp:docPr id="29" name="Picture 29"/>
+            <wp:cNvGraphicFramePr>
+              <a:graphicFrameLocks xmlns:a="http://schemas.openxmlformats.org/drawingml/2006/main" noChangeAspect="1"/>
+            </wp:cNvGraphicFramePr>
+            <a:graphic xmlns:a="http://schemas.openxmlformats.org/drawingml/2006/main">
+              <a:graphicData uri="http://schemas.openxmlformats.org/drawingml/2006/picture">
+                <pic:pic xmlns:pic="http://schemas.openxmlformats.org/drawingml/2006/picture">
+                  <pic:nvPicPr>
+                    <pic:cNvPr id="1" name=""/>
+                    <pic:cNvPicPr/>
+                  </pic:nvPicPr>
+                  <pic:blipFill>
+                    <a:blip r:embed="rId34"/>
+                    <a:stretch>
+                      <a:fillRect/>
+                    </a:stretch>
+                  </pic:blipFill>
+                  <pic:spPr>
+                    <a:xfrm>
+                      <a:off x="0" y="0"/>
+                      <a:ext cx="2791215" cy="257211"/>
+                    </a:xfrm>
+                    <a:prstGeom prst="rect">
+                      <a:avLst/>
+                    </a:prstGeom>
+                  </pic:spPr>
+                </pic:pic>
+              </a:graphicData>
+            </a:graphic>
+          </wp:inline>
+        </w:drawing>
+      </w:r>
+    </w:p>
+    <w:p>
+      <w:pPr>
+        <w:pStyle w:val="ListParagraph"/>
+        <w:numPr>
+          <w:ilvl w:val="0"/>
+          <w:numId w:val="2"/>
+        </w:numPr>
+        <w:rPr>
+          <w:lang w:val="en-US"/>
+        </w:rPr>
+      </w:pPr>
+      <w:r>
+        <w:rPr>
+          <w:lang w:val="en-US"/>
+        </w:rPr>
+        <w:t xml:space="preserve">The above code is equivalent to using the following, but Backdrop instead of Modal. Using the logical and operator, if both conditions are true, the second value will be executed. The component function will always be true, so it depends on if </w:t>
+      </w:r>
+      <w:proofErr w:type="spellStart"/>
+      <w:r>
+        <w:rPr>
+          <w:lang w:val="en-US"/>
+        </w:rPr>
+        <w:t>modalIsOpen</w:t>
+      </w:r>
+      <w:proofErr w:type="spellEnd"/>
+      <w:r>
+        <w:rPr>
+          <w:lang w:val="en-US"/>
+        </w:rPr>
+        <w:t xml:space="preserve"> is true. </w:t>
+      </w:r>
+    </w:p>
+    <w:p>
+      <w:pPr>
+        <w:pStyle w:val="ListParagraph"/>
+        <w:rPr>
+          <w:lang w:val="en-US"/>
+        </w:rPr>
+      </w:pPr>
+      <w:r>
+        <w:rPr>
+          <w:lang w:val="en-US"/>
+        </w:rPr>
+        <w:drawing>
+          <wp:inline distT="0" distB="0" distL="0" distR="0" wp14:anchorId="6F0E6BEE" wp14:editId="174F80E6">
+            <wp:extent cx="2686425" cy="257211"/>
+            <wp:effectExtent l="0" t="0" r="0" b="9525"/>
+            <wp:docPr id="30" name="Picture 30"/>
+            <wp:cNvGraphicFramePr>
+              <a:graphicFrameLocks xmlns:a="http://schemas.openxmlformats.org/drawingml/2006/main" noChangeAspect="1"/>
+            </wp:cNvGraphicFramePr>
+            <a:graphic xmlns:a="http://schemas.openxmlformats.org/drawingml/2006/main">
+              <a:graphicData uri="http://schemas.openxmlformats.org/drawingml/2006/picture">
+                <pic:pic xmlns:pic="http://schemas.openxmlformats.org/drawingml/2006/picture">
+                  <pic:nvPicPr>
+                    <pic:cNvPr id="1" name=""/>
+                    <pic:cNvPicPr/>
+                  </pic:nvPicPr>
+                  <pic:blipFill>
+                    <a:blip r:embed="rId35"/>
+                    <a:stretch>
+                      <a:fillRect/>
+                    </a:stretch>
+                  </pic:blipFill>
+                  <pic:spPr>
+                    <a:xfrm>
+                      <a:off x="0" y="0"/>
+                      <a:ext cx="2686425" cy="257211"/>
+                    </a:xfrm>
+                    <a:prstGeom prst="rect">
+                      <a:avLst/>
+                    </a:prstGeom>
+                  </pic:spPr>
+                </pic:pic>
+              </a:graphicData>
+            </a:graphic>
+          </wp:inline>
+        </w:drawing>
+      </w:r>
+    </w:p>
+    <w:p>
+      <w:pPr>
+        <w:pStyle w:val="ListParagraph"/>
+        <w:rPr>
+          <w:lang w:val="en-US"/>
+        </w:rPr>
+      </w:pPr>
+      <w:r>
+        <w:rPr>
+          <w:lang w:val="en-US"/>
+        </w:rPr>
+        <w:lastRenderedPageBreak/>
+        <w:drawing>
+          <wp:inline distT="0" distB="0" distL="0" distR="0" wp14:anchorId="4605F6A5" wp14:editId="4FD99429">
+            <wp:extent cx="5716843" cy="5020235"/>
+            <wp:effectExtent l="0" t="0" r="0" b="9525"/>
+            <wp:docPr id="32" name="Picture 32" descr="Text&#10;&#10;Description automatically generated"/>
+            <wp:cNvGraphicFramePr>
+              <a:graphicFrameLocks xmlns:a="http://schemas.openxmlformats.org/drawingml/2006/main" noChangeAspect="1"/>
+            </wp:cNvGraphicFramePr>
+            <a:graphic xmlns:a="http://schemas.openxmlformats.org/drawingml/2006/main">
+              <a:graphicData uri="http://schemas.openxmlformats.org/drawingml/2006/picture">
+                <pic:pic xmlns:pic="http://schemas.openxmlformats.org/drawingml/2006/picture">
+                  <pic:nvPicPr>
+                    <pic:cNvPr id="32" name="Picture 32" descr="Text&#10;&#10;Description automatically generated"/>
+                    <pic:cNvPicPr/>
+                  </pic:nvPicPr>
+                  <pic:blipFill>
+                    <a:blip r:embed="rId36"/>
+                    <a:stretch>
+                      <a:fillRect/>
+                    </a:stretch>
+                  </pic:blipFill>
+                  <pic:spPr>
+                    <a:xfrm>
+                      <a:off x="0" y="0"/>
+                      <a:ext cx="5719296" cy="5022389"/>
+                    </a:xfrm>
+                    <a:prstGeom prst="rect">
+                      <a:avLst/>
+                    </a:prstGeom>
+                  </pic:spPr>
+                </pic:pic>
+              </a:graphicData>
+            </a:graphic>
+          </wp:inline>
+        </w:drawing>
+      </w:r>
+    </w:p>
+    <w:p>
+      <w:pPr>
+        <w:pStyle w:val="ListParagraph"/>
+        <w:numPr>
+          <w:ilvl w:val="0"/>
+          <w:numId w:val="2"/>
+        </w:numPr>
+        <w:rPr>
+          <w:lang w:val="en-US"/>
+        </w:rPr>
+      </w:pPr>
+      <w:r>
+        <w:rPr>
+          <w:lang w:val="en-US"/>
+        </w:rPr>
+        <w:t xml:space="preserve">Now, if we run our program, the </w:t>
+      </w:r>
+      <w:proofErr w:type="spellStart"/>
+      <w:r>
+        <w:rPr>
+          <w:lang w:val="en-US"/>
+        </w:rPr>
+        <w:t>Todo</w:t>
+      </w:r>
+      <w:proofErr w:type="spellEnd"/>
+      <w:r>
+        <w:rPr>
+          <w:lang w:val="en-US"/>
+        </w:rPr>
+        <w:t xml:space="preserve"> component will execute but since the state for </w:t>
+      </w:r>
+      <w:proofErr w:type="spellStart"/>
+      <w:r>
+        <w:rPr>
+          <w:lang w:val="en-US"/>
+        </w:rPr>
+        <w:t>modalIsOpen</w:t>
+      </w:r>
+      <w:proofErr w:type="spellEnd"/>
+      <w:r>
+        <w:rPr>
+          <w:lang w:val="en-US"/>
+        </w:rPr>
+        <w:t xml:space="preserve"> is false, the Modal and Backdrop app are not displayed. Once we click the button, it references the </w:t>
+      </w:r>
+      <w:proofErr w:type="spellStart"/>
+      <w:r>
+        <w:rPr>
+          <w:lang w:val="en-US"/>
+        </w:rPr>
+        <w:t>deleteHandler</w:t>
+      </w:r>
+      <w:proofErr w:type="spellEnd"/>
+      <w:r>
+        <w:rPr>
+          <w:lang w:val="en-US"/>
+        </w:rPr>
+        <w:t xml:space="preserve"> function which will set </w:t>
+      </w:r>
+      <w:proofErr w:type="spellStart"/>
+      <w:r>
+        <w:rPr>
+          <w:lang w:val="en-US"/>
+        </w:rPr>
+        <w:t>ModalIsOpen</w:t>
+      </w:r>
+      <w:proofErr w:type="spellEnd"/>
+      <w:r>
+        <w:rPr>
+          <w:lang w:val="en-US"/>
+        </w:rPr>
+        <w:t xml:space="preserve"> to true. This will re-execute the </w:t>
+      </w:r>
+      <w:proofErr w:type="spellStart"/>
+      <w:r>
+        <w:rPr>
+          <w:lang w:val="en-US"/>
+        </w:rPr>
+        <w:t>Todo</w:t>
+      </w:r>
+      <w:proofErr w:type="spellEnd"/>
+      <w:r>
+        <w:rPr>
+          <w:lang w:val="en-US"/>
+        </w:rPr>
+        <w:t xml:space="preserve"> </w:t>
+      </w:r>
+      <w:r>
+        <w:rPr>
+          <w:lang w:val="en-US"/>
+        </w:rPr>
+        <w:t>component</w:t>
+      </w:r>
+      <w:r>
+        <w:rPr>
+          <w:lang w:val="en-US"/>
+        </w:rPr>
+        <w:t xml:space="preserve"> and since </w:t>
+      </w:r>
+      <w:proofErr w:type="spellStart"/>
+      <w:r>
+        <w:rPr>
+          <w:lang w:val="en-US"/>
+        </w:rPr>
+        <w:t>modalIsOpen</w:t>
+      </w:r>
+      <w:proofErr w:type="spellEnd"/>
+      <w:r>
+        <w:rPr>
+          <w:lang w:val="en-US"/>
+        </w:rPr>
+        <w:t xml:space="preserve"> is true, the Modal and Backdrop elements will be executed and displayed. </w:t>
+      </w:r>
+    </w:p>
+    <w:p>
+      <w:pPr>
+        <w:pStyle w:val="ListParagraph"/>
+        <w:rPr>
+          <w:lang w:val="en-US"/>
+        </w:rPr>
+      </w:pPr>
+    </w:p>
+    <w:p>
+      <w:pPr>
+        <w:pStyle w:val="ListParagraph"/>
+        <w:rPr>
+          <w:lang w:val="en-US"/>
+        </w:rPr>
+      </w:pPr>
+    </w:p>
+    <w:p>
+      <w:pPr>
+        <w:rPr>
+          <w:b/>
+          <w:bCs/>
+          <w:u w:val="single"/>
+          <w:lang w:val="en-US"/>
+        </w:rPr>
+      </w:pPr>
+      <w:r>
+        <w:rPr>
+          <w:b/>
+          <w:bCs/>
+          <w:u w:val="single"/>
+          <w:lang w:val="en-US"/>
+        </w:rPr>
+        <w:t>Event Props</w:t>
+      </w:r>
+    </w:p>
+    <w:p>
+      <w:pPr>
+        <w:pStyle w:val="ListParagraph"/>
+        <w:numPr>
+          <w:ilvl w:val="0"/>
+          <w:numId w:val="2"/>
+        </w:numPr>
+        <w:rPr>
+          <w:lang w:val="en-US"/>
+        </w:rPr>
+      </w:pPr>
+      <w:r>
+        <w:rPr>
+          <w:lang w:val="en-US"/>
+        </w:rPr>
+        <w:t>We want to close the modal when the user clicks outside the modal</w:t>
+      </w:r>
+      <w:r>
+        <w:rPr>
+          <w:lang w:val="en-US"/>
+        </w:rPr>
+        <w:t>(backdrop)</w:t>
+      </w:r>
+      <w:r>
+        <w:rPr>
+          <w:lang w:val="en-US"/>
+        </w:rPr>
+        <w:t>, cancel, or confirm, but not the modal itself.</w:t>
+      </w:r>
+    </w:p>
+    <w:p>
+      <w:pPr>
+        <w:pStyle w:val="ListParagraph"/>
+        <w:numPr>
+          <w:ilvl w:val="0"/>
+          <w:numId w:val="2"/>
+        </w:numPr>
+        <w:rPr>
+          <w:lang w:val="en-US"/>
+        </w:rPr>
+      </w:pPr>
+      <w:r>
+        <w:rPr>
+          <w:lang w:val="en-US"/>
+        </w:rPr>
+        <w:t xml:space="preserve">Thus, we might try to create a </w:t>
+      </w:r>
+      <w:proofErr w:type="spellStart"/>
+      <w:r>
+        <w:rPr>
+          <w:lang w:val="en-US"/>
+        </w:rPr>
+        <w:t>closeModalHandler</w:t>
+      </w:r>
+      <w:proofErr w:type="spellEnd"/>
+      <w:r>
+        <w:rPr>
+          <w:lang w:val="en-US"/>
+        </w:rPr>
+        <w:t xml:space="preserve"> function that changes the state of the component, namely closing the Modal. This </w:t>
+      </w:r>
+      <w:proofErr w:type="spellStart"/>
+      <w:r>
+        <w:rPr>
+          <w:lang w:val="en-US"/>
+        </w:rPr>
+        <w:t>closeModalHandler</w:t>
+      </w:r>
+      <w:proofErr w:type="spellEnd"/>
+      <w:r>
+        <w:rPr>
+          <w:lang w:val="en-US"/>
+        </w:rPr>
+        <w:t xml:space="preserve"> function will be called by clicking on the Backdrop</w:t>
+      </w:r>
+      <w:r>
+        <w:rPr>
+          <w:lang w:val="en-US"/>
+        </w:rPr>
+        <w:t>.</w:t>
+      </w:r>
+    </w:p>
+    <w:p>
+      <w:pPr>
+        <w:pStyle w:val="ListParagraph"/>
+        <w:numPr>
+          <w:ilvl w:val="0"/>
+          <w:numId w:val="2"/>
+        </w:numPr>
+        <w:rPr>
+          <w:lang w:val="en-US"/>
+        </w:rPr>
+      </w:pPr>
+      <w:proofErr w:type="gramStart"/>
+      <w:r>
+        <w:rPr>
+          <w:lang w:val="en-US"/>
+        </w:rPr>
+        <w:t>HOWEVER</w:t>
+      </w:r>
+      <w:proofErr w:type="gramEnd"/>
+      <w:r>
+        <w:rPr>
+          <w:lang w:val="en-US"/>
+        </w:rPr>
+        <w:t xml:space="preserve"> THE BELOW CODE IS INCORRECT (as of now). It is incorrect as the Backdrop component is not a built-in component, so the onclick prop is not defined so clicking the backdrop never calls the </w:t>
+      </w:r>
+      <w:proofErr w:type="spellStart"/>
+      <w:r>
+        <w:rPr>
+          <w:lang w:val="en-US"/>
+        </w:rPr>
+        <w:t>closeModalHandler</w:t>
+      </w:r>
+      <w:proofErr w:type="spellEnd"/>
+      <w:r>
+        <w:rPr>
+          <w:lang w:val="en-US"/>
+        </w:rPr>
+        <w:t xml:space="preserve"> function. Thus, we need to add an onclick prop to the Backdrop component. </w:t>
+      </w:r>
+    </w:p>
+    <w:p>
+      <w:pPr>
+        <w:pStyle w:val="ListParagraph"/>
+        <w:numPr>
+          <w:ilvl w:val="0"/>
+          <w:numId w:val="2"/>
+        </w:numPr>
+        <w:rPr>
+          <w:lang w:val="en-US"/>
+        </w:rPr>
+      </w:pPr>
+      <w:r>
+        <w:rPr>
+          <w:lang w:val="en-US"/>
+        </w:rPr>
+        <w:lastRenderedPageBreak/>
+        <w:drawing>
+          <wp:inline distT="0" distB="0" distL="0" distR="0" wp14:anchorId="724F4FA2" wp14:editId="0FDC20DC">
+            <wp:extent cx="3848889" cy="3585882"/>
+            <wp:effectExtent l="0" t="0" r="0" b="0"/>
+            <wp:docPr id="33" name="Picture 33" descr="Text&#10;&#10;Description automatically generated"/>
+            <wp:cNvGraphicFramePr>
+              <a:graphicFrameLocks xmlns:a="http://schemas.openxmlformats.org/drawingml/2006/main" noChangeAspect="1"/>
+            </wp:cNvGraphicFramePr>
+            <a:graphic xmlns:a="http://schemas.openxmlformats.org/drawingml/2006/main">
+              <a:graphicData uri="http://schemas.openxmlformats.org/drawingml/2006/picture">
+                <pic:pic xmlns:pic="http://schemas.openxmlformats.org/drawingml/2006/picture">
+                  <pic:nvPicPr>
+                    <pic:cNvPr id="33" name="Picture 33" descr="Text&#10;&#10;Description automatically generated"/>
+                    <pic:cNvPicPr/>
+                  </pic:nvPicPr>
+                  <pic:blipFill>
+                    <a:blip r:embed="rId37"/>
+                    <a:stretch>
+                      <a:fillRect/>
+                    </a:stretch>
+                  </pic:blipFill>
+                  <pic:spPr>
+                    <a:xfrm>
+                      <a:off x="0" y="0"/>
+                      <a:ext cx="3851447" cy="3588265"/>
+                    </a:xfrm>
+                    <a:prstGeom prst="rect">
+                      <a:avLst/>
+                    </a:prstGeom>
+                  </pic:spPr>
+                </pic:pic>
+              </a:graphicData>
+            </a:graphic>
+          </wp:inline>
+        </w:drawing>
+      </w:r>
+    </w:p>
+    <w:p>
+      <w:pPr>
+        <w:pStyle w:val="ListParagraph"/>
+        <w:numPr>
+          <w:ilvl w:val="0"/>
+          <w:numId w:val="2"/>
+        </w:numPr>
+        <w:rPr>
+          <w:lang w:val="en-US"/>
+        </w:rPr>
+      </w:pPr>
+      <w:r>
+        <w:rPr>
+          <w:lang w:val="en-US"/>
+        </w:rPr>
+        <w:t>Below, we add props to the Backdrop component</w:t>
+      </w:r>
+      <w:r>
+        <w:rPr>
+          <w:lang w:val="en-US"/>
+        </w:rPr>
+        <w:t xml:space="preserve"> since we want to change the state of the Modal to false when the backdrop div is clicked</w:t>
+      </w:r>
+      <w:r>
+        <w:rPr>
+          <w:lang w:val="en-US"/>
+        </w:rPr>
+        <w:t xml:space="preserve">. </w:t>
+      </w:r>
+      <w:r>
+        <w:rPr>
+          <w:lang w:val="en-US"/>
+        </w:rPr>
+        <w:t xml:space="preserve">First, we add </w:t>
+      </w:r>
+      <w:r>
+        <w:rPr>
+          <w:lang w:val="en-US"/>
+        </w:rPr>
+        <w:t>a props parameter object</w:t>
+      </w:r>
+      <w:r>
+        <w:rPr>
+          <w:lang w:val="en-US"/>
+        </w:rPr>
+        <w:t xml:space="preserve"> to the Backdrop component</w:t>
+      </w:r>
+      <w:r>
+        <w:rPr>
+          <w:lang w:val="en-US"/>
+        </w:rPr>
+        <w:t xml:space="preserve">. </w:t>
+      </w:r>
+      <w:r>
+        <w:rPr>
+          <w:lang w:val="en-US"/>
+        </w:rPr>
+        <w:t xml:space="preserve">We want to pass in a function that can accessed via </w:t>
+      </w:r>
+      <w:proofErr w:type="spellStart"/>
+      <w:r>
+        <w:rPr>
+          <w:lang w:val="en-US"/>
+        </w:rPr>
+        <w:t>props.onClick</w:t>
+      </w:r>
+      <w:proofErr w:type="spellEnd"/>
+      <w:r>
+        <w:rPr>
+          <w:lang w:val="en-US"/>
+        </w:rPr>
+        <w:t xml:space="preserve">. Thus, in our div we can add an </w:t>
+      </w:r>
+      <w:proofErr w:type="spellStart"/>
+      <w:r>
+        <w:rPr>
+          <w:lang w:val="en-US"/>
+        </w:rPr>
+        <w:t>onClick</w:t>
+      </w:r>
+      <w:proofErr w:type="spellEnd"/>
+      <w:r>
+        <w:rPr>
+          <w:lang w:val="en-US"/>
+        </w:rPr>
+        <w:t xml:space="preserve"> that points towards the function that is passed in which is </w:t>
+      </w:r>
+      <w:proofErr w:type="spellStart"/>
+      <w:r>
+        <w:rPr>
+          <w:lang w:val="en-US"/>
+        </w:rPr>
+        <w:t>props.onClick</w:t>
+      </w:r>
+      <w:proofErr w:type="spellEnd"/>
+      <w:r>
+        <w:rPr>
+          <w:lang w:val="en-US"/>
+        </w:rPr>
+        <w:t xml:space="preserve">. Note that the </w:t>
+      </w:r>
+      <w:proofErr w:type="spellStart"/>
+      <w:r>
+        <w:rPr>
+          <w:lang w:val="en-US"/>
+        </w:rPr>
+        <w:t>onClick</w:t>
+      </w:r>
+      <w:proofErr w:type="spellEnd"/>
+      <w:r>
+        <w:rPr>
+          <w:lang w:val="en-US"/>
+        </w:rPr>
+        <w:t xml:space="preserve"> in the div must be called </w:t>
+      </w:r>
+      <w:proofErr w:type="spellStart"/>
+      <w:r>
+        <w:rPr>
+          <w:lang w:val="en-US"/>
+        </w:rPr>
+        <w:t>onClick</w:t>
+      </w:r>
+      <w:proofErr w:type="spellEnd"/>
+      <w:r>
+        <w:rPr>
+          <w:lang w:val="en-US"/>
+        </w:rPr>
+        <w:t xml:space="preserve"> since it is a built-in prop. However, </w:t>
+      </w:r>
+      <w:proofErr w:type="spellStart"/>
+      <w:r>
+        <w:rPr>
+          <w:lang w:val="en-US"/>
+        </w:rPr>
+        <w:t>props.onClick</w:t>
+      </w:r>
+      <w:proofErr w:type="spellEnd"/>
+      <w:r>
+        <w:rPr>
+          <w:lang w:val="en-US"/>
+        </w:rPr>
+        <w:t xml:space="preserve"> could be called </w:t>
+      </w:r>
+      <w:proofErr w:type="spellStart"/>
+      <w:r>
+        <w:rPr>
+          <w:lang w:val="en-US"/>
+        </w:rPr>
+        <w:t>props.onCancel</w:t>
+      </w:r>
+      <w:proofErr w:type="spellEnd"/>
+      <w:r>
+        <w:rPr>
+          <w:lang w:val="en-US"/>
+        </w:rPr>
+        <w:t xml:space="preserve"> or whatever since it is a user-defined prop. </w:t>
+      </w:r>
+      <w:proofErr w:type="gramStart"/>
+      <w:r>
+        <w:rPr>
+          <w:lang w:val="en-US"/>
+        </w:rPr>
+        <w:t>So</w:t>
+      </w:r>
+      <w:proofErr w:type="gramEnd"/>
+      <w:r>
+        <w:rPr>
+          <w:lang w:val="en-US"/>
+        </w:rPr>
+        <w:t xml:space="preserve"> the </w:t>
+      </w:r>
+      <w:proofErr w:type="spellStart"/>
+      <w:r>
+        <w:rPr>
+          <w:lang w:val="en-US"/>
+        </w:rPr>
+        <w:t>closeModalHandler</w:t>
+      </w:r>
+      <w:proofErr w:type="spellEnd"/>
+      <w:r>
+        <w:rPr>
+          <w:lang w:val="en-US"/>
+        </w:rPr>
+        <w:t xml:space="preserve"> function is passed in as an argument for the Backdrop component, which the Backdrop component references when the Backdrop div is clicked. The </w:t>
+      </w:r>
+      <w:r>
+        <w:rPr>
+          <w:lang w:val="en-US"/>
+        </w:rPr>
+        <w:t>Backdrop component references</w:t>
+      </w:r>
+      <w:r>
+        <w:rPr>
+          <w:lang w:val="en-US"/>
+        </w:rPr>
+        <w:t xml:space="preserve"> this argument function via </w:t>
+      </w:r>
+      <w:proofErr w:type="spellStart"/>
+      <w:r>
+        <w:rPr>
+          <w:lang w:val="en-US"/>
+        </w:rPr>
+        <w:t>props.onClick</w:t>
+      </w:r>
+      <w:proofErr w:type="spellEnd"/>
+      <w:r>
+        <w:rPr>
+          <w:lang w:val="en-US"/>
+        </w:rPr>
+        <w:t>.</w:t>
+      </w:r>
+    </w:p>
+    <w:p>
+      <w:pPr>
+        <w:pStyle w:val="ListParagraph"/>
+        <w:numPr>
+          <w:ilvl w:val="0"/>
+          <w:numId w:val="2"/>
+        </w:numPr>
+        <w:rPr>
+          <w:lang w:val="en-US"/>
+        </w:rPr>
+      </w:pPr>
+      <w:r>
+        <w:rPr>
+          <w:lang w:val="en-US"/>
+        </w:rPr>
+        <w:drawing>
+          <wp:inline distT="0" distB="0" distL="0" distR="0" wp14:anchorId="0437E702" wp14:editId="6CFC93A9">
+            <wp:extent cx="6396891" cy="1524000"/>
+            <wp:effectExtent l="0" t="0" r="4445" b="0"/>
+            <wp:docPr id="34" name="Picture 34" descr="Graphical user interface, text, application&#10;&#10;Description automatically generated"/>
+            <wp:cNvGraphicFramePr>
+              <a:graphicFrameLocks xmlns:a="http://schemas.openxmlformats.org/drawingml/2006/main" noChangeAspect="1"/>
+            </wp:cNvGraphicFramePr>
+            <a:graphic xmlns:a="http://schemas.openxmlformats.org/drawingml/2006/main">
+              <a:graphicData uri="http://schemas.openxmlformats.org/drawingml/2006/picture">
+                <pic:pic xmlns:pic="http://schemas.openxmlformats.org/drawingml/2006/picture">
+                  <pic:nvPicPr>
+                    <pic:cNvPr id="34" name="Picture 34" descr="Graphical user interface, text, application&#10;&#10;Description automatically generated"/>
+                    <pic:cNvPicPr/>
+                  </pic:nvPicPr>
+                  <pic:blipFill>
+                    <a:blip r:embed="rId38"/>
+                    <a:stretch>
+                      <a:fillRect/>
+                    </a:stretch>
+                  </pic:blipFill>
+                  <pic:spPr>
+                    <a:xfrm>
+                      <a:off x="0" y="0"/>
+                      <a:ext cx="6401364" cy="1525066"/>
+                    </a:xfrm>
+                    <a:prstGeom prst="rect">
+                      <a:avLst/>
+                    </a:prstGeom>
+                  </pic:spPr>
+                </pic:pic>
+              </a:graphicData>
+            </a:graphic>
+          </wp:inline>
+        </w:drawing>
+      </w:r>
+    </w:p>
+    <w:p>
+      <w:pPr>
+        <w:pStyle w:val="ListParagraph"/>
+        <w:numPr>
+          <w:ilvl w:val="0"/>
+          <w:numId w:val="2"/>
+        </w:numPr>
+        <w:rPr>
+          <w:lang w:val="en-US"/>
+        </w:rPr>
+      </w:pPr>
+      <w:r>
+        <w:rPr>
+          <w:lang w:val="en-US"/>
+        </w:rPr>
+        <w:t xml:space="preserve">The same idea is applied for the Modal component. In the </w:t>
+      </w:r>
+      <w:proofErr w:type="spellStart"/>
+      <w:r>
+        <w:rPr>
+          <w:lang w:val="en-US"/>
+        </w:rPr>
+        <w:t>Todo</w:t>
+      </w:r>
+      <w:proofErr w:type="spellEnd"/>
+      <w:r>
+        <w:rPr>
+          <w:lang w:val="en-US"/>
+        </w:rPr>
+        <w:t xml:space="preserve"> component, we want to change the state of the Modal to false when the cancel or confirm button is clicked. First, we add a props parameter object to the Modal Component.  We want to pass in a function that is executed when the user clicks confirm and another function when the user clicks cancel. Thus, in the </w:t>
+      </w:r>
+      <w:proofErr w:type="spellStart"/>
+      <w:r>
+        <w:rPr>
+          <w:lang w:val="en-US"/>
+        </w:rPr>
+        <w:t>Todo</w:t>
+      </w:r>
+      <w:proofErr w:type="spellEnd"/>
+      <w:r>
+        <w:rPr>
+          <w:lang w:val="en-US"/>
+        </w:rPr>
+        <w:t xml:space="preserve"> component, we add the </w:t>
+      </w:r>
+      <w:proofErr w:type="spellStart"/>
+      <w:r>
+        <w:rPr>
+          <w:lang w:val="en-US"/>
+        </w:rPr>
+        <w:t>onConfirm</w:t>
+      </w:r>
+      <w:proofErr w:type="spellEnd"/>
+      <w:r>
+        <w:rPr>
+          <w:lang w:val="en-US"/>
+        </w:rPr>
+        <w:t xml:space="preserve"> argument and </w:t>
+      </w:r>
+      <w:proofErr w:type="spellStart"/>
+      <w:r>
+        <w:rPr>
+          <w:lang w:val="en-US"/>
+        </w:rPr>
+        <w:t>onCancel</w:t>
+      </w:r>
+      <w:proofErr w:type="spellEnd"/>
+      <w:r>
+        <w:rPr>
+          <w:lang w:val="en-US"/>
+        </w:rPr>
+        <w:t xml:space="preserve"> argument. These two arguments are both functions, in fact they are the same function as they both reference the </w:t>
+      </w:r>
+      <w:proofErr w:type="spellStart"/>
+      <w:r>
+        <w:rPr>
+          <w:lang w:val="en-US"/>
+        </w:rPr>
+        <w:t>closeModalHandler</w:t>
+      </w:r>
+      <w:proofErr w:type="spellEnd"/>
+      <w:r>
+        <w:rPr>
+          <w:lang w:val="en-US"/>
+        </w:rPr>
+        <w:t xml:space="preserve"> function. </w:t>
+      </w:r>
+      <w:r>
+        <w:rPr>
+          <w:lang w:val="en-US"/>
+        </w:rPr>
+        <w:t xml:space="preserve">These argument functions are passed into the Modal component and accessible via </w:t>
+      </w:r>
+      <w:proofErr w:type="spellStart"/>
+      <w:r>
+        <w:rPr>
+          <w:lang w:val="en-US"/>
+        </w:rPr>
+        <w:t>props.onConfirm</w:t>
+      </w:r>
+      <w:proofErr w:type="spellEnd"/>
+      <w:r>
+        <w:rPr>
+          <w:lang w:val="en-US"/>
+        </w:rPr>
+        <w:t xml:space="preserve"> or </w:t>
+      </w:r>
+      <w:proofErr w:type="spellStart"/>
+      <w:r>
+        <w:rPr>
+          <w:lang w:val="en-US"/>
+        </w:rPr>
+        <w:t>props.onCancel</w:t>
+      </w:r>
+      <w:proofErr w:type="spellEnd"/>
+      <w:r>
+        <w:rPr>
+          <w:lang w:val="en-US"/>
+        </w:rPr>
+        <w:t xml:space="preserve">. They are referenced when the user clicks the confirm or cancel buttons respectively. Note that it must be called </w:t>
+      </w:r>
+      <w:proofErr w:type="spellStart"/>
+      <w:r>
+        <w:rPr>
+          <w:lang w:val="en-US"/>
+        </w:rPr>
+        <w:t>onClick</w:t>
+      </w:r>
+      <w:proofErr w:type="spellEnd"/>
+      <w:r>
+        <w:rPr>
+          <w:lang w:val="en-US"/>
+        </w:rPr>
+        <w:t xml:space="preserve"> for the button prop since it is a built-in prop, while the </w:t>
+      </w:r>
+      <w:proofErr w:type="spellStart"/>
+      <w:r>
+        <w:rPr>
+          <w:lang w:val="en-US"/>
+        </w:rPr>
+        <w:t>onConfirm</w:t>
+      </w:r>
+      <w:proofErr w:type="spellEnd"/>
+      <w:r>
+        <w:rPr>
+          <w:lang w:val="en-US"/>
+        </w:rPr>
+        <w:t xml:space="preserve"> and </w:t>
+      </w:r>
+      <w:proofErr w:type="spellStart"/>
+      <w:r>
+        <w:rPr>
+          <w:lang w:val="en-US"/>
+        </w:rPr>
+        <w:t>onCancel</w:t>
+      </w:r>
+      <w:proofErr w:type="spellEnd"/>
+      <w:r>
+        <w:rPr>
+          <w:lang w:val="en-US"/>
+        </w:rPr>
+        <w:t xml:space="preserve"> props belong to the user-defined Modal component so we can name those props whatever. </w:t>
+      </w:r>
+    </w:p>
+    <w:p>
+      <w:pPr>
+        <w:pStyle w:val="ListParagraph"/>
+        <w:rPr>
+          <w:lang w:val="en-US"/>
+        </w:rPr>
+      </w:pPr>
+      <w:r>
+        <w:rPr>
+          <w:lang w:val="en-US"/>
+        </w:rPr>
+        <w:lastRenderedPageBreak/>
+        <w:drawing>
+          <wp:inline distT="0" distB="0" distL="0" distR="0" wp14:anchorId="129DE699" wp14:editId="395B97FF">
+            <wp:extent cx="6096000" cy="2319867"/>
+            <wp:effectExtent l="0" t="0" r="0" b="4445"/>
+            <wp:docPr id="35" name="Picture 35" descr="Text&#10;&#10;Description automatically generated"/>
+            <wp:cNvGraphicFramePr>
+              <a:graphicFrameLocks xmlns:a="http://schemas.openxmlformats.org/drawingml/2006/main" noChangeAspect="1"/>
+            </wp:cNvGraphicFramePr>
+            <a:graphic xmlns:a="http://schemas.openxmlformats.org/drawingml/2006/main">
+              <a:graphicData uri="http://schemas.openxmlformats.org/drawingml/2006/picture">
+                <pic:pic xmlns:pic="http://schemas.openxmlformats.org/drawingml/2006/picture">
+                  <pic:nvPicPr>
+                    <pic:cNvPr id="35" name="Picture 35" descr="Text&#10;&#10;Description automatically generated"/>
+                    <pic:cNvPicPr/>
+                  </pic:nvPicPr>
+                  <pic:blipFill>
+                    <a:blip r:embed="rId39"/>
+                    <a:stretch>
+                      <a:fillRect/>
+                    </a:stretch>
+                  </pic:blipFill>
+                  <pic:spPr>
+                    <a:xfrm>
+                      <a:off x="0" y="0"/>
+                      <a:ext cx="6099677" cy="2321266"/>
+                    </a:xfrm>
+                    <a:prstGeom prst="rect">
+                      <a:avLst/>
+                    </a:prstGeom>
+                  </pic:spPr>
+                </pic:pic>
+              </a:graphicData>
+            </a:graphic>
+          </wp:inline>
+        </w:drawing>
+      </w:r>
+    </w:p>
+    <w:p>
+      <w:pPr>
+        <w:pStyle w:val="ListParagraph"/>
+        <w:numPr>
+          <w:ilvl w:val="0"/>
+          <w:numId w:val="2"/>
+        </w:numPr>
+        <w:rPr>
+          <w:lang w:val="en-US"/>
+        </w:rPr>
+      </w:pPr>
+      <w:r>
+        <w:rPr>
+          <w:lang w:val="en-US"/>
+        </w:rPr>
+        <w:t xml:space="preserve">Going back to the </w:t>
+      </w:r>
+      <w:proofErr w:type="spellStart"/>
+      <w:r>
+        <w:rPr>
+          <w:lang w:val="en-US"/>
+        </w:rPr>
+        <w:t>Todo</w:t>
+      </w:r>
+      <w:proofErr w:type="spellEnd"/>
+      <w:r>
+        <w:rPr>
+          <w:lang w:val="en-US"/>
+        </w:rPr>
+        <w:t xml:space="preserve"> component, it should look like the below</w:t>
+      </w:r>
+    </w:p>
+    <w:p>
+      <w:pPr>
+        <w:pStyle w:val="ListParagraph"/>
+        <w:numPr>
+          <w:ilvl w:val="0"/>
+          <w:numId w:val="2"/>
+        </w:numPr>
+        <w:rPr>
+          <w:lang w:val="en-US"/>
+        </w:rPr>
+      </w:pPr>
+      <w:r>
+        <w:rPr>
+          <w:lang w:val="en-US"/>
+        </w:rPr>
+        <w:drawing>
+          <wp:inline distT="0" distB="0" distL="0" distR="0" wp14:anchorId="263A8D87" wp14:editId="20FF0D4E">
+            <wp:extent cx="6149788" cy="4587856"/>
+            <wp:effectExtent l="0" t="0" r="3810" b="3810"/>
+            <wp:docPr id="36" name="Picture 36" descr="Text&#10;&#10;Description automatically generated"/>
+            <wp:cNvGraphicFramePr>
+              <a:graphicFrameLocks xmlns:a="http://schemas.openxmlformats.org/drawingml/2006/main" noChangeAspect="1"/>
+            </wp:cNvGraphicFramePr>
+            <a:graphic xmlns:a="http://schemas.openxmlformats.org/drawingml/2006/main">
+              <a:graphicData uri="http://schemas.openxmlformats.org/drawingml/2006/picture">
+                <pic:pic xmlns:pic="http://schemas.openxmlformats.org/drawingml/2006/picture">
+                  <pic:nvPicPr>
+                    <pic:cNvPr id="36" name="Picture 36" descr="Text&#10;&#10;Description automatically generated"/>
+                    <pic:cNvPicPr/>
+                  </pic:nvPicPr>
+                  <pic:blipFill>
+                    <a:blip r:embed="rId40"/>
+                    <a:stretch>
+                      <a:fillRect/>
+                    </a:stretch>
+                  </pic:blipFill>
+                  <pic:spPr>
+                    <a:xfrm>
+                      <a:off x="0" y="0"/>
+                      <a:ext cx="6154343" cy="4591254"/>
+                    </a:xfrm>
+                    <a:prstGeom prst="rect">
+                      <a:avLst/>
+                    </a:prstGeom>
+                  </pic:spPr>
+                </pic:pic>
+              </a:graphicData>
+            </a:graphic>
+          </wp:inline>
+        </w:drawing>
+      </w:r>
     </w:p>
     <w:p>
       <w:pPr>

</xml_diff>

<commit_message>
updated React JS notes
</commit_message>
<xml_diff>
--- a/ReactJS/React.js notes.docx
+++ b/ReactJS/React.js notes.docx
@@ -4873,11 +4873,17 @@
     <w:p>
       <w:pPr>
         <w:rPr>
-          <w:lang w:val="en-US"/>
-        </w:rPr>
-      </w:pPr>
-      <w:r>
-        <w:rPr>
+          <w:b/>
+          <w:bCs/>
+          <w:u w:val="single"/>
+          <w:lang w:val="en-US"/>
+        </w:rPr>
+      </w:pPr>
+      <w:r>
+        <w:rPr>
+          <w:b/>
+          <w:bCs/>
+          <w:u w:val="single"/>
           <w:lang w:val="en-US"/>
         </w:rPr>
         <w:t>Routing</w:t>
@@ -4969,6 +4975,7 @@
       </w:pPr>
       <w:r>
         <w:rPr>
+          <w:noProof/>
           <w:lang w:val="en-US"/>
         </w:rPr>
         <w:lastRenderedPageBreak/>
@@ -5268,6 +5275,7 @@
       </w:pPr>
       <w:r>
         <w:rPr>
+          <w:noProof/>
           <w:lang w:val="en-US"/>
         </w:rPr>
         <w:drawing>
@@ -5308,6 +5316,7 @@
       </w:r>
       <w:r>
         <w:rPr>
+          <w:noProof/>
           <w:lang w:val="en-US"/>
         </w:rPr>
         <w:drawing>
@@ -5364,6 +5373,7 @@
       </w:pPr>
       <w:r>
         <w:rPr>
+          <w:noProof/>
           <w:lang w:val="en-US"/>
         </w:rPr>
         <w:drawing>
@@ -5412,6 +5422,7 @@
       </w:pPr>
       <w:r>
         <w:rPr>
+          <w:noProof/>
           <w:lang w:val="en-US"/>
         </w:rPr>
         <w:drawing>
@@ -5723,6 +5734,7 @@
       </w:pPr>
       <w:r>
         <w:rPr>
+          <w:noProof/>
           <w:lang w:val="en-US"/>
         </w:rPr>
         <w:drawing>
@@ -5817,14 +5829,7 @@
             <w:rStyle w:val="Hyperlink"/>
             <w:lang w:val="en-US"/>
           </w:rPr>
-          <w:t>http://localhost:3000/</w:t>
-        </w:r>
-        <w:r>
-          <w:rPr>
-            <w:rStyle w:val="Hyperlink"/>
-            <w:lang w:val="en-US"/>
-          </w:rPr>
-          <w:t>new-meetup</w:t>
+          <w:t>http://localhost:3000/new-meetup</w:t>
         </w:r>
       </w:hyperlink>
       <w:r>
@@ -5847,6 +5852,7 @@
       </w:pPr>
       <w:r>
         <w:rPr>
+          <w:noProof/>
           <w:lang w:val="en-US"/>
         </w:rPr>
         <w:drawing>
@@ -5984,13 +5990,7 @@
         <w:rPr>
           <w:lang w:val="en-US"/>
         </w:rPr>
-        <w:t xml:space="preserve"> component</w:t>
-      </w:r>
-      <w:r>
-        <w:rPr>
-          <w:lang w:val="en-US"/>
-        </w:rPr>
-        <w:t xml:space="preserve"> was rendered. </w:t>
+        <w:t xml:space="preserve"> component was rendered. </w:t>
       </w:r>
     </w:p>
     <w:p>
@@ -6064,6 +6064,7 @@
       </w:pPr>
       <w:r>
         <w:rPr>
+          <w:noProof/>
           <w:lang w:val="en-US"/>
         </w:rPr>
         <w:lastRenderedPageBreak/>
@@ -6221,6 +6222,7 @@
       </w:pPr>
       <w:r>
         <w:rPr>
+          <w:noProof/>
           <w:lang w:val="en-US"/>
         </w:rPr>
         <w:drawing>
@@ -6343,51 +6345,1338 @@
     <w:p>
       <w:pPr>
         <w:rPr>
-          <w:lang w:val="en-US"/>
-        </w:rPr>
-      </w:pPr>
-    </w:p>
-    <w:p>
-      <w:pPr>
-        <w:rPr>
-          <w:lang w:val="en-US"/>
-        </w:rPr>
-      </w:pPr>
-    </w:p>
-    <w:p>
-      <w:pPr>
-        <w:rPr>
-          <w:lang w:val="en-US"/>
-        </w:rPr>
-      </w:pPr>
-    </w:p>
-    <w:p>
-      <w:pPr>
-        <w:rPr>
-          <w:lang w:val="en-US"/>
-        </w:rPr>
-      </w:pPr>
-    </w:p>
-    <w:p>
-      <w:pPr>
-        <w:rPr>
-          <w:lang w:val="en-US"/>
-        </w:rPr>
-      </w:pPr>
-    </w:p>
-    <w:p>
-      <w:pPr>
-        <w:rPr>
-          <w:lang w:val="en-US"/>
-        </w:rPr>
-      </w:pPr>
-    </w:p>
-    <w:p>
-      <w:pPr>
-        <w:rPr>
-          <w:lang w:val="en-US"/>
-        </w:rPr>
-      </w:pPr>
+          <w:b/>
+          <w:bCs/>
+          <w:u w:val="single"/>
+          <w:lang w:val="en-US"/>
+        </w:rPr>
+      </w:pPr>
+      <w:r>
+        <w:rPr>
+          <w:b/>
+          <w:bCs/>
+          <w:u w:val="single"/>
+          <w:lang w:val="en-US"/>
+        </w:rPr>
+        <w:t>Adding Links and a Navigation Bar</w:t>
+      </w:r>
+    </w:p>
+    <w:p>
+      <w:pPr>
+        <w:pStyle w:val="ListParagraph"/>
+        <w:numPr>
+          <w:ilvl w:val="0"/>
+          <w:numId w:val="2"/>
+        </w:numPr>
+        <w:rPr>
+          <w:lang w:val="en-US"/>
+        </w:rPr>
+      </w:pPr>
+      <w:r>
+        <w:rPr>
+          <w:lang w:val="en-US"/>
+        </w:rPr>
+        <w:t>Go to components, and add a new folder called layouts and create a MainNavigation.js file inside it</w:t>
+      </w:r>
+    </w:p>
+    <w:p>
+      <w:pPr>
+        <w:pStyle w:val="ListParagraph"/>
+        <w:numPr>
+          <w:ilvl w:val="0"/>
+          <w:numId w:val="2"/>
+        </w:numPr>
+        <w:rPr>
+          <w:lang w:val="en-US"/>
+        </w:rPr>
+      </w:pPr>
+      <w:r>
+        <w:rPr>
+          <w:noProof/>
+          <w:lang w:val="en-US"/>
+        </w:rPr>
+        <w:drawing>
+          <wp:inline distT="0" distB="0" distL="0" distR="0" wp14:anchorId="29428B4A" wp14:editId="076B9CA5">
+            <wp:extent cx="1600339" cy="563929"/>
+            <wp:effectExtent l="0" t="0" r="0" b="7620"/>
+            <wp:docPr id="44" name="Picture 44" descr="Text&#10;&#10;Description automatically generated with medium confidence"/>
+            <wp:cNvGraphicFramePr>
+              <a:graphicFrameLocks xmlns:a="http://schemas.openxmlformats.org/drawingml/2006/main" noChangeAspect="1"/>
+            </wp:cNvGraphicFramePr>
+            <a:graphic xmlns:a="http://schemas.openxmlformats.org/drawingml/2006/main">
+              <a:graphicData uri="http://schemas.openxmlformats.org/drawingml/2006/picture">
+                <pic:pic xmlns:pic="http://schemas.openxmlformats.org/drawingml/2006/picture">
+                  <pic:nvPicPr>
+                    <pic:cNvPr id="44" name="Picture 44" descr="Text&#10;&#10;Description automatically generated with medium confidence"/>
+                    <pic:cNvPicPr/>
+                  </pic:nvPicPr>
+                  <pic:blipFill>
+                    <a:blip r:embed="rId56"/>
+                    <a:stretch>
+                      <a:fillRect/>
+                    </a:stretch>
+                  </pic:blipFill>
+                  <pic:spPr>
+                    <a:xfrm>
+                      <a:off x="0" y="0"/>
+                      <a:ext cx="1600339" cy="563929"/>
+                    </a:xfrm>
+                    <a:prstGeom prst="rect">
+                      <a:avLst/>
+                    </a:prstGeom>
+                  </pic:spPr>
+                </pic:pic>
+              </a:graphicData>
+            </a:graphic>
+          </wp:inline>
+        </w:drawing>
+      </w:r>
+    </w:p>
+    <w:p>
+      <w:pPr>
+        <w:pStyle w:val="ListParagraph"/>
+        <w:numPr>
+          <w:ilvl w:val="0"/>
+          <w:numId w:val="2"/>
+        </w:numPr>
+        <w:rPr>
+          <w:lang w:val="en-US"/>
+        </w:rPr>
+      </w:pPr>
+      <w:r>
+        <w:rPr>
+          <w:lang w:val="en-US"/>
+        </w:rPr>
+        <w:t>We could use an &lt;a href= ‘’&gt; tag to add links, but that sends a request to the server to get a new html page which is not what we want</w:t>
+      </w:r>
+    </w:p>
+    <w:p>
+      <w:pPr>
+        <w:pStyle w:val="ListParagraph"/>
+        <w:numPr>
+          <w:ilvl w:val="0"/>
+          <w:numId w:val="2"/>
+        </w:numPr>
+        <w:rPr>
+          <w:lang w:val="en-US"/>
+        </w:rPr>
+      </w:pPr>
+      <w:r>
+        <w:rPr>
+          <w:lang w:val="en-US"/>
+        </w:rPr>
+        <w:t xml:space="preserve">To avoid a new request, we can import the </w:t>
+      </w:r>
+      <w:r>
+        <w:rPr>
+          <w:lang w:val="en-US"/>
+        </w:rPr>
+        <w:t>Link component</w:t>
+      </w:r>
+    </w:p>
+    <w:p>
+      <w:pPr>
+        <w:pStyle w:val="ListParagraph"/>
+        <w:numPr>
+          <w:ilvl w:val="0"/>
+          <w:numId w:val="2"/>
+        </w:numPr>
+        <w:rPr>
+          <w:lang w:val="en-US"/>
+        </w:rPr>
+      </w:pPr>
+      <w:r>
+        <w:rPr>
+          <w:lang w:val="en-US"/>
+        </w:rPr>
+        <w:t xml:space="preserve">The Link component is the same as &lt;a&gt;, but it attaches a click listener to the anchor </w:t>
+      </w:r>
+      <w:proofErr w:type="gramStart"/>
+      <w:r>
+        <w:rPr>
+          <w:lang w:val="en-US"/>
+        </w:rPr>
+        <w:t>tag</w:t>
+      </w:r>
+      <w:proofErr w:type="gramEnd"/>
+      <w:r>
+        <w:rPr>
+          <w:lang w:val="en-US"/>
+        </w:rPr>
+        <w:t xml:space="preserve"> so it doesn’t send a new request to the server. Instead, it’ll just parse the url you want to go to, change it in the url bar, and load the appropriate components.</w:t>
+      </w:r>
+    </w:p>
+    <w:p>
+      <w:pPr>
+        <w:pStyle w:val="ListParagraph"/>
+        <w:numPr>
+          <w:ilvl w:val="0"/>
+          <w:numId w:val="2"/>
+        </w:numPr>
+        <w:rPr>
+          <w:lang w:val="en-US"/>
+        </w:rPr>
+      </w:pPr>
+      <w:r>
+        <w:rPr>
+          <w:lang w:val="en-US"/>
+        </w:rPr>
+        <w:t>The Link component has a ‘to’ prop which is the path the link takes you to</w:t>
+      </w:r>
+    </w:p>
+    <w:p>
+      <w:pPr>
+        <w:pStyle w:val="ListParagraph"/>
+        <w:numPr>
+          <w:ilvl w:val="0"/>
+          <w:numId w:val="2"/>
+        </w:numPr>
+        <w:rPr>
+          <w:lang w:val="en-US"/>
+        </w:rPr>
+      </w:pPr>
+      <w:r>
+        <w:rPr>
+          <w:noProof/>
+          <w:lang w:val="en-US"/>
+        </w:rPr>
+        <w:drawing>
+          <wp:inline distT="0" distB="0" distL="0" distR="0" wp14:anchorId="1A359220" wp14:editId="1433850F">
+            <wp:extent cx="4953429" cy="4869602"/>
+            <wp:effectExtent l="0" t="0" r="0" b="7620"/>
+            <wp:docPr id="48" name="Picture 48" descr="Text&#10;&#10;Description automatically generated"/>
+            <wp:cNvGraphicFramePr>
+              <a:graphicFrameLocks xmlns:a="http://schemas.openxmlformats.org/drawingml/2006/main" noChangeAspect="1"/>
+            </wp:cNvGraphicFramePr>
+            <a:graphic xmlns:a="http://schemas.openxmlformats.org/drawingml/2006/main">
+              <a:graphicData uri="http://schemas.openxmlformats.org/drawingml/2006/picture">
+                <pic:pic xmlns:pic="http://schemas.openxmlformats.org/drawingml/2006/picture">
+                  <pic:nvPicPr>
+                    <pic:cNvPr id="48" name="Picture 48" descr="Text&#10;&#10;Description automatically generated"/>
+                    <pic:cNvPicPr/>
+                  </pic:nvPicPr>
+                  <pic:blipFill>
+                    <a:blip r:embed="rId57"/>
+                    <a:stretch>
+                      <a:fillRect/>
+                    </a:stretch>
+                  </pic:blipFill>
+                  <pic:spPr>
+                    <a:xfrm>
+                      <a:off x="0" y="0"/>
+                      <a:ext cx="4953429" cy="4869602"/>
+                    </a:xfrm>
+                    <a:prstGeom prst="rect">
+                      <a:avLst/>
+                    </a:prstGeom>
+                  </pic:spPr>
+                </pic:pic>
+              </a:graphicData>
+            </a:graphic>
+          </wp:inline>
+        </w:drawing>
+      </w:r>
+    </w:p>
+    <w:p>
+      <w:pPr>
+        <w:pStyle w:val="ListParagraph"/>
+        <w:numPr>
+          <w:ilvl w:val="0"/>
+          <w:numId w:val="2"/>
+        </w:numPr>
+        <w:rPr>
+          <w:lang w:val="en-US"/>
+        </w:rPr>
+      </w:pPr>
+      <w:r>
+        <w:rPr>
+          <w:lang w:val="en-US"/>
+        </w:rPr>
+        <w:t>Now we can go to the app.js file and import it and add it</w:t>
+      </w:r>
+    </w:p>
+    <w:p>
+      <w:pPr>
+        <w:pStyle w:val="ListParagraph"/>
+        <w:numPr>
+          <w:ilvl w:val="0"/>
+          <w:numId w:val="2"/>
+        </w:numPr>
+        <w:rPr>
+          <w:lang w:val="en-US"/>
+        </w:rPr>
+      </w:pPr>
+      <w:r>
+        <w:rPr>
+          <w:noProof/>
+          <w:lang w:val="en-US"/>
+        </w:rPr>
+        <w:lastRenderedPageBreak/>
+        <w:drawing>
+          <wp:inline distT="0" distB="0" distL="0" distR="0" wp14:anchorId="5AFABEA7" wp14:editId="6070EB9A">
+            <wp:extent cx="5555461" cy="5204911"/>
+            <wp:effectExtent l="0" t="0" r="7620" b="0"/>
+            <wp:docPr id="46" name="Picture 46" descr="Text&#10;&#10;Description automatically generated"/>
+            <wp:cNvGraphicFramePr>
+              <a:graphicFrameLocks xmlns:a="http://schemas.openxmlformats.org/drawingml/2006/main" noChangeAspect="1"/>
+            </wp:cNvGraphicFramePr>
+            <a:graphic xmlns:a="http://schemas.openxmlformats.org/drawingml/2006/main">
+              <a:graphicData uri="http://schemas.openxmlformats.org/drawingml/2006/picture">
+                <pic:pic xmlns:pic="http://schemas.openxmlformats.org/drawingml/2006/picture">
+                  <pic:nvPicPr>
+                    <pic:cNvPr id="46" name="Picture 46" descr="Text&#10;&#10;Description automatically generated"/>
+                    <pic:cNvPicPr/>
+                  </pic:nvPicPr>
+                  <pic:blipFill>
+                    <a:blip r:embed="rId58"/>
+                    <a:stretch>
+                      <a:fillRect/>
+                    </a:stretch>
+                  </pic:blipFill>
+                  <pic:spPr>
+                    <a:xfrm>
+                      <a:off x="0" y="0"/>
+                      <a:ext cx="5555461" cy="5204911"/>
+                    </a:xfrm>
+                    <a:prstGeom prst="rect">
+                      <a:avLst/>
+                    </a:prstGeom>
+                  </pic:spPr>
+                </pic:pic>
+              </a:graphicData>
+            </a:graphic>
+          </wp:inline>
+        </w:drawing>
+      </w:r>
+    </w:p>
+    <w:p>
+      <w:pPr>
+        <w:rPr>
+          <w:lang w:val="en-US"/>
+        </w:rPr>
+      </w:pPr>
+    </w:p>
+    <w:p>
+      <w:pPr>
+        <w:rPr>
+          <w:b/>
+          <w:bCs/>
+          <w:u w:val="single"/>
+          <w:lang w:val="en-US"/>
+        </w:rPr>
+      </w:pPr>
+      <w:r>
+        <w:rPr>
+          <w:b/>
+          <w:bCs/>
+          <w:u w:val="single"/>
+          <w:lang w:val="en-US"/>
+        </w:rPr>
+        <w:t>CSS Modules</w:t>
+      </w:r>
+    </w:p>
+    <w:p>
+      <w:pPr>
+        <w:pStyle w:val="ListParagraph"/>
+        <w:numPr>
+          <w:ilvl w:val="0"/>
+          <w:numId w:val="2"/>
+        </w:numPr>
+        <w:rPr>
+          <w:lang w:val="en-US"/>
+        </w:rPr>
+      </w:pPr>
+      <w:r>
+        <w:rPr>
+          <w:lang w:val="en-US"/>
+        </w:rPr>
+        <w:t xml:space="preserve">We probably want different css files for our different components. As well, it would be nice to have our css file </w:t>
+      </w:r>
+      <w:r>
+        <w:rPr>
+          <w:lang w:val="en-US"/>
+        </w:rPr>
+        <w:t xml:space="preserve">to </w:t>
+      </w:r>
+      <w:r>
+        <w:rPr>
+          <w:lang w:val="en-US"/>
+        </w:rPr>
+        <w:t xml:space="preserve">only affect a certain component, and not another one, even if there is a supposed ‘name-conflict’ </w:t>
+      </w:r>
+    </w:p>
+    <w:p>
+      <w:pPr>
+        <w:pStyle w:val="ListParagraph"/>
+        <w:numPr>
+          <w:ilvl w:val="0"/>
+          <w:numId w:val="2"/>
+        </w:numPr>
+        <w:rPr>
+          <w:lang w:val="en-US"/>
+        </w:rPr>
+      </w:pPr>
+      <w:r>
+        <w:rPr>
+          <w:lang w:val="en-US"/>
+        </w:rPr>
+        <w:t xml:space="preserve">CSS modules allow us to scope styles to components, allowing us to attach css files to specific components </w:t>
+      </w:r>
+    </w:p>
+    <w:p>
+      <w:pPr>
+        <w:pStyle w:val="ListParagraph"/>
+        <w:numPr>
+          <w:ilvl w:val="0"/>
+          <w:numId w:val="2"/>
+        </w:numPr>
+        <w:rPr>
+          <w:lang w:val="en-US"/>
+        </w:rPr>
+      </w:pPr>
+      <w:r>
+        <w:rPr>
+          <w:lang w:val="en-US"/>
+        </w:rPr>
+        <w:t>Inside the layouts folder, beside MainNavigation.js, create a MainNavigation.</w:t>
+      </w:r>
+      <w:r>
+        <w:rPr>
+          <w:lang w:val="en-US"/>
+        </w:rPr>
+        <w:t>module.</w:t>
+      </w:r>
+      <w:r>
+        <w:rPr>
+          <w:lang w:val="en-US"/>
+        </w:rPr>
+        <w:t xml:space="preserve">css file. </w:t>
+      </w:r>
+    </w:p>
+    <w:p>
+      <w:pPr>
+        <w:pStyle w:val="ListParagraph"/>
+        <w:numPr>
+          <w:ilvl w:val="0"/>
+          <w:numId w:val="2"/>
+        </w:numPr>
+        <w:rPr>
+          <w:lang w:val="en-US"/>
+        </w:rPr>
+      </w:pPr>
+      <w:r>
+        <w:rPr>
+          <w:lang w:val="en-US"/>
+        </w:rPr>
+        <w:t xml:space="preserve">Add the following code to the css file </w:t>
+      </w:r>
+      <w:hyperlink r:id="rId59" w:history="1">
+        <w:r>
+          <w:rPr>
+            <w:rStyle w:val="Hyperlink"/>
+            <w:lang w:val="en-US"/>
+          </w:rPr>
+          <w:t>https://github.com/academind/react-complete-guide-code/blob/zz-reactjs-summary/code/10-styling-with-css-modules/src/components/layout/MainNavigation.module.css</w:t>
+        </w:r>
+      </w:hyperlink>
+    </w:p>
+    <w:p>
+      <w:pPr>
+        <w:pStyle w:val="ListParagraph"/>
+        <w:numPr>
+          <w:ilvl w:val="0"/>
+          <w:numId w:val="2"/>
+        </w:numPr>
+        <w:rPr>
+          <w:lang w:val="en-US"/>
+        </w:rPr>
+      </w:pPr>
+      <w:r>
+        <w:rPr>
+          <w:lang w:val="en-US"/>
+        </w:rPr>
+        <w:t>In the MainNavigation.js file, import the MainNavigation.module.css file.</w:t>
+      </w:r>
+    </w:p>
+    <w:p>
+      <w:pPr>
+        <w:pStyle w:val="ListParagraph"/>
+        <w:numPr>
+          <w:ilvl w:val="0"/>
+          <w:numId w:val="2"/>
+        </w:numPr>
+        <w:rPr>
+          <w:lang w:val="en-US"/>
+        </w:rPr>
+      </w:pPr>
+      <w:r>
+        <w:rPr>
+          <w:lang w:val="en-US"/>
+        </w:rPr>
+        <w:t xml:space="preserve">When we import, we import an object, in our case called classes. All the css classes defined in the css file will be properties of the imported object. </w:t>
+      </w:r>
+    </w:p>
+    <w:p>
+      <w:pPr>
+        <w:pStyle w:val="ListParagraph"/>
+        <w:numPr>
+          <w:ilvl w:val="0"/>
+          <w:numId w:val="2"/>
+        </w:numPr>
+        <w:rPr>
+          <w:lang w:val="en-US"/>
+        </w:rPr>
+      </w:pPr>
+      <w:r>
+        <w:rPr>
+          <w:lang w:val="en-US"/>
+        </w:rPr>
+        <w:t xml:space="preserve">Behind the </w:t>
+      </w:r>
+      <w:proofErr w:type="gramStart"/>
+      <w:r>
+        <w:rPr>
+          <w:lang w:val="en-US"/>
+        </w:rPr>
+        <w:t>scene</w:t>
+      </w:r>
+      <w:proofErr w:type="gramEnd"/>
+      <w:r>
+        <w:rPr>
+          <w:lang w:val="en-US"/>
+        </w:rPr>
+        <w:t xml:space="preserve">, the </w:t>
+      </w:r>
+      <w:proofErr w:type="spellStart"/>
+      <w:r>
+        <w:rPr>
+          <w:lang w:val="en-US"/>
+        </w:rPr>
+        <w:t>classnames</w:t>
+      </w:r>
+      <w:proofErr w:type="spellEnd"/>
+      <w:r>
+        <w:rPr>
+          <w:lang w:val="en-US"/>
+        </w:rPr>
+        <w:t xml:space="preserve"> will be name unique per component </w:t>
+      </w:r>
+    </w:p>
+    <w:p>
+      <w:pPr>
+        <w:pStyle w:val="ListParagraph"/>
+        <w:numPr>
+          <w:ilvl w:val="0"/>
+          <w:numId w:val="2"/>
+        </w:numPr>
+        <w:rPr>
+          <w:lang w:val="en-US"/>
+        </w:rPr>
+      </w:pPr>
+      <w:r>
+        <w:rPr>
+          <w:lang w:val="en-US"/>
+        </w:rPr>
+        <w:t xml:space="preserve">Now, we need to add the desired object classes to the elements </w:t>
+      </w:r>
+    </w:p>
+    <w:p>
+      <w:pPr>
+        <w:pStyle w:val="ListParagraph"/>
+        <w:rPr>
+          <w:lang w:val="en-US"/>
+        </w:rPr>
+      </w:pPr>
+      <w:r>
+        <w:rPr>
+          <w:noProof/>
+          <w:lang w:val="en-US"/>
+        </w:rPr>
+        <w:lastRenderedPageBreak/>
+        <w:drawing>
+          <wp:inline distT="0" distB="0" distL="0" distR="0" wp14:anchorId="4EF9A58A" wp14:editId="5A508D5A">
+            <wp:extent cx="5044877" cy="5197290"/>
+            <wp:effectExtent l="0" t="0" r="3810" b="3810"/>
+            <wp:docPr id="49" name="Picture 49" descr="Text&#10;&#10;Description automatically generated"/>
+            <wp:cNvGraphicFramePr>
+              <a:graphicFrameLocks xmlns:a="http://schemas.openxmlformats.org/drawingml/2006/main" noChangeAspect="1"/>
+            </wp:cNvGraphicFramePr>
+            <a:graphic xmlns:a="http://schemas.openxmlformats.org/drawingml/2006/main">
+              <a:graphicData uri="http://schemas.openxmlformats.org/drawingml/2006/picture">
+                <pic:pic xmlns:pic="http://schemas.openxmlformats.org/drawingml/2006/picture">
+                  <pic:nvPicPr>
+                    <pic:cNvPr id="49" name="Picture 49" descr="Text&#10;&#10;Description automatically generated"/>
+                    <pic:cNvPicPr/>
+                  </pic:nvPicPr>
+                  <pic:blipFill>
+                    <a:blip r:embed="rId60"/>
+                    <a:stretch>
+                      <a:fillRect/>
+                    </a:stretch>
+                  </pic:blipFill>
+                  <pic:spPr>
+                    <a:xfrm>
+                      <a:off x="0" y="0"/>
+                      <a:ext cx="5044877" cy="5197290"/>
+                    </a:xfrm>
+                    <a:prstGeom prst="rect">
+                      <a:avLst/>
+                    </a:prstGeom>
+                  </pic:spPr>
+                </pic:pic>
+              </a:graphicData>
+            </a:graphic>
+          </wp:inline>
+        </w:drawing>
+      </w:r>
+    </w:p>
+    <w:p>
+      <w:pPr>
+        <w:rPr>
+          <w:lang w:val="en-US"/>
+        </w:rPr>
+      </w:pPr>
+    </w:p>
+    <w:p>
+      <w:pPr>
+        <w:rPr>
+          <w:b/>
+          <w:bCs/>
+          <w:u w:val="single"/>
+          <w:lang w:val="en-US"/>
+        </w:rPr>
+      </w:pPr>
+      <w:r>
+        <w:rPr>
+          <w:b/>
+          <w:bCs/>
+          <w:u w:val="single"/>
+          <w:lang w:val="en-US"/>
+        </w:rPr>
+        <w:t>Outputting Lists</w:t>
+      </w:r>
+    </w:p>
+    <w:p>
+      <w:pPr>
+        <w:pStyle w:val="ListParagraph"/>
+        <w:numPr>
+          <w:ilvl w:val="0"/>
+          <w:numId w:val="2"/>
+        </w:numPr>
+        <w:rPr>
+          <w:lang w:val="en-US"/>
+        </w:rPr>
+      </w:pPr>
+      <w:r>
+        <w:rPr>
+          <w:lang w:val="en-US"/>
+        </w:rPr>
+        <w:t>Go to AllMeetup.js</w:t>
+      </w:r>
+    </w:p>
+    <w:p>
+      <w:pPr>
+        <w:pStyle w:val="ListParagraph"/>
+        <w:numPr>
+          <w:ilvl w:val="0"/>
+          <w:numId w:val="2"/>
+        </w:numPr>
+        <w:rPr>
+          <w:lang w:val="en-US"/>
+        </w:rPr>
+      </w:pPr>
+      <w:r>
+        <w:rPr>
+          <w:lang w:val="en-US"/>
+        </w:rPr>
+        <w:t xml:space="preserve">Create a const array of dummy data found on </w:t>
+      </w:r>
+      <w:hyperlink r:id="rId61" w:history="1">
+        <w:r>
+          <w:rPr>
+            <w:rStyle w:val="Hyperlink"/>
+            <w:lang w:val="en-US"/>
+          </w:rPr>
+          <w:t>https://github.com/academind/react-complete-guide-code/blob/zz-reactjs-summary/code/11-outputting-lists-of-data/src/pages/AllMeetups.js</w:t>
+        </w:r>
+      </w:hyperlink>
+    </w:p>
+    <w:p>
+      <w:pPr>
+        <w:pStyle w:val="ListParagraph"/>
+        <w:numPr>
+          <w:ilvl w:val="0"/>
+          <w:numId w:val="2"/>
+        </w:numPr>
+        <w:rPr>
+          <w:lang w:val="en-US"/>
+        </w:rPr>
+      </w:pPr>
+      <w:r>
+        <w:rPr>
+          <w:lang w:val="en-US"/>
+        </w:rPr>
+        <w:t>In react, arrays are automatically rendered by react. So {[&lt;li&gt;Item1&lt;/li&gt;, &lt;li&gt;Item2&lt;/li&gt;]} would become &lt;li&gt;Item1&lt;/li&gt;</w:t>
+      </w:r>
+    </w:p>
+    <w:p>
+      <w:pPr>
+        <w:pStyle w:val="ListParagraph"/>
+        <w:rPr>
+          <w:lang w:val="en-US"/>
+        </w:rPr>
+      </w:pPr>
+      <w:r>
+        <w:rPr>
+          <w:lang w:val="en-US"/>
+        </w:rPr>
+        <w:t>&lt;li&gt;Item2&lt;/li&gt;</w:t>
+      </w:r>
+    </w:p>
+    <w:p>
+      <w:pPr>
+        <w:pStyle w:val="ListParagraph"/>
+        <w:numPr>
+          <w:ilvl w:val="0"/>
+          <w:numId w:val="2"/>
+        </w:numPr>
+        <w:rPr>
+          <w:lang w:val="en-US"/>
+        </w:rPr>
+      </w:pPr>
+      <w:r>
+        <w:rPr>
+          <w:lang w:val="en-US"/>
+        </w:rPr>
+        <w:t xml:space="preserve">Recall map takes an array, such as DUMMY_DATA, goes through each element in the array, and creates a new array with changes we made to each element. We want to change our array from an array of object to li elements as shown below. The word meetup </w:t>
+      </w:r>
+      <w:r>
+        <w:rPr>
+          <w:lang w:val="en-US"/>
+        </w:rPr>
+        <w:t xml:space="preserve">represents each element in the DUMMY_DATA array which are the two big objects. Then, we can specify which property of the two inner objects we want via </w:t>
+      </w:r>
+      <w:proofErr w:type="spellStart"/>
+      <w:r>
+        <w:rPr>
+          <w:lang w:val="en-US"/>
+        </w:rPr>
+        <w:t>meetup.propertyName</w:t>
+      </w:r>
+      <w:proofErr w:type="spellEnd"/>
+      <w:r>
+        <w:rPr>
+          <w:lang w:val="en-US"/>
+        </w:rPr>
+        <w:t>.</w:t>
+      </w:r>
+    </w:p>
+    <w:p>
+      <w:pPr>
+        <w:pStyle w:val="ListParagraph"/>
+        <w:numPr>
+          <w:ilvl w:val="0"/>
+          <w:numId w:val="2"/>
+        </w:numPr>
+        <w:rPr>
+          <w:lang w:val="en-US"/>
+        </w:rPr>
+      </w:pPr>
+      <w:r>
+        <w:rPr>
+          <w:lang w:val="en-US"/>
+        </w:rPr>
+        <w:t xml:space="preserve">We </w:t>
+      </w:r>
+      <w:proofErr w:type="gramStart"/>
+      <w:r>
+        <w:rPr>
+          <w:lang w:val="en-US"/>
+        </w:rPr>
+        <w:t>have to</w:t>
+      </w:r>
+      <w:proofErr w:type="gramEnd"/>
+      <w:r>
+        <w:rPr>
+          <w:lang w:val="en-US"/>
+        </w:rPr>
+        <w:t xml:space="preserve"> note that each child in a list should have a unique key prop which is a requirement by react, we don’t need to understand this. We just need to know we </w:t>
+      </w:r>
+      <w:proofErr w:type="gramStart"/>
+      <w:r>
+        <w:rPr>
+          <w:lang w:val="en-US"/>
+        </w:rPr>
+        <w:t>have to</w:t>
+      </w:r>
+      <w:proofErr w:type="gramEnd"/>
+      <w:r>
+        <w:rPr>
+          <w:lang w:val="en-US"/>
+        </w:rPr>
+        <w:t xml:space="preserve"> add a unique item for each li item.</w:t>
+      </w:r>
+    </w:p>
+    <w:p>
+      <w:pPr>
+        <w:pStyle w:val="ListParagraph"/>
+        <w:numPr>
+          <w:ilvl w:val="0"/>
+          <w:numId w:val="2"/>
+        </w:numPr>
+        <w:rPr>
+          <w:lang w:val="en-US"/>
+        </w:rPr>
+      </w:pPr>
+      <w:r>
+        <w:rPr>
+          <w:noProof/>
+          <w:lang w:val="en-US"/>
+        </w:rPr>
+        <w:lastRenderedPageBreak/>
+        <w:drawing>
+          <wp:inline distT="0" distB="0" distL="0" distR="0" wp14:anchorId="17E48AD9" wp14:editId="35AF537E">
+            <wp:extent cx="4480948" cy="6088908"/>
+            <wp:effectExtent l="0" t="0" r="0" b="7620"/>
+            <wp:docPr id="50" name="Picture 50" descr="Text&#10;&#10;Description automatically generated"/>
+            <wp:cNvGraphicFramePr>
+              <a:graphicFrameLocks xmlns:a="http://schemas.openxmlformats.org/drawingml/2006/main" noChangeAspect="1"/>
+            </wp:cNvGraphicFramePr>
+            <a:graphic xmlns:a="http://schemas.openxmlformats.org/drawingml/2006/main">
+              <a:graphicData uri="http://schemas.openxmlformats.org/drawingml/2006/picture">
+                <pic:pic xmlns:pic="http://schemas.openxmlformats.org/drawingml/2006/picture">
+                  <pic:nvPicPr>
+                    <pic:cNvPr id="50" name="Picture 50" descr="Text&#10;&#10;Description automatically generated"/>
+                    <pic:cNvPicPr/>
+                  </pic:nvPicPr>
+                  <pic:blipFill>
+                    <a:blip r:embed="rId62"/>
+                    <a:stretch>
+                      <a:fillRect/>
+                    </a:stretch>
+                  </pic:blipFill>
+                  <pic:spPr>
+                    <a:xfrm>
+                      <a:off x="0" y="0"/>
+                      <a:ext cx="4480948" cy="6088908"/>
+                    </a:xfrm>
+                    <a:prstGeom prst="rect">
+                      <a:avLst/>
+                    </a:prstGeom>
+                  </pic:spPr>
+                </pic:pic>
+              </a:graphicData>
+            </a:graphic>
+          </wp:inline>
+        </w:drawing>
+      </w:r>
+    </w:p>
+    <w:p>
+      <w:pPr>
+        <w:rPr>
+          <w:lang w:val="en-US"/>
+        </w:rPr>
+      </w:pPr>
+    </w:p>
+    <w:p>
+      <w:pPr>
+        <w:pStyle w:val="ListParagraph"/>
+        <w:numPr>
+          <w:ilvl w:val="0"/>
+          <w:numId w:val="2"/>
+        </w:numPr>
+        <w:rPr>
+          <w:lang w:val="en-US"/>
+        </w:rPr>
+      </w:pPr>
+      <w:r>
+        <w:rPr>
+          <w:lang w:val="en-US"/>
+        </w:rPr>
+        <w:t>We want to add styling to the list, but we want to make it component specific, so we’ll create new apps</w:t>
+      </w:r>
+    </w:p>
+    <w:p>
+      <w:pPr>
+        <w:pStyle w:val="ListParagraph"/>
+        <w:numPr>
+          <w:ilvl w:val="0"/>
+          <w:numId w:val="2"/>
+        </w:numPr>
+        <w:rPr>
+          <w:lang w:val="en-US"/>
+        </w:rPr>
+      </w:pPr>
+      <w:r>
+        <w:rPr>
+          <w:lang w:val="en-US"/>
+        </w:rPr>
+        <w:t>We’ll create another folder inside components called meetups. Inside the meetups folder, we’ll create a MeetupItem.js</w:t>
+      </w:r>
+      <w:r>
+        <w:rPr>
+          <w:lang w:val="en-US"/>
+        </w:rPr>
+        <w:t xml:space="preserve">, </w:t>
+      </w:r>
+      <w:r>
+        <w:rPr>
+          <w:lang w:val="en-US"/>
+        </w:rPr>
+        <w:t>MeetupList.js</w:t>
+      </w:r>
+      <w:r>
+        <w:rPr>
+          <w:lang w:val="en-US"/>
+        </w:rPr>
+        <w:t xml:space="preserve">, MeetupItem.module.css, and a MeetupList.module.css file. </w:t>
+      </w:r>
+    </w:p>
+    <w:p>
+      <w:pPr>
+        <w:pStyle w:val="ListParagraph"/>
+        <w:rPr>
+          <w:lang w:val="en-US"/>
+        </w:rPr>
+      </w:pPr>
+      <w:r>
+        <w:rPr>
+          <w:noProof/>
+          <w:lang w:val="en-US"/>
+        </w:rPr>
+        <w:drawing>
+          <wp:inline distT="0" distB="0" distL="0" distR="0" wp14:anchorId="4A2C00EC" wp14:editId="6CF5905B">
+            <wp:extent cx="1490870" cy="1779798"/>
+            <wp:effectExtent l="0" t="0" r="0" b="0"/>
+            <wp:docPr id="51" name="Picture 51" descr="Text&#10;&#10;Description automatically generated"/>
+            <wp:cNvGraphicFramePr>
+              <a:graphicFrameLocks xmlns:a="http://schemas.openxmlformats.org/drawingml/2006/main" noChangeAspect="1"/>
+            </wp:cNvGraphicFramePr>
+            <a:graphic xmlns:a="http://schemas.openxmlformats.org/drawingml/2006/main">
+              <a:graphicData uri="http://schemas.openxmlformats.org/drawingml/2006/picture">
+                <pic:pic xmlns:pic="http://schemas.openxmlformats.org/drawingml/2006/picture">
+                  <pic:nvPicPr>
+                    <pic:cNvPr id="51" name="Picture 51" descr="Text&#10;&#10;Description automatically generated"/>
+                    <pic:cNvPicPr/>
+                  </pic:nvPicPr>
+                  <pic:blipFill>
+                    <a:blip r:embed="rId63"/>
+                    <a:stretch>
+                      <a:fillRect/>
+                    </a:stretch>
+                  </pic:blipFill>
+                  <pic:spPr>
+                    <a:xfrm>
+                      <a:off x="0" y="0"/>
+                      <a:ext cx="1492971" cy="1782306"/>
+                    </a:xfrm>
+                    <a:prstGeom prst="rect">
+                      <a:avLst/>
+                    </a:prstGeom>
+                  </pic:spPr>
+                </pic:pic>
+              </a:graphicData>
+            </a:graphic>
+          </wp:inline>
+        </w:drawing>
+      </w:r>
+    </w:p>
+    <w:p>
+      <w:pPr>
+        <w:pStyle w:val="ListParagraph"/>
+        <w:numPr>
+          <w:ilvl w:val="0"/>
+          <w:numId w:val="2"/>
+        </w:numPr>
+        <w:rPr>
+          <w:lang w:val="en-US"/>
+        </w:rPr>
+      </w:pPr>
+      <w:r>
+        <w:rPr>
+          <w:lang w:val="en-US"/>
+        </w:rPr>
+        <w:lastRenderedPageBreak/>
+        <w:t xml:space="preserve">The code for the two css modules can be found at </w:t>
+      </w:r>
+      <w:hyperlink r:id="rId64" w:history="1">
+        <w:r>
+          <w:rPr>
+            <w:rStyle w:val="Hyperlink"/>
+            <w:lang w:val="en-US"/>
+          </w:rPr>
+          <w:t>https://github.com/academind/react-complete-guide-code/tree/zz-reactjs-summary/code/12-adding-more-react-components/src/components/meetups</w:t>
+        </w:r>
+      </w:hyperlink>
+    </w:p>
+    <w:p>
+      <w:pPr>
+        <w:pStyle w:val="ListParagraph"/>
+        <w:numPr>
+          <w:ilvl w:val="0"/>
+          <w:numId w:val="2"/>
+        </w:numPr>
+        <w:rPr>
+          <w:lang w:val="en-US"/>
+        </w:rPr>
+      </w:pPr>
+      <w:r>
+        <w:rPr>
+          <w:lang w:val="en-US"/>
+        </w:rPr>
+        <w:t>Go to MeetupItem</w:t>
+      </w:r>
+      <w:r>
+        <w:rPr>
+          <w:lang w:val="en-US"/>
+        </w:rPr>
+        <w:t>.js</w:t>
+      </w:r>
+    </w:p>
+    <w:p>
+      <w:pPr>
+        <w:pStyle w:val="ListParagraph"/>
+        <w:rPr>
+          <w:lang w:val="en-US"/>
+        </w:rPr>
+      </w:pPr>
+      <w:r>
+        <w:rPr>
+          <w:noProof/>
+          <w:lang w:val="en-US"/>
+        </w:rPr>
+        <w:drawing>
+          <wp:inline distT="0" distB="0" distL="0" distR="0" wp14:anchorId="2F704CA2" wp14:editId="583AD3A5">
+            <wp:extent cx="4084983" cy="3449031"/>
+            <wp:effectExtent l="0" t="0" r="0" b="0"/>
+            <wp:docPr id="52" name="Picture 52" descr="Text&#10;&#10;Description automatically generated"/>
+            <wp:cNvGraphicFramePr>
+              <a:graphicFrameLocks xmlns:a="http://schemas.openxmlformats.org/drawingml/2006/main" noChangeAspect="1"/>
+            </wp:cNvGraphicFramePr>
+            <a:graphic xmlns:a="http://schemas.openxmlformats.org/drawingml/2006/main">
+              <a:graphicData uri="http://schemas.openxmlformats.org/drawingml/2006/picture">
+                <pic:pic xmlns:pic="http://schemas.openxmlformats.org/drawingml/2006/picture">
+                  <pic:nvPicPr>
+                    <pic:cNvPr id="52" name="Picture 52" descr="Text&#10;&#10;Description automatically generated"/>
+                    <pic:cNvPicPr/>
+                  </pic:nvPicPr>
+                  <pic:blipFill>
+                    <a:blip r:embed="rId65"/>
+                    <a:stretch>
+                      <a:fillRect/>
+                    </a:stretch>
+                  </pic:blipFill>
+                  <pic:spPr>
+                    <a:xfrm>
+                      <a:off x="0" y="0"/>
+                      <a:ext cx="4100791" cy="3462378"/>
+                    </a:xfrm>
+                    <a:prstGeom prst="rect">
+                      <a:avLst/>
+                    </a:prstGeom>
+                  </pic:spPr>
+                </pic:pic>
+              </a:graphicData>
+            </a:graphic>
+          </wp:inline>
+        </w:drawing>
+      </w:r>
+    </w:p>
+    <w:p>
+      <w:pPr>
+        <w:pStyle w:val="ListParagraph"/>
+        <w:numPr>
+          <w:ilvl w:val="0"/>
+          <w:numId w:val="2"/>
+        </w:numPr>
+        <w:rPr>
+          <w:lang w:val="en-US"/>
+        </w:rPr>
+      </w:pPr>
+      <w:r>
+        <w:rPr>
+          <w:lang w:val="en-US"/>
+        </w:rPr>
+        <w:t xml:space="preserve">This component returns a list item with some </w:t>
+      </w:r>
+      <w:proofErr w:type="spellStart"/>
+      <w:r>
+        <w:rPr>
+          <w:lang w:val="en-US"/>
+        </w:rPr>
+        <w:t>divs</w:t>
+      </w:r>
+      <w:proofErr w:type="spellEnd"/>
+      <w:r>
+        <w:rPr>
+          <w:lang w:val="en-US"/>
+        </w:rPr>
+        <w:t xml:space="preserve"> and other built-in html elements to make a meetup item. Note that the specific content will be passed in via the props object and can be accessed via </w:t>
+      </w:r>
+      <w:proofErr w:type="spellStart"/>
+      <w:r>
+        <w:rPr>
+          <w:lang w:val="en-US"/>
+        </w:rPr>
+        <w:t>props.title</w:t>
+      </w:r>
+      <w:proofErr w:type="spellEnd"/>
+      <w:r>
+        <w:rPr>
+          <w:lang w:val="en-US"/>
+        </w:rPr>
+        <w:t xml:space="preserve"> or whatever. </w:t>
+      </w:r>
+    </w:p>
+    <w:p>
+      <w:pPr>
+        <w:pStyle w:val="ListParagraph"/>
+        <w:numPr>
+          <w:ilvl w:val="0"/>
+          <w:numId w:val="2"/>
+        </w:numPr>
+        <w:rPr>
+          <w:lang w:val="en-US"/>
+        </w:rPr>
+      </w:pPr>
+      <w:r>
+        <w:rPr>
+          <w:lang w:val="en-US"/>
+        </w:rPr>
+        <w:t>Go to MeetupList.js</w:t>
+      </w:r>
+    </w:p>
+    <w:p>
+      <w:pPr>
+        <w:pStyle w:val="ListParagraph"/>
+        <w:rPr>
+          <w:lang w:val="en-US"/>
+        </w:rPr>
+      </w:pPr>
+      <w:r>
+        <w:rPr>
+          <w:noProof/>
+          <w:lang w:val="en-US"/>
+        </w:rPr>
+        <w:drawing>
+          <wp:inline distT="0" distB="0" distL="0" distR="0" wp14:anchorId="11A205A0" wp14:editId="5E929CD7">
+            <wp:extent cx="3217330" cy="3697357"/>
+            <wp:effectExtent l="0" t="0" r="2540" b="0"/>
+            <wp:docPr id="53" name="Picture 53" descr="Text&#10;&#10;Description automatically generated"/>
+            <wp:cNvGraphicFramePr>
+              <a:graphicFrameLocks xmlns:a="http://schemas.openxmlformats.org/drawingml/2006/main" noChangeAspect="1"/>
+            </wp:cNvGraphicFramePr>
+            <a:graphic xmlns:a="http://schemas.openxmlformats.org/drawingml/2006/main">
+              <a:graphicData uri="http://schemas.openxmlformats.org/drawingml/2006/picture">
+                <pic:pic xmlns:pic="http://schemas.openxmlformats.org/drawingml/2006/picture">
+                  <pic:nvPicPr>
+                    <pic:cNvPr id="53" name="Picture 53" descr="Text&#10;&#10;Description automatically generated"/>
+                    <pic:cNvPicPr/>
+                  </pic:nvPicPr>
+                  <pic:blipFill>
+                    <a:blip r:embed="rId66"/>
+                    <a:stretch>
+                      <a:fillRect/>
+                    </a:stretch>
+                  </pic:blipFill>
+                  <pic:spPr>
+                    <a:xfrm>
+                      <a:off x="0" y="0"/>
+                      <a:ext cx="3220091" cy="3700530"/>
+                    </a:xfrm>
+                    <a:prstGeom prst="rect">
+                      <a:avLst/>
+                    </a:prstGeom>
+                  </pic:spPr>
+                </pic:pic>
+              </a:graphicData>
+            </a:graphic>
+          </wp:inline>
+        </w:drawing>
+      </w:r>
+    </w:p>
+    <w:p>
+      <w:pPr>
+        <w:pStyle w:val="ListParagraph"/>
+        <w:numPr>
+          <w:ilvl w:val="0"/>
+          <w:numId w:val="2"/>
+        </w:numPr>
+        <w:rPr>
+          <w:lang w:val="en-US"/>
+        </w:rPr>
+      </w:pPr>
+      <w:r>
+        <w:rPr>
+          <w:lang w:val="en-US"/>
+        </w:rPr>
+        <w:t xml:space="preserve">This component returns a list of all the </w:t>
+      </w:r>
+      <w:proofErr w:type="spellStart"/>
+      <w:r>
+        <w:rPr>
+          <w:lang w:val="en-US"/>
+        </w:rPr>
+        <w:t>MeetupItems</w:t>
+      </w:r>
+      <w:proofErr w:type="spellEnd"/>
+      <w:r>
+        <w:rPr>
+          <w:lang w:val="en-US"/>
+        </w:rPr>
+        <w:t xml:space="preserve">. </w:t>
+      </w:r>
+      <w:r>
+        <w:rPr>
+          <w:lang w:val="en-US"/>
+        </w:rPr>
+        <w:t xml:space="preserve">It takes in a prop object which is passed from AllMeetup.js. One of the prop attributes is meetups (we called it meetups ourselves) which returns the const array where each element is a meetup item that contains id, image, </w:t>
+      </w:r>
+      <w:proofErr w:type="gramStart"/>
+      <w:r>
+        <w:rPr>
+          <w:lang w:val="en-US"/>
+        </w:rPr>
+        <w:t>address</w:t>
+      </w:r>
+      <w:proofErr w:type="gramEnd"/>
+      <w:r>
+        <w:rPr>
+          <w:lang w:val="en-US"/>
+        </w:rPr>
+        <w:t xml:space="preserve"> and other info. Since </w:t>
+      </w:r>
+      <w:proofErr w:type="spellStart"/>
+      <w:r>
+        <w:rPr>
+          <w:lang w:val="en-US"/>
+        </w:rPr>
+        <w:lastRenderedPageBreak/>
+        <w:t>props.meetups</w:t>
+      </w:r>
+      <w:proofErr w:type="spellEnd"/>
+      <w:r>
+        <w:rPr>
+          <w:lang w:val="en-US"/>
+        </w:rPr>
+        <w:t xml:space="preserve"> is an array, we can apply the map function on the array which goes through each element of the array. We let meetup represent an item in this array. meetup is the meetup item that contains id, image, </w:t>
+      </w:r>
+      <w:proofErr w:type="gramStart"/>
+      <w:r>
+        <w:rPr>
+          <w:lang w:val="en-US"/>
+        </w:rPr>
+        <w:t>address</w:t>
+      </w:r>
+      <w:proofErr w:type="gramEnd"/>
+      <w:r>
+        <w:rPr>
+          <w:lang w:val="en-US"/>
+        </w:rPr>
+        <w:t xml:space="preserve"> and other info which we can add access via </w:t>
+      </w:r>
+      <w:proofErr w:type="spellStart"/>
+      <w:r>
+        <w:rPr>
+          <w:lang w:val="en-US"/>
+        </w:rPr>
+        <w:t>meetup.property</w:t>
+      </w:r>
+      <w:proofErr w:type="spellEnd"/>
+      <w:r>
+        <w:rPr>
+          <w:lang w:val="en-US"/>
+        </w:rPr>
+        <w:t xml:space="preserve">. Each of </w:t>
+      </w:r>
+      <w:proofErr w:type="gramStart"/>
+      <w:r>
+        <w:rPr>
+          <w:lang w:val="en-US"/>
+        </w:rPr>
+        <w:t xml:space="preserve">these </w:t>
+      </w:r>
+      <w:proofErr w:type="spellStart"/>
+      <w:r>
+        <w:rPr>
+          <w:lang w:val="en-US"/>
+        </w:rPr>
+        <w:t>meetup</w:t>
+      </w:r>
+      <w:proofErr w:type="gramEnd"/>
+      <w:r>
+        <w:rPr>
+          <w:lang w:val="en-US"/>
+        </w:rPr>
+        <w:t>.property</w:t>
+      </w:r>
+      <w:proofErr w:type="spellEnd"/>
+      <w:r>
+        <w:rPr>
+          <w:lang w:val="en-US"/>
+        </w:rPr>
+        <w:t xml:space="preserve"> is an argument for the </w:t>
+      </w:r>
+      <w:proofErr w:type="spellStart"/>
+      <w:r>
+        <w:rPr>
+          <w:lang w:val="en-US"/>
+        </w:rPr>
+        <w:t>MeetupItem</w:t>
+      </w:r>
+      <w:proofErr w:type="spellEnd"/>
+      <w:r>
+        <w:rPr>
+          <w:lang w:val="en-US"/>
+        </w:rPr>
+        <w:t xml:space="preserve"> component used to display the </w:t>
+      </w:r>
+      <w:proofErr w:type="spellStart"/>
+      <w:r>
+        <w:rPr>
+          <w:lang w:val="en-US"/>
+        </w:rPr>
+        <w:t>MeetupItem</w:t>
+      </w:r>
+      <w:proofErr w:type="spellEnd"/>
+      <w:r>
+        <w:rPr>
+          <w:lang w:val="en-US"/>
+        </w:rPr>
+        <w:t xml:space="preserve"> component. </w:t>
+      </w:r>
+    </w:p>
+    <w:p>
+      <w:pPr>
+        <w:pStyle w:val="ListParagraph"/>
+        <w:numPr>
+          <w:ilvl w:val="0"/>
+          <w:numId w:val="2"/>
+        </w:numPr>
+        <w:rPr>
+          <w:lang w:val="en-US"/>
+        </w:rPr>
+      </w:pPr>
+      <w:r>
+        <w:rPr>
+          <w:lang w:val="en-US"/>
+        </w:rPr>
+        <w:t xml:space="preserve">Go to AllMeetups.js, import </w:t>
+      </w:r>
+      <w:proofErr w:type="spellStart"/>
+      <w:r>
+        <w:rPr>
+          <w:lang w:val="en-US"/>
+        </w:rPr>
+        <w:t>MeetupList</w:t>
+      </w:r>
+      <w:proofErr w:type="spellEnd"/>
+      <w:r>
+        <w:rPr>
+          <w:lang w:val="en-US"/>
+        </w:rPr>
+        <w:t xml:space="preserve"> and use this component to display all the Meetups. </w:t>
+      </w:r>
     </w:p>
     <w:sectPr>
       <w:pgSz w:w="12240" w:h="15840"/>

</xml_diff>

<commit_message>
added form (without logic)
</commit_message>
<xml_diff>
--- a/ReactJS/React.js notes.docx
+++ b/ReactJS/React.js notes.docx
@@ -8383,7 +8383,454 @@
     </w:p>
     <w:p>
       <w:pPr>
-        <w:pStyle w:val="ListParagraph"/>
+        <w:rPr>
+          <w:lang w:val="en-US"/>
+        </w:rPr>
+      </w:pPr>
+    </w:p>
+    <w:p>
+      <w:pPr>
+        <w:rPr>
+          <w:b/>
+          <w:bCs/>
+          <w:u w:val="single"/>
+          <w:lang w:val="en-US"/>
+        </w:rPr>
+      </w:pPr>
+      <w:r>
+        <w:rPr>
+          <w:b/>
+          <w:bCs/>
+          <w:u w:val="single"/>
+          <w:lang w:val="en-US"/>
+        </w:rPr>
+        <w:t>Adding a Form</w:t>
+      </w:r>
+    </w:p>
+    <w:p>
+      <w:pPr>
+        <w:pStyle w:val="ListParagraph"/>
+        <w:numPr>
+          <w:ilvl w:val="0"/>
+          <w:numId w:val="2"/>
+        </w:numPr>
+        <w:rPr>
+          <w:lang w:val="en-US"/>
+        </w:rPr>
+      </w:pPr>
+      <w:r>
+        <w:rPr>
+          <w:lang w:val="en-US"/>
+        </w:rPr>
+        <w:t xml:space="preserve">We want the user to be able to enter data about a meetup. And this data is stored in backend database </w:t>
+      </w:r>
+    </w:p>
+    <w:p>
+      <w:pPr>
+        <w:pStyle w:val="ListParagraph"/>
+        <w:numPr>
+          <w:ilvl w:val="0"/>
+          <w:numId w:val="2"/>
+        </w:numPr>
+        <w:rPr>
+          <w:lang w:val="en-US"/>
+        </w:rPr>
+      </w:pPr>
+      <w:r>
+        <w:rPr>
+          <w:lang w:val="en-US"/>
+        </w:rPr>
+        <w:t xml:space="preserve">Thus, we need to create a form to allow the user to enter this data </w:t>
+      </w:r>
+    </w:p>
+    <w:p>
+      <w:pPr>
+        <w:pStyle w:val="ListParagraph"/>
+        <w:numPr>
+          <w:ilvl w:val="0"/>
+          <w:numId w:val="2"/>
+        </w:numPr>
+        <w:rPr>
+          <w:lang w:val="en-US"/>
+        </w:rPr>
+      </w:pPr>
+      <w:r>
+        <w:rPr>
+          <w:lang w:val="en-US"/>
+        </w:rPr>
+        <w:t xml:space="preserve">We will create a new component which renders a form, we will create it in the meetups folder and call it NewMeetupForm.js alongside a css module called </w:t>
+      </w:r>
+      <w:r>
+        <w:rPr>
+          <w:lang w:val="en-US"/>
+        </w:rPr>
+        <w:t>NewMeetupForm</w:t>
+      </w:r>
+      <w:r>
+        <w:rPr>
+          <w:lang w:val="en-US"/>
+        </w:rPr>
+        <w:t xml:space="preserve">.module.css which we can get from </w:t>
+      </w:r>
+      <w:hyperlink r:id="rId74" w:history="1">
+        <w:r>
+          <w:rPr>
+            <w:rStyle w:val="Hyperlink"/>
+            <w:lang w:val="en-US"/>
+          </w:rPr>
+          <w:t>https://github.com/academind/react-complete-guide-code/blob/zz-reactjs-summary/code/14-adding-a-form/src/components/meetups/NewMeetupForm.module.css</w:t>
+        </w:r>
+      </w:hyperlink>
+    </w:p>
+    <w:p>
+      <w:pPr>
+        <w:pStyle w:val="ListParagraph"/>
+        <w:numPr>
+          <w:ilvl w:val="0"/>
+          <w:numId w:val="2"/>
+        </w:numPr>
+        <w:rPr>
+          <w:lang w:val="en-US"/>
+        </w:rPr>
+      </w:pPr>
+      <w:r>
+        <w:rPr>
+          <w:lang w:val="en-US"/>
+        </w:rPr>
+        <w:t xml:space="preserve">In </w:t>
+      </w:r>
+      <w:r>
+        <w:rPr>
+          <w:lang w:val="en-US"/>
+        </w:rPr>
+        <w:t>NewMeetupForm</w:t>
+      </w:r>
+      <w:r>
+        <w:rPr>
+          <w:lang w:val="en-US"/>
+        </w:rPr>
+        <w:t xml:space="preserve">.js, import the Card component to give it some styling </w:t>
+      </w:r>
+      <w:proofErr w:type="gramStart"/>
+      <w:r>
+        <w:rPr>
+          <w:lang w:val="en-US"/>
+        </w:rPr>
+        <w:t>and also</w:t>
+      </w:r>
+      <w:proofErr w:type="gramEnd"/>
+      <w:r>
+        <w:rPr>
+          <w:lang w:val="en-US"/>
+        </w:rPr>
+        <w:t xml:space="preserve"> import the css module. </w:t>
+      </w:r>
+    </w:p>
+    <w:p>
+      <w:pPr>
+        <w:pStyle w:val="ListParagraph"/>
+        <w:numPr>
+          <w:ilvl w:val="0"/>
+          <w:numId w:val="2"/>
+        </w:numPr>
+        <w:rPr>
+          <w:lang w:val="en-US"/>
+        </w:rPr>
+      </w:pPr>
+      <w:r>
+        <w:rPr>
+          <w:lang w:val="en-US"/>
+        </w:rPr>
+        <w:t xml:space="preserve">Add styling from the css module into the </w:t>
+      </w:r>
+      <w:proofErr w:type="spellStart"/>
+      <w:r>
+        <w:rPr>
+          <w:lang w:val="en-US"/>
+        </w:rPr>
+        <w:t>divs</w:t>
+      </w:r>
+      <w:proofErr w:type="spellEnd"/>
+      <w:r>
+        <w:rPr>
+          <w:lang w:val="en-US"/>
+        </w:rPr>
+        <w:t xml:space="preserve">. </w:t>
+      </w:r>
+    </w:p>
+    <w:p>
+      <w:pPr>
+        <w:pStyle w:val="ListParagraph"/>
+        <w:numPr>
+          <w:ilvl w:val="0"/>
+          <w:numId w:val="2"/>
+        </w:numPr>
+        <w:rPr>
+          <w:lang w:val="en-US"/>
+        </w:rPr>
+      </w:pPr>
+      <w:r>
+        <w:rPr>
+          <w:lang w:val="en-US"/>
+        </w:rPr>
+        <w:t>For the meetup title, we want the input to be of type text</w:t>
+      </w:r>
+      <w:r>
+        <w:rPr>
+          <w:lang w:val="en-US"/>
+        </w:rPr>
+        <w:t xml:space="preserve"> which should be required to have some in-browser validation and give it an id. </w:t>
+      </w:r>
+    </w:p>
+    <w:p>
+      <w:pPr>
+        <w:pStyle w:val="ListParagraph"/>
+        <w:numPr>
+          <w:ilvl w:val="0"/>
+          <w:numId w:val="2"/>
+        </w:numPr>
+        <w:rPr>
+          <w:lang w:val="en-US"/>
+        </w:rPr>
+      </w:pPr>
+      <w:r>
+        <w:rPr>
+          <w:lang w:val="en-US"/>
+        </w:rPr>
+        <w:t xml:space="preserve">For the label element of Meetup Title, we can add an </w:t>
+      </w:r>
+      <w:proofErr w:type="spellStart"/>
+      <w:r>
+        <w:rPr>
+          <w:lang w:val="en-US"/>
+        </w:rPr>
+        <w:t>htmlFor</w:t>
+      </w:r>
+      <w:proofErr w:type="spellEnd"/>
+      <w:r>
+        <w:rPr>
+          <w:lang w:val="en-US"/>
+        </w:rPr>
+        <w:t xml:space="preserve"> which is equal to </w:t>
+      </w:r>
+      <w:r>
+        <w:rPr>
+          <w:lang w:val="en-US"/>
+        </w:rPr>
+        <w:t>"title"</w:t>
+      </w:r>
+      <w:r>
+        <w:rPr>
+          <w:lang w:val="en-US"/>
+        </w:rPr>
+        <w:t xml:space="preserve"> to point to the input element with id title. </w:t>
+      </w:r>
+    </w:p>
+    <w:p>
+      <w:pPr>
+        <w:pStyle w:val="ListParagraph"/>
+        <w:numPr>
+          <w:ilvl w:val="0"/>
+          <w:numId w:val="2"/>
+        </w:numPr>
+        <w:rPr>
+          <w:lang w:val="en-US"/>
+        </w:rPr>
+      </w:pPr>
+      <w:r>
+        <w:rPr>
+          <w:lang w:val="en-US"/>
+        </w:rPr>
+        <w:t xml:space="preserve">We can add other inputs as shown below. Note for the button, we use </w:t>
+      </w:r>
+      <w:proofErr w:type="spellStart"/>
+      <w:r>
+        <w:rPr>
+          <w:lang w:val="en-US"/>
+        </w:rPr>
+        <w:t>classe.actions</w:t>
+      </w:r>
+      <w:proofErr w:type="spellEnd"/>
+      <w:r>
+        <w:rPr>
+          <w:lang w:val="en-US"/>
+        </w:rPr>
+        <w:t xml:space="preserve"> to style it. As well, we don’t say type= </w:t>
+      </w:r>
+      <w:r>
+        <w:rPr>
+          <w:lang w:val="en-US"/>
+        </w:rPr>
+        <w:t>"</w:t>
+      </w:r>
+      <w:r>
+        <w:rPr>
+          <w:lang w:val="en-US"/>
+        </w:rPr>
+        <w:t>button</w:t>
+      </w:r>
+      <w:r>
+        <w:rPr>
+          <w:lang w:val="en-US"/>
+        </w:rPr>
+        <w:t>"</w:t>
+      </w:r>
+      <w:r>
+        <w:rPr>
+          <w:lang w:val="en-US"/>
+        </w:rPr>
+        <w:t xml:space="preserve"> in the button as that would submit the form and generate a new HTML request. </w:t>
+      </w:r>
+    </w:p>
+    <w:p>
+      <w:pPr>
+        <w:ind w:firstLine="360"/>
+        <w:rPr>
+          <w:lang w:val="en-US"/>
+        </w:rPr>
+      </w:pPr>
+      <w:r>
+        <w:rPr>
+          <w:lang w:val="en-US"/>
+        </w:rPr>
+        <w:lastRenderedPageBreak/>
+        <w:drawing>
+          <wp:inline distT="0" distB="0" distL="0" distR="0" wp14:anchorId="1EBAC2AD" wp14:editId="7DCB1FF1">
+            <wp:extent cx="6563641" cy="7878274"/>
+            <wp:effectExtent l="0" t="0" r="8890" b="8890"/>
+            <wp:docPr id="52" name="Picture 52" descr="Text&#10;&#10;Description automatically generated"/>
+            <wp:cNvGraphicFramePr>
+              <a:graphicFrameLocks xmlns:a="http://schemas.openxmlformats.org/drawingml/2006/main" noChangeAspect="1"/>
+            </wp:cNvGraphicFramePr>
+            <a:graphic xmlns:a="http://schemas.openxmlformats.org/drawingml/2006/main">
+              <a:graphicData uri="http://schemas.openxmlformats.org/drawingml/2006/picture">
+                <pic:pic xmlns:pic="http://schemas.openxmlformats.org/drawingml/2006/picture">
+                  <pic:nvPicPr>
+                    <pic:cNvPr id="52" name="Picture 52" descr="Text&#10;&#10;Description automatically generated"/>
+                    <pic:cNvPicPr/>
+                  </pic:nvPicPr>
+                  <pic:blipFill>
+                    <a:blip r:embed="rId75"/>
+                    <a:stretch>
+                      <a:fillRect/>
+                    </a:stretch>
+                  </pic:blipFill>
+                  <pic:spPr>
+                    <a:xfrm>
+                      <a:off x="0" y="0"/>
+                      <a:ext cx="6563641" cy="7878274"/>
+                    </a:xfrm>
+                    <a:prstGeom prst="rect">
+                      <a:avLst/>
+                    </a:prstGeom>
+                  </pic:spPr>
+                </pic:pic>
+              </a:graphicData>
+            </a:graphic>
+          </wp:inline>
+        </w:drawing>
+      </w:r>
+    </w:p>
+    <w:p>
+      <w:pPr>
+        <w:pStyle w:val="ListParagraph"/>
+        <w:numPr>
+          <w:ilvl w:val="0"/>
+          <w:numId w:val="2"/>
+        </w:numPr>
+        <w:rPr>
+          <w:lang w:val="en-US"/>
+        </w:rPr>
+      </w:pPr>
+      <w:r>
+        <w:rPr>
+          <w:lang w:val="en-US"/>
+        </w:rPr>
+        <w:t xml:space="preserve">Go to NewMeetup.js </w:t>
+      </w:r>
+      <w:r>
+        <w:rPr>
+          <w:lang w:val="en-US"/>
+        </w:rPr>
+        <w:t xml:space="preserve">which is where we want to render the form and </w:t>
+      </w:r>
+      <w:r>
+        <w:rPr>
+          <w:lang w:val="en-US"/>
+        </w:rPr>
+        <w:t xml:space="preserve">add the </w:t>
+      </w:r>
+      <w:proofErr w:type="spellStart"/>
+      <w:r>
+        <w:rPr>
+          <w:lang w:val="en-US"/>
+        </w:rPr>
+        <w:t>NewMeetupForm</w:t>
+      </w:r>
+      <w:proofErr w:type="spellEnd"/>
+      <w:r>
+        <w:rPr>
+          <w:lang w:val="en-US"/>
+        </w:rPr>
+        <w:t xml:space="preserve"> component alongside its import </w:t>
+      </w:r>
+    </w:p>
+    <w:p>
+      <w:pPr>
+        <w:pStyle w:val="ListParagraph"/>
+        <w:numPr>
+          <w:ilvl w:val="0"/>
+          <w:numId w:val="2"/>
+        </w:numPr>
+        <w:rPr>
+          <w:lang w:val="en-US"/>
+        </w:rPr>
+      </w:pPr>
+      <w:r>
+        <w:rPr>
+          <w:lang w:val="en-US"/>
+        </w:rPr>
+        <w:lastRenderedPageBreak/>
+        <w:drawing>
+          <wp:inline distT="0" distB="0" distL="0" distR="0" wp14:anchorId="704C7623" wp14:editId="71C5077F">
+            <wp:extent cx="5277678" cy="2568912"/>
+            <wp:effectExtent l="0" t="0" r="0" b="3175"/>
+            <wp:docPr id="47" name="Picture 47" descr="Text&#10;&#10;Description automatically generated"/>
+            <wp:cNvGraphicFramePr>
+              <a:graphicFrameLocks xmlns:a="http://schemas.openxmlformats.org/drawingml/2006/main" noChangeAspect="1"/>
+            </wp:cNvGraphicFramePr>
+            <a:graphic xmlns:a="http://schemas.openxmlformats.org/drawingml/2006/main">
+              <a:graphicData uri="http://schemas.openxmlformats.org/drawingml/2006/picture">
+                <pic:pic xmlns:pic="http://schemas.openxmlformats.org/drawingml/2006/picture">
+                  <pic:nvPicPr>
+                    <pic:cNvPr id="47" name="Picture 47" descr="Text&#10;&#10;Description automatically generated"/>
+                    <pic:cNvPicPr/>
+                  </pic:nvPicPr>
+                  <pic:blipFill>
+                    <a:blip r:embed="rId76"/>
+                    <a:stretch>
+                      <a:fillRect/>
+                    </a:stretch>
+                  </pic:blipFill>
+                  <pic:spPr>
+                    <a:xfrm>
+                      <a:off x="0" y="0"/>
+                      <a:ext cx="5281533" cy="2570788"/>
+                    </a:xfrm>
+                    <a:prstGeom prst="rect">
+                      <a:avLst/>
+                    </a:prstGeom>
+                  </pic:spPr>
+                </pic:pic>
+              </a:graphicData>
+            </a:graphic>
+          </wp:inline>
+        </w:drawing>
+      </w:r>
+    </w:p>
+    <w:p>
+      <w:pPr>
+        <w:ind w:left="360"/>
         <w:rPr>
           <w:lang w:val="en-US"/>
         </w:rPr>

</xml_diff>

<commit_message>
added updates to both js notes for tutorial and chat app
</commit_message>
<xml_diff>
--- a/ReactJS/React.js notes.docx
+++ b/ReactJS/React.js notes.docx
@@ -8144,33 +8144,17 @@
         </w:rPr>
         <w:t xml:space="preserve"> holds the content that is passed between </w:t>
       </w:r>
-      <w:proofErr w:type="spellStart"/>
-      <w:r>
-        <w:rPr>
-          <w:lang w:val="en-US"/>
-        </w:rPr>
-        <w:t>he</w:t>
-      </w:r>
-      <w:proofErr w:type="spellEnd"/>
-      <w:r>
-        <w:rPr>
-          <w:lang w:val="en-US"/>
-        </w:rPr>
-        <w:t xml:space="preserve"> </w:t>
-      </w:r>
-      <w:proofErr w:type="gramStart"/>
-      <w:r>
-        <w:rPr>
-          <w:lang w:val="en-US"/>
-        </w:rPr>
-        <w:t>opening</w:t>
-      </w:r>
-      <w:proofErr w:type="gramEnd"/>
-      <w:r>
-        <w:rPr>
-          <w:lang w:val="en-US"/>
-        </w:rPr>
-        <w:t xml:space="preserve"> and closing of a component tag.</w:t>
+      <w:r>
+        <w:rPr>
+          <w:lang w:val="en-US"/>
+        </w:rPr>
+        <w:t>t</w:t>
+      </w:r>
+      <w:r>
+        <w:rPr>
+          <w:lang w:val="en-US"/>
+        </w:rPr>
+        <w:t>he opening and closing of a component tag.</w:t>
       </w:r>
     </w:p>
     <w:p>
@@ -10519,11 +10503,17 @@
     <w:p>
       <w:pPr>
         <w:rPr>
-          <w:lang w:val="en-US"/>
-        </w:rPr>
-      </w:pPr>
-      <w:r>
-        <w:rPr>
+          <w:b/>
+          <w:bCs/>
+          <w:u w:val="single"/>
+          <w:lang w:val="en-US"/>
+        </w:rPr>
+      </w:pPr>
+      <w:r>
+        <w:rPr>
+          <w:b/>
+          <w:bCs/>
+          <w:u w:val="single"/>
           <w:lang w:val="en-US"/>
         </w:rPr>
         <w:lastRenderedPageBreak/>
@@ -12000,7 +11990,2066 @@
     </w:p>
     <w:p>
       <w:pPr>
-        <w:ind w:left="360"/>
+        <w:rPr>
+          <w:lang w:val="en-US"/>
+        </w:rPr>
+      </w:pPr>
+    </w:p>
+    <w:p>
+      <w:pPr>
+        <w:rPr>
+          <w:lang w:val="en-US"/>
+        </w:rPr>
+      </w:pPr>
+    </w:p>
+    <w:p>
+      <w:pPr>
+        <w:rPr>
+          <w:lang w:val="en-US"/>
+        </w:rPr>
+      </w:pPr>
+    </w:p>
+    <w:p>
+      <w:pPr>
+        <w:jc w:val="both"/>
+        <w:rPr>
+          <w:b/>
+          <w:bCs/>
+          <w:u w:val="single"/>
+          <w:lang w:val="en-US"/>
+        </w:rPr>
+      </w:pPr>
+      <w:r>
+        <w:rPr>
+          <w:b/>
+          <w:bCs/>
+          <w:u w:val="single"/>
+          <w:lang w:val="en-US"/>
+        </w:rPr>
+        <w:lastRenderedPageBreak/>
+        <w:t>React Context</w:t>
+      </w:r>
+    </w:p>
+    <w:p>
+      <w:pPr>
+        <w:pStyle w:val="ListParagraph"/>
+        <w:numPr>
+          <w:ilvl w:val="0"/>
+          <w:numId w:val="2"/>
+        </w:numPr>
+        <w:rPr>
+          <w:lang w:val="en-US"/>
+        </w:rPr>
+      </w:pPr>
+      <w:r>
+        <w:rPr>
+          <w:lang w:val="en-US"/>
+        </w:rPr>
+        <w:t xml:space="preserve">We want to add the favorites feature where when we click the favorites button, the meetup is </w:t>
+      </w:r>
+      <w:proofErr w:type="gramStart"/>
+      <w:r>
+        <w:rPr>
+          <w:lang w:val="en-US"/>
+        </w:rPr>
+        <w:t>appears</w:t>
+      </w:r>
+      <w:proofErr w:type="gramEnd"/>
+      <w:r>
+        <w:rPr>
+          <w:lang w:val="en-US"/>
+        </w:rPr>
+        <w:t xml:space="preserve"> in the ‘my favorites’ tab. As soon as an item is favorited, we want to be able to unfavorite it. As well, we want to indicate the number of favorites beside the favorite tab</w:t>
+      </w:r>
+    </w:p>
+    <w:p>
+      <w:pPr>
+        <w:pStyle w:val="ListParagraph"/>
+        <w:numPr>
+          <w:ilvl w:val="0"/>
+          <w:numId w:val="2"/>
+        </w:numPr>
+        <w:rPr>
+          <w:lang w:val="en-US"/>
+        </w:rPr>
+      </w:pPr>
+      <w:r>
+        <w:rPr>
+          <w:lang w:val="en-US"/>
+        </w:rPr>
+        <w:t>To do this, we need to manage some state that will affect more than one component, since our list of favorites is some state that should cause the UI to update(as there is a number indicating the number of favorites), and the meetups displayed will also change</w:t>
+      </w:r>
+    </w:p>
+    <w:p>
+      <w:pPr>
+        <w:pStyle w:val="ListParagraph"/>
+        <w:numPr>
+          <w:ilvl w:val="0"/>
+          <w:numId w:val="2"/>
+        </w:numPr>
+        <w:rPr>
+          <w:lang w:val="en-US"/>
+        </w:rPr>
+      </w:pPr>
+      <w:r>
+        <w:rPr>
+          <w:lang w:val="en-US"/>
+        </w:rPr>
+        <w:t xml:space="preserve">Since we have a state that affects more than one component, we need to be able to manage that state globally and distribution that state to different components </w:t>
+      </w:r>
+    </w:p>
+    <w:p>
+      <w:pPr>
+        <w:pStyle w:val="ListParagraph"/>
+        <w:numPr>
+          <w:ilvl w:val="0"/>
+          <w:numId w:val="2"/>
+        </w:numPr>
+        <w:rPr>
+          <w:lang w:val="en-US"/>
+        </w:rPr>
+      </w:pPr>
+      <w:r>
+        <w:rPr>
+          <w:lang w:val="en-US"/>
+        </w:rPr>
+        <w:t xml:space="preserve">Simply using </w:t>
+      </w:r>
+      <w:proofErr w:type="spellStart"/>
+      <w:r>
+        <w:rPr>
+          <w:lang w:val="en-US"/>
+        </w:rPr>
+        <w:t>useState</w:t>
+      </w:r>
+      <w:proofErr w:type="spellEnd"/>
+      <w:r>
+        <w:rPr>
+          <w:lang w:val="en-US"/>
+        </w:rPr>
+        <w:t xml:space="preserve"> isn’t one component doesn’t do the trick since that only affects one component.</w:t>
+      </w:r>
+    </w:p>
+    <w:p>
+      <w:pPr>
+        <w:pStyle w:val="ListParagraph"/>
+        <w:numPr>
+          <w:ilvl w:val="0"/>
+          <w:numId w:val="2"/>
+        </w:numPr>
+        <w:rPr>
+          <w:lang w:val="en-US"/>
+        </w:rPr>
+      </w:pPr>
+      <w:r>
+        <w:rPr>
+          <w:lang w:val="en-US"/>
+        </w:rPr>
+        <w:t xml:space="preserve">We could manage our Favorites.js component’s state in App.js. This state in App.js could be passed as props into </w:t>
+      </w:r>
+      <w:proofErr w:type="gramStart"/>
+      <w:r>
+        <w:rPr>
+          <w:lang w:val="en-US"/>
+        </w:rPr>
+        <w:t>all of</w:t>
+      </w:r>
+      <w:proofErr w:type="gramEnd"/>
+      <w:r>
+        <w:rPr>
+          <w:lang w:val="en-US"/>
+        </w:rPr>
+        <w:t xml:space="preserve"> our components that need the state. For </w:t>
+      </w:r>
+      <w:proofErr w:type="gramStart"/>
+      <w:r>
+        <w:rPr>
+          <w:lang w:val="en-US"/>
+        </w:rPr>
+        <w:t>example</w:t>
+      </w:r>
+      <w:proofErr w:type="gramEnd"/>
+      <w:r>
+        <w:rPr>
+          <w:lang w:val="en-US"/>
+        </w:rPr>
+        <w:t xml:space="preserve"> in App.js, the state(the number of favorites) could be passed to the Layout component, which can be passed to the </w:t>
+      </w:r>
+      <w:proofErr w:type="spellStart"/>
+      <w:r>
+        <w:rPr>
+          <w:lang w:val="en-US"/>
+        </w:rPr>
+        <w:t>MainNavigation</w:t>
+      </w:r>
+      <w:proofErr w:type="spellEnd"/>
+      <w:r>
+        <w:rPr>
+          <w:lang w:val="en-US"/>
+        </w:rPr>
+        <w:t xml:space="preserve"> component which is where we want to display the number of favorites. As well in the App.js file, we could have another piece of state that contains the array of favorites which can be passed to the </w:t>
+      </w:r>
+      <w:proofErr w:type="spellStart"/>
+      <w:r>
+        <w:rPr>
+          <w:lang w:val="en-US"/>
+        </w:rPr>
+        <w:t>F</w:t>
+      </w:r>
+      <w:r>
+        <w:rPr>
+          <w:lang w:val="en-US"/>
+        </w:rPr>
+        <w:t>avoritesPage</w:t>
+      </w:r>
+      <w:proofErr w:type="spellEnd"/>
+      <w:r>
+        <w:rPr>
+          <w:lang w:val="en-US"/>
+        </w:rPr>
+        <w:t xml:space="preserve"> component which is inside the App.js file. This would work, but it has </w:t>
+      </w:r>
+      <w:proofErr w:type="spellStart"/>
+      <w:r>
+        <w:rPr>
+          <w:lang w:val="en-US"/>
+        </w:rPr>
+        <w:t>hella</w:t>
+      </w:r>
+      <w:proofErr w:type="spellEnd"/>
+      <w:r>
+        <w:rPr>
+          <w:lang w:val="en-US"/>
+        </w:rPr>
+        <w:t xml:space="preserve"> downsides as it’s hard to maintain.</w:t>
+      </w:r>
+    </w:p>
+    <w:p>
+      <w:pPr>
+        <w:pStyle w:val="ListParagraph"/>
+        <w:numPr>
+          <w:ilvl w:val="0"/>
+          <w:numId w:val="2"/>
+        </w:numPr>
+        <w:rPr>
+          <w:lang w:val="en-US"/>
+        </w:rPr>
+      </w:pPr>
+      <w:r>
+        <w:rPr>
+          <w:lang w:val="en-US"/>
+        </w:rPr>
+        <w:t>There are ways to manage application wide state which is the built-in react state management solution called context.</w:t>
+      </w:r>
+    </w:p>
+    <w:p>
+      <w:pPr>
+        <w:pStyle w:val="ListParagraph"/>
+        <w:numPr>
+          <w:ilvl w:val="0"/>
+          <w:numId w:val="2"/>
+        </w:numPr>
+        <w:rPr>
+          <w:lang w:val="en-US"/>
+        </w:rPr>
+      </w:pPr>
+      <w:r>
+        <w:rPr>
+          <w:lang w:val="en-US"/>
+        </w:rPr>
+        <w:t xml:space="preserve">To make this context, create a new folder in the </w:t>
+      </w:r>
+      <w:proofErr w:type="spellStart"/>
+      <w:r>
+        <w:rPr>
+          <w:lang w:val="en-US"/>
+        </w:rPr>
+        <w:t>src</w:t>
+      </w:r>
+      <w:proofErr w:type="spellEnd"/>
+      <w:r>
+        <w:rPr>
+          <w:lang w:val="en-US"/>
+        </w:rPr>
+        <w:t xml:space="preserve"> folder called store (store is convention since we set up the state store in this folder)</w:t>
+      </w:r>
+    </w:p>
+    <w:p>
+      <w:pPr>
+        <w:pStyle w:val="ListParagraph"/>
+        <w:numPr>
+          <w:ilvl w:val="0"/>
+          <w:numId w:val="2"/>
+        </w:numPr>
+        <w:rPr>
+          <w:lang w:val="en-US"/>
+        </w:rPr>
+      </w:pPr>
+      <w:r>
+        <w:rPr>
+          <w:lang w:val="en-US"/>
+        </w:rPr>
+        <w:t>Inside store, create a favorites-context.js file which is where the context will be created</w:t>
+      </w:r>
+    </w:p>
+    <w:p>
+      <w:pPr>
+        <w:pStyle w:val="ListParagraph"/>
+        <w:numPr>
+          <w:ilvl w:val="0"/>
+          <w:numId w:val="2"/>
+        </w:numPr>
+        <w:rPr>
+          <w:lang w:val="en-US"/>
+        </w:rPr>
+      </w:pPr>
+      <w:r>
+        <w:rPr>
+          <w:lang w:val="en-US"/>
+        </w:rPr>
+        <w:t xml:space="preserve">import { </w:t>
+      </w:r>
+      <w:proofErr w:type="spellStart"/>
+      <w:r>
+        <w:rPr>
+          <w:lang w:val="en-US"/>
+        </w:rPr>
+        <w:t>createContext</w:t>
+      </w:r>
+      <w:proofErr w:type="spellEnd"/>
+      <w:r>
+        <w:rPr>
+          <w:lang w:val="en-US"/>
+        </w:rPr>
+        <w:t xml:space="preserve"> } from "react</w:t>
+      </w:r>
+      <w:proofErr w:type="gramStart"/>
+      <w:r>
+        <w:rPr>
+          <w:lang w:val="en-US"/>
+        </w:rPr>
+        <w:t>";</w:t>
+      </w:r>
+      <w:proofErr w:type="gramEnd"/>
+    </w:p>
+    <w:p>
+      <w:pPr>
+        <w:pStyle w:val="ListParagraph"/>
+        <w:numPr>
+          <w:ilvl w:val="0"/>
+          <w:numId w:val="2"/>
+        </w:numPr>
+        <w:rPr>
+          <w:lang w:val="en-US"/>
+        </w:rPr>
+      </w:pPr>
+      <w:r>
+        <w:rPr>
+          <w:lang w:val="en-US"/>
+        </w:rPr>
+        <w:t xml:space="preserve">use the </w:t>
+      </w:r>
+      <w:proofErr w:type="spellStart"/>
+      <w:r>
+        <w:rPr>
+          <w:lang w:val="en-US"/>
+        </w:rPr>
+        <w:t>createContext</w:t>
+      </w:r>
+      <w:proofErr w:type="spellEnd"/>
+      <w:r>
+        <w:rPr>
+          <w:lang w:val="en-US"/>
+        </w:rPr>
+        <w:t>() to do as the function name implies, create a context</w:t>
+      </w:r>
+    </w:p>
+    <w:p>
+      <w:pPr>
+        <w:pStyle w:val="ListParagraph"/>
+        <w:numPr>
+          <w:ilvl w:val="0"/>
+          <w:numId w:val="2"/>
+        </w:numPr>
+        <w:rPr>
+          <w:lang w:val="en-US"/>
+        </w:rPr>
+      </w:pPr>
+      <w:r>
+        <w:rPr>
+          <w:lang w:val="en-US"/>
+        </w:rPr>
+        <w:t xml:space="preserve">context is a </w:t>
+      </w:r>
+      <w:proofErr w:type="spellStart"/>
+      <w:r>
+        <w:rPr>
+          <w:lang w:val="en-US"/>
+        </w:rPr>
+        <w:t>js</w:t>
+      </w:r>
+      <w:proofErr w:type="spellEnd"/>
+      <w:r>
+        <w:rPr>
+          <w:lang w:val="en-US"/>
+        </w:rPr>
+        <w:t xml:space="preserve"> object which contains a react component, which we can store in a const which should be named starting with a capital (since components start with capitals by convention)</w:t>
+      </w:r>
+    </w:p>
+    <w:p>
+      <w:pPr>
+        <w:pStyle w:val="ListParagraph"/>
+        <w:numPr>
+          <w:ilvl w:val="0"/>
+          <w:numId w:val="2"/>
+        </w:numPr>
+        <w:rPr>
+          <w:lang w:val="en-US"/>
+        </w:rPr>
+      </w:pPr>
+      <w:proofErr w:type="spellStart"/>
+      <w:r>
+        <w:rPr>
+          <w:lang w:val="en-US"/>
+        </w:rPr>
+        <w:t>createContext</w:t>
+      </w:r>
+      <w:proofErr w:type="spellEnd"/>
+      <w:r>
+        <w:rPr>
+          <w:lang w:val="en-US"/>
+        </w:rPr>
+        <w:t xml:space="preserve"> also takes an argument which is the initial value of the context/component by state. It can be any value such as an object with key-value pairs.</w:t>
+      </w:r>
+    </w:p>
+    <w:p>
+      <w:pPr>
+        <w:pStyle w:val="ListParagraph"/>
+        <w:numPr>
+          <w:ilvl w:val="0"/>
+          <w:numId w:val="2"/>
+        </w:numPr>
+        <w:rPr>
+          <w:lang w:val="en-US"/>
+        </w:rPr>
+      </w:pPr>
+      <w:r>
+        <w:rPr>
+          <w:lang w:val="en-US"/>
+        </w:rPr>
+        <w:drawing>
+          <wp:inline distT="0" distB="0" distL="0" distR="0" wp14:anchorId="6D0F3339" wp14:editId="7B2CF582">
+            <wp:extent cx="3848637" cy="924054"/>
+            <wp:effectExtent l="0" t="0" r="0" b="9525"/>
+            <wp:docPr id="59" name="Picture 59" descr="Graphical user interface, text, application, chat or text message&#10;&#10;Description automatically generated"/>
+            <wp:cNvGraphicFramePr>
+              <a:graphicFrameLocks xmlns:a="http://schemas.openxmlformats.org/drawingml/2006/main" noChangeAspect="1"/>
+            </wp:cNvGraphicFramePr>
+            <a:graphic xmlns:a="http://schemas.openxmlformats.org/drawingml/2006/main">
+              <a:graphicData uri="http://schemas.openxmlformats.org/drawingml/2006/picture">
+                <pic:pic xmlns:pic="http://schemas.openxmlformats.org/drawingml/2006/picture">
+                  <pic:nvPicPr>
+                    <pic:cNvPr id="59" name="Picture 59" descr="Graphical user interface, text, application, chat or text message&#10;&#10;Description automatically generated"/>
+                    <pic:cNvPicPr/>
+                  </pic:nvPicPr>
+                  <pic:blipFill>
+                    <a:blip r:embed="rId90"/>
+                    <a:stretch>
+                      <a:fillRect/>
+                    </a:stretch>
+                  </pic:blipFill>
+                  <pic:spPr>
+                    <a:xfrm>
+                      <a:off x="0" y="0"/>
+                      <a:ext cx="3848637" cy="924054"/>
+                    </a:xfrm>
+                    <a:prstGeom prst="rect">
+                      <a:avLst/>
+                    </a:prstGeom>
+                  </pic:spPr>
+                </pic:pic>
+              </a:graphicData>
+            </a:graphic>
+          </wp:inline>
+        </w:drawing>
+      </w:r>
+    </w:p>
+    <w:p>
+      <w:pPr>
+        <w:pStyle w:val="ListParagraph"/>
+        <w:numPr>
+          <w:ilvl w:val="0"/>
+          <w:numId w:val="2"/>
+        </w:numPr>
+        <w:rPr>
+          <w:lang w:val="en-US"/>
+        </w:rPr>
+      </w:pPr>
+      <w:r>
+        <w:rPr>
+          <w:lang w:val="en-US"/>
+        </w:rPr>
+        <w:t>However, we need a way to change the values of a given key inside the object. Thus, we need to create a component inside the file</w:t>
+      </w:r>
+    </w:p>
+    <w:p>
+      <w:pPr>
+        <w:pStyle w:val="ListParagraph"/>
+        <w:numPr>
+          <w:ilvl w:val="0"/>
+          <w:numId w:val="2"/>
+        </w:numPr>
+        <w:rPr>
+          <w:lang w:val="en-US"/>
+        </w:rPr>
+      </w:pPr>
+      <w:r>
+        <w:rPr>
+          <w:lang w:val="en-US"/>
+        </w:rPr>
+        <w:t xml:space="preserve">We will create the </w:t>
+      </w:r>
+      <w:r>
+        <w:rPr>
+          <w:lang w:val="en-US"/>
+        </w:rPr>
+        <w:t>FavoritesContextProvider</w:t>
+      </w:r>
+      <w:r>
+        <w:rPr>
+          <w:lang w:val="en-US"/>
+        </w:rPr>
+        <w:t xml:space="preserve"> component which is a regular </w:t>
+      </w:r>
+      <w:proofErr w:type="gramStart"/>
+      <w:r>
+        <w:rPr>
+          <w:lang w:val="en-US"/>
+        </w:rPr>
+        <w:t>component</w:t>
+      </w:r>
+      <w:proofErr w:type="gramEnd"/>
+      <w:r>
+        <w:rPr>
+          <w:lang w:val="en-US"/>
+        </w:rPr>
+        <w:t xml:space="preserve"> but it has the job of providing the context to all the components that are interested in listening to the values. As well, this </w:t>
+      </w:r>
+      <w:r>
+        <w:rPr>
+          <w:lang w:val="en-US"/>
+        </w:rPr>
+        <w:t>FavoritesContextProvider</w:t>
+      </w:r>
+      <w:r>
+        <w:rPr>
+          <w:lang w:val="en-US"/>
+        </w:rPr>
+        <w:t xml:space="preserve"> component will be responsible for updating the values of </w:t>
+      </w:r>
+      <w:r>
+        <w:rPr>
+          <w:lang w:val="en-US"/>
+        </w:rPr>
+        <w:t>FavoritesContext</w:t>
+      </w:r>
+      <w:r>
+        <w:rPr>
+          <w:lang w:val="en-US"/>
+        </w:rPr>
+        <w:t>.</w:t>
+      </w:r>
+    </w:p>
+    <w:p>
+      <w:pPr>
+        <w:pStyle w:val="ListParagraph"/>
+        <w:numPr>
+          <w:ilvl w:val="0"/>
+          <w:numId w:val="2"/>
+        </w:numPr>
+        <w:rPr>
+          <w:lang w:val="en-US"/>
+        </w:rPr>
+      </w:pPr>
+      <w:r>
+        <w:rPr>
+          <w:lang w:val="en-US"/>
+        </w:rPr>
+        <w:t xml:space="preserve">We will return </w:t>
+      </w:r>
+      <w:r>
+        <w:rPr>
+          <w:lang w:val="en-US"/>
+        </w:rPr>
+        <w:t>&lt;FavoritesContext.Provider&gt;&lt;/FavoritesContext.Provider&gt;</w:t>
+      </w:r>
+    </w:p>
+    <w:p>
+      <w:pPr>
+        <w:pStyle w:val="ListParagraph"/>
+        <w:numPr>
+          <w:ilvl w:val="0"/>
+          <w:numId w:val="2"/>
+        </w:numPr>
+        <w:rPr>
+          <w:lang w:val="en-US"/>
+        </w:rPr>
+      </w:pPr>
+      <w:r>
+        <w:rPr>
+          <w:lang w:val="en-US"/>
+        </w:rPr>
+        <w:t xml:space="preserve">Provider is a component that is built inside the context object that we named </w:t>
+      </w:r>
+      <w:r>
+        <w:rPr>
+          <w:lang w:val="en-US"/>
+        </w:rPr>
+        <w:t>FavoritesContext</w:t>
+      </w:r>
+      <w:r>
+        <w:rPr>
+          <w:lang w:val="en-US"/>
+        </w:rPr>
+        <w:t xml:space="preserve">. Thus, we access it via </w:t>
+      </w:r>
+      <w:r>
+        <w:rPr>
+          <w:lang w:val="en-US"/>
+        </w:rPr>
+        <w:t>FavoritesContext.Provider</w:t>
+      </w:r>
+    </w:p>
+    <w:p>
+      <w:pPr>
+        <w:pStyle w:val="ListParagraph"/>
+        <w:numPr>
+          <w:ilvl w:val="0"/>
+          <w:numId w:val="2"/>
+        </w:numPr>
+        <w:rPr>
+          <w:lang w:val="en-US"/>
+        </w:rPr>
+      </w:pPr>
+      <w:r>
+        <w:rPr>
+          <w:lang w:val="en-US"/>
+        </w:rPr>
+        <w:t xml:space="preserve">This Provider component needs to be wrapped around all the components that are interested in interacting with the context. Thus, if we wrap the all the </w:t>
+      </w:r>
+      <w:r>
+        <w:rPr>
+          <w:lang w:val="en-US"/>
+        </w:rPr>
+        <w:t xml:space="preserve">Provider </w:t>
+      </w:r>
+      <w:r>
+        <w:rPr>
+          <w:lang w:val="en-US"/>
+        </w:rPr>
+        <w:t xml:space="preserve">component around all the components in App.js, so all components have access to the context. </w:t>
+      </w:r>
+    </w:p>
+    <w:p>
+      <w:pPr>
+        <w:pStyle w:val="ListParagraph"/>
+        <w:numPr>
+          <w:ilvl w:val="0"/>
+          <w:numId w:val="2"/>
+        </w:numPr>
+        <w:rPr>
+          <w:lang w:val="en-US"/>
+        </w:rPr>
+      </w:pPr>
+      <w:r>
+        <w:rPr>
+          <w:lang w:val="en-US"/>
+        </w:rPr>
+        <w:t xml:space="preserve">Recall </w:t>
+      </w:r>
+      <w:proofErr w:type="spellStart"/>
+      <w:r>
+        <w:rPr>
+          <w:lang w:val="en-US"/>
+        </w:rPr>
+        <w:t>props.children</w:t>
+      </w:r>
+      <w:proofErr w:type="spellEnd"/>
+      <w:r>
+        <w:rPr>
+          <w:lang w:val="en-US"/>
+        </w:rPr>
+        <w:t xml:space="preserve"> holds the content that is passed between the opening and closing of a component tag</w:t>
+      </w:r>
+    </w:p>
+    <w:p>
+      <w:pPr>
+        <w:pStyle w:val="ListParagraph"/>
+        <w:numPr>
+          <w:ilvl w:val="0"/>
+          <w:numId w:val="2"/>
+        </w:numPr>
+        <w:rPr>
+          <w:lang w:val="en-US"/>
+        </w:rPr>
+      </w:pPr>
+      <w:r>
+        <w:rPr>
+          <w:lang w:val="en-US"/>
+        </w:rPr>
+        <w:t xml:space="preserve">Thus, we can add props to the </w:t>
+      </w:r>
+      <w:r>
+        <w:rPr>
+          <w:lang w:val="en-US"/>
+        </w:rPr>
+        <w:t>FavoritesContextProvider</w:t>
+      </w:r>
+      <w:r>
+        <w:rPr>
+          <w:lang w:val="en-US"/>
+        </w:rPr>
+        <w:t xml:space="preserve"> component and wrap the Provider component around {</w:t>
+      </w:r>
+      <w:proofErr w:type="spellStart"/>
+      <w:r>
+        <w:rPr>
+          <w:lang w:val="en-US"/>
+        </w:rPr>
+        <w:t>props.children</w:t>
+      </w:r>
+      <w:proofErr w:type="spellEnd"/>
+      <w:r>
+        <w:rPr>
+          <w:lang w:val="en-US"/>
+        </w:rPr>
+        <w:t xml:space="preserve">}. This means we can now wrap the </w:t>
+      </w:r>
+      <w:r>
+        <w:rPr>
+          <w:lang w:val="en-US"/>
+        </w:rPr>
+        <w:t>FavoritesContextProvider</w:t>
+      </w:r>
+      <w:r>
+        <w:rPr>
+          <w:lang w:val="en-US"/>
+        </w:rPr>
+        <w:t xml:space="preserve"> around any other component and those components will be wrapped by context automatically. </w:t>
+      </w:r>
+    </w:p>
+    <w:p>
+      <w:pPr>
+        <w:pStyle w:val="ListParagraph"/>
+        <w:numPr>
+          <w:ilvl w:val="0"/>
+          <w:numId w:val="2"/>
+        </w:numPr>
+        <w:rPr>
+          <w:lang w:val="en-US"/>
+        </w:rPr>
+      </w:pPr>
+      <w:r>
+        <w:rPr>
+          <w:lang w:val="en-US"/>
+        </w:rPr>
+        <w:t xml:space="preserve">In the </w:t>
+      </w:r>
+      <w:r>
+        <w:rPr>
+          <w:lang w:val="en-US"/>
+        </w:rPr>
+        <w:t>FavoritesContextProvider</w:t>
+      </w:r>
+      <w:r>
+        <w:rPr>
+          <w:lang w:val="en-US"/>
+        </w:rPr>
+        <w:t xml:space="preserve">, we still </w:t>
+      </w:r>
+      <w:proofErr w:type="gramStart"/>
+      <w:r>
+        <w:rPr>
+          <w:lang w:val="en-US"/>
+        </w:rPr>
+        <w:t>have to</w:t>
+      </w:r>
+      <w:proofErr w:type="gramEnd"/>
+      <w:r>
+        <w:rPr>
+          <w:lang w:val="en-US"/>
+        </w:rPr>
+        <w:t xml:space="preserve"> manage our context data. We can manage that with state. Thus, when we change the state of the </w:t>
+      </w:r>
+      <w:r>
+        <w:rPr>
+          <w:lang w:val="en-US"/>
+        </w:rPr>
+        <w:t>FavoritesContextProvider</w:t>
+      </w:r>
+      <w:r>
+        <w:rPr>
+          <w:lang w:val="en-US"/>
+        </w:rPr>
+        <w:t xml:space="preserve"> component, the </w:t>
+      </w:r>
+      <w:r>
+        <w:rPr>
+          <w:lang w:val="en-US"/>
+        </w:rPr>
+        <w:t>FavoritesContextProvider</w:t>
+      </w:r>
+      <w:r>
+        <w:rPr>
+          <w:lang w:val="en-US"/>
+        </w:rPr>
+        <w:t xml:space="preserve"> </w:t>
+      </w:r>
+      <w:r>
+        <w:rPr>
+          <w:lang w:val="en-US"/>
+        </w:rPr>
+        <w:lastRenderedPageBreak/>
+        <w:t xml:space="preserve">component will be re-evaluated, causing all the components that are wrapped by </w:t>
+      </w:r>
+      <w:r>
+        <w:rPr>
+          <w:lang w:val="en-US"/>
+        </w:rPr>
+        <w:t>FavoritesContextProvider</w:t>
+      </w:r>
+      <w:r>
+        <w:rPr>
+          <w:lang w:val="en-US"/>
+        </w:rPr>
+        <w:t xml:space="preserve"> to be re-evaluated as well.</w:t>
+      </w:r>
+    </w:p>
+    <w:p>
+      <w:pPr>
+        <w:pStyle w:val="ListParagraph"/>
+        <w:numPr>
+          <w:ilvl w:val="0"/>
+          <w:numId w:val="2"/>
+        </w:numPr>
+        <w:rPr>
+          <w:lang w:val="en-US"/>
+        </w:rPr>
+      </w:pPr>
+      <w:r>
+        <w:rPr>
+          <w:lang w:val="en-US"/>
+        </w:rPr>
+        <w:t xml:space="preserve">In </w:t>
+      </w:r>
+      <w:r>
+        <w:rPr>
+          <w:lang w:val="en-US"/>
+        </w:rPr>
+        <w:t>FavoritesContextProvider</w:t>
+      </w:r>
+      <w:r>
+        <w:rPr>
+          <w:lang w:val="en-US"/>
+        </w:rPr>
+        <w:t xml:space="preserve">, we will create an object called </w:t>
+      </w:r>
+      <w:r>
+        <w:rPr>
+          <w:lang w:val="en-US"/>
+        </w:rPr>
+        <w:t>context</w:t>
+      </w:r>
+      <w:r>
+        <w:rPr>
+          <w:lang w:val="en-US"/>
+        </w:rPr>
+        <w:t xml:space="preserve"> which is passed to the Provider component as a value as a prop. </w:t>
+      </w:r>
+    </w:p>
+    <w:p>
+      <w:pPr>
+        <w:pStyle w:val="ListParagraph"/>
+        <w:numPr>
+          <w:ilvl w:val="0"/>
+          <w:numId w:val="2"/>
+        </w:numPr>
+        <w:rPr>
+          <w:lang w:val="en-US"/>
+        </w:rPr>
+      </w:pPr>
+      <w:r>
+        <w:rPr>
+          <w:lang w:val="en-US"/>
+        </w:rPr>
+        <w:t xml:space="preserve">Now, whenever the </w:t>
+      </w:r>
+      <w:r>
+        <w:rPr>
+          <w:lang w:val="en-US"/>
+        </w:rPr>
+        <w:t>FavoritesContext</w:t>
+      </w:r>
+      <w:r>
+        <w:rPr>
+          <w:lang w:val="en-US"/>
+        </w:rPr>
+        <w:t xml:space="preserve"> change, we want it to cause </w:t>
+      </w:r>
+      <w:r>
+        <w:rPr>
+          <w:lang w:val="en-US"/>
+        </w:rPr>
+        <w:t>context</w:t>
+      </w:r>
+      <w:r>
+        <w:rPr>
+          <w:lang w:val="en-US"/>
+        </w:rPr>
+        <w:t xml:space="preserve"> to change and the updated context value will be passed into the </w:t>
+      </w:r>
+      <w:r>
+        <w:rPr>
+          <w:lang w:val="en-US"/>
+        </w:rPr>
+        <w:t>Provider</w:t>
+      </w:r>
+      <w:r>
+        <w:rPr>
+          <w:lang w:val="en-US"/>
+        </w:rPr>
+        <w:t xml:space="preserve"> component as a prop. And passing this updated value will cause all the components that are listing to be updated.</w:t>
+      </w:r>
+    </w:p>
+    <w:p>
+      <w:pPr>
+        <w:pStyle w:val="ListParagraph"/>
+        <w:numPr>
+          <w:ilvl w:val="0"/>
+          <w:numId w:val="2"/>
+        </w:numPr>
+        <w:rPr>
+          <w:lang w:val="en-US"/>
+        </w:rPr>
+      </w:pPr>
+      <w:r>
+        <w:rPr>
+          <w:lang w:val="en-US"/>
+        </w:rPr>
+        <w:t xml:space="preserve">To change </w:t>
+      </w:r>
+      <w:r>
+        <w:rPr>
+          <w:lang w:val="en-US"/>
+        </w:rPr>
+        <w:t>context</w:t>
+      </w:r>
+      <w:r>
+        <w:rPr>
+          <w:lang w:val="en-US"/>
+        </w:rPr>
+        <w:t xml:space="preserve">, we can use </w:t>
+      </w:r>
+      <w:proofErr w:type="spellStart"/>
+      <w:r>
+        <w:rPr>
+          <w:lang w:val="en-US"/>
+        </w:rPr>
+        <w:t>useState</w:t>
+      </w:r>
+      <w:proofErr w:type="spellEnd"/>
+      <w:r>
+        <w:rPr>
+          <w:lang w:val="en-US"/>
+        </w:rPr>
+        <w:t xml:space="preserve"> so import it</w:t>
+      </w:r>
+    </w:p>
+    <w:p>
+      <w:pPr>
+        <w:pStyle w:val="ListParagraph"/>
+        <w:numPr>
+          <w:ilvl w:val="0"/>
+          <w:numId w:val="2"/>
+        </w:numPr>
+        <w:rPr>
+          <w:lang w:val="en-US"/>
+        </w:rPr>
+      </w:pPr>
+      <w:r>
+        <w:rPr>
+          <w:lang w:val="en-US"/>
+        </w:rPr>
+        <w:t xml:space="preserve">This state will manage the </w:t>
+      </w:r>
+      <w:r>
+        <w:rPr>
+          <w:lang w:val="en-US"/>
+        </w:rPr>
+        <w:t>array of favorited meetups</w:t>
+      </w:r>
+    </w:p>
+    <w:p>
+      <w:pPr>
+        <w:pStyle w:val="ListParagraph"/>
+        <w:numPr>
+          <w:ilvl w:val="0"/>
+          <w:numId w:val="2"/>
+        </w:numPr>
+        <w:rPr>
+          <w:lang w:val="en-US"/>
+        </w:rPr>
+      </w:pPr>
+      <w:r>
+        <w:rPr>
+          <w:lang w:val="en-US"/>
+        </w:rPr>
+        <w:t>const [</w:t>
+      </w:r>
+      <w:proofErr w:type="spellStart"/>
+      <w:r>
+        <w:rPr>
+          <w:lang w:val="en-US"/>
+        </w:rPr>
+        <w:t>userFavorites</w:t>
+      </w:r>
+      <w:proofErr w:type="spellEnd"/>
+      <w:r>
+        <w:rPr>
+          <w:lang w:val="en-US"/>
+        </w:rPr>
+        <w:t xml:space="preserve">, </w:t>
+      </w:r>
+      <w:proofErr w:type="spellStart"/>
+      <w:r>
+        <w:rPr>
+          <w:lang w:val="en-US"/>
+        </w:rPr>
+        <w:t>setUserFavorites</w:t>
+      </w:r>
+      <w:proofErr w:type="spellEnd"/>
+      <w:r>
+        <w:rPr>
+          <w:lang w:val="en-US"/>
+        </w:rPr>
+        <w:t xml:space="preserve">] = </w:t>
+      </w:r>
+      <w:proofErr w:type="spellStart"/>
+      <w:r>
+        <w:rPr>
+          <w:lang w:val="en-US"/>
+        </w:rPr>
+        <w:t>useState</w:t>
+      </w:r>
+      <w:proofErr w:type="spellEnd"/>
+      <w:r>
+        <w:rPr>
+          <w:lang w:val="en-US"/>
+        </w:rPr>
+        <w:t>([]</w:t>
+      </w:r>
+      <w:proofErr w:type="gramStart"/>
+      <w:r>
+        <w:rPr>
+          <w:lang w:val="en-US"/>
+        </w:rPr>
+        <w:t>);</w:t>
+      </w:r>
+      <w:proofErr w:type="gramEnd"/>
+    </w:p>
+    <w:p>
+      <w:pPr>
+        <w:pStyle w:val="ListParagraph"/>
+        <w:numPr>
+          <w:ilvl w:val="0"/>
+          <w:numId w:val="2"/>
+        </w:numPr>
+        <w:rPr>
+          <w:lang w:val="en-US"/>
+        </w:rPr>
+      </w:pPr>
+      <w:r>
+        <w:rPr>
+          <w:lang w:val="en-US"/>
+        </w:rPr>
+        <w:t xml:space="preserve">Now, the context object we created which should hold the latest values should have a </w:t>
+      </w:r>
+      <w:proofErr w:type="gramStart"/>
+      <w:r>
+        <w:rPr>
+          <w:lang w:val="en-US"/>
+        </w:rPr>
+        <w:t>favorites</w:t>
+      </w:r>
+      <w:proofErr w:type="gramEnd"/>
+      <w:r>
+        <w:rPr>
+          <w:lang w:val="en-US"/>
+        </w:rPr>
+        <w:t xml:space="preserve"> and </w:t>
+      </w:r>
+      <w:proofErr w:type="spellStart"/>
+      <w:r>
+        <w:rPr>
+          <w:lang w:val="en-US"/>
+        </w:rPr>
+        <w:t>totalFavorites</w:t>
+      </w:r>
+      <w:proofErr w:type="spellEnd"/>
+      <w:r>
+        <w:rPr>
+          <w:lang w:val="en-US"/>
+        </w:rPr>
+        <w:t xml:space="preserve"> key (since these were the keys defined in the </w:t>
+      </w:r>
+      <w:r>
+        <w:rPr>
+          <w:lang w:val="en-US"/>
+        </w:rPr>
+        <w:t>FavoritesContext</w:t>
+      </w:r>
+      <w:r>
+        <w:rPr>
+          <w:lang w:val="en-US"/>
+        </w:rPr>
+        <w:t xml:space="preserve">). </w:t>
+      </w:r>
+    </w:p>
+    <w:p>
+      <w:pPr>
+        <w:pStyle w:val="ListParagraph"/>
+        <w:numPr>
+          <w:ilvl w:val="0"/>
+          <w:numId w:val="2"/>
+        </w:numPr>
+        <w:rPr>
+          <w:lang w:val="en-US"/>
+        </w:rPr>
+      </w:pPr>
+      <w:r>
+        <w:rPr>
+          <w:lang w:val="en-US"/>
+        </w:rPr>
+        <w:t xml:space="preserve">We set the value of the key, </w:t>
+      </w:r>
+      <w:r>
+        <w:rPr>
+          <w:lang w:val="en-US"/>
+        </w:rPr>
+        <w:t>favorites</w:t>
+      </w:r>
+      <w:r>
+        <w:rPr>
+          <w:lang w:val="en-US"/>
+        </w:rPr>
+        <w:t xml:space="preserve">, to be </w:t>
+      </w:r>
+      <w:proofErr w:type="spellStart"/>
+      <w:r>
+        <w:rPr>
+          <w:lang w:val="en-US"/>
+        </w:rPr>
+        <w:t>userFavorites</w:t>
+      </w:r>
+      <w:proofErr w:type="spellEnd"/>
+      <w:r>
+        <w:rPr>
+          <w:lang w:val="en-US"/>
+        </w:rPr>
+        <w:t xml:space="preserve"> (which comes from state) and the value of the key, </w:t>
+      </w:r>
+      <w:proofErr w:type="spellStart"/>
+      <w:r>
+        <w:rPr>
+          <w:lang w:val="en-US"/>
+        </w:rPr>
+        <w:t>totalFavorites</w:t>
+      </w:r>
+      <w:proofErr w:type="spellEnd"/>
+      <w:r>
+        <w:rPr>
+          <w:lang w:val="en-US"/>
+        </w:rPr>
+        <w:t xml:space="preserve">, to be </w:t>
+      </w:r>
+      <w:proofErr w:type="spellStart"/>
+      <w:r>
+        <w:rPr>
+          <w:lang w:val="en-US"/>
+        </w:rPr>
+        <w:t>userFavorites</w:t>
+      </w:r>
+      <w:r>
+        <w:rPr>
+          <w:lang w:val="en-US"/>
+        </w:rPr>
+        <w:t>.length</w:t>
+      </w:r>
+      <w:proofErr w:type="spellEnd"/>
+      <w:r>
+        <w:rPr>
+          <w:lang w:val="en-US"/>
+        </w:rPr>
+        <w:t xml:space="preserve"> (which also comes from state)</w:t>
+      </w:r>
+    </w:p>
+    <w:p>
+      <w:pPr>
+        <w:pStyle w:val="ListParagraph"/>
+        <w:numPr>
+          <w:ilvl w:val="0"/>
+          <w:numId w:val="2"/>
+        </w:numPr>
+        <w:rPr>
+          <w:lang w:val="en-US"/>
+        </w:rPr>
+      </w:pPr>
+      <w:r>
+        <w:rPr>
+          <w:lang w:val="en-US"/>
+        </w:rPr>
+        <w:t xml:space="preserve">Now, we need a way to change the state to change the value of </w:t>
+      </w:r>
+      <w:proofErr w:type="spellStart"/>
+      <w:r>
+        <w:rPr>
+          <w:lang w:val="en-US"/>
+        </w:rPr>
+        <w:t>userFavorites</w:t>
+      </w:r>
+      <w:proofErr w:type="spellEnd"/>
+    </w:p>
+    <w:p>
+      <w:pPr>
+        <w:rPr>
+          <w:lang w:val="en-US"/>
+        </w:rPr>
+      </w:pPr>
+    </w:p>
+    <w:p>
+      <w:pPr>
+        <w:rPr>
+          <w:b/>
+          <w:bCs/>
+          <w:u w:val="single"/>
+          <w:lang w:val="en-US"/>
+        </w:rPr>
+      </w:pPr>
+      <w:r>
+        <w:rPr>
+          <w:b/>
+          <w:bCs/>
+          <w:u w:val="single"/>
+          <w:lang w:val="en-US"/>
+        </w:rPr>
+        <w:t>Different Ways of Updating State</w:t>
+      </w:r>
+    </w:p>
+    <w:p>
+      <w:pPr>
+        <w:pStyle w:val="ListParagraph"/>
+        <w:numPr>
+          <w:ilvl w:val="0"/>
+          <w:numId w:val="2"/>
+        </w:numPr>
+        <w:rPr>
+          <w:lang w:val="en-US"/>
+        </w:rPr>
+      </w:pPr>
+      <w:r>
+        <w:rPr>
+          <w:lang w:val="en-US"/>
+        </w:rPr>
+        <w:t xml:space="preserve">To change the state within the </w:t>
+      </w:r>
+      <w:r>
+        <w:rPr>
+          <w:lang w:val="en-US"/>
+        </w:rPr>
+        <w:t>FavoritesContextProvider</w:t>
+      </w:r>
+      <w:r>
+        <w:rPr>
+          <w:lang w:val="en-US"/>
+        </w:rPr>
+        <w:t xml:space="preserve"> component, we can use functions</w:t>
+      </w:r>
+    </w:p>
+    <w:p>
+      <w:pPr>
+        <w:pStyle w:val="ListParagraph"/>
+        <w:numPr>
+          <w:ilvl w:val="0"/>
+          <w:numId w:val="2"/>
+        </w:numPr>
+        <w:rPr>
+          <w:lang w:val="en-US"/>
+        </w:rPr>
+      </w:pPr>
+      <w:r>
+        <w:rPr>
+          <w:lang w:val="en-US"/>
+        </w:rPr>
+        <w:t xml:space="preserve">We can add </w:t>
+      </w:r>
+      <w:proofErr w:type="spellStart"/>
+      <w:r>
+        <w:rPr>
+          <w:lang w:val="en-US"/>
+        </w:rPr>
+        <w:t>addFavoriteHandler</w:t>
+      </w:r>
+      <w:proofErr w:type="spellEnd"/>
+      <w:r>
+        <w:rPr>
+          <w:lang w:val="en-US"/>
+        </w:rPr>
+        <w:t xml:space="preserve">(), </w:t>
+      </w:r>
+      <w:proofErr w:type="spellStart"/>
+      <w:r>
+        <w:rPr>
+          <w:lang w:val="en-US"/>
+        </w:rPr>
+        <w:t>removeFavoriteHandler</w:t>
+      </w:r>
+      <w:proofErr w:type="spellEnd"/>
+      <w:r>
+        <w:rPr>
+          <w:lang w:val="en-US"/>
+        </w:rPr>
+        <w:t xml:space="preserve">(), and </w:t>
+      </w:r>
+      <w:proofErr w:type="spellStart"/>
+      <w:r>
+        <w:rPr>
+          <w:lang w:val="en-US"/>
+        </w:rPr>
+        <w:t>itemIsFavoriteHandler</w:t>
+      </w:r>
+      <w:proofErr w:type="spellEnd"/>
+      <w:r>
+        <w:rPr>
+          <w:lang w:val="en-US"/>
+        </w:rPr>
+        <w:t>()</w:t>
+      </w:r>
+    </w:p>
+    <w:p>
+      <w:pPr>
+        <w:pStyle w:val="ListParagraph"/>
+        <w:numPr>
+          <w:ilvl w:val="0"/>
+          <w:numId w:val="2"/>
+        </w:numPr>
+        <w:rPr>
+          <w:lang w:val="en-US"/>
+        </w:rPr>
+      </w:pPr>
+      <w:r>
+        <w:rPr>
+          <w:lang w:val="en-US"/>
+        </w:rPr>
+        <w:t xml:space="preserve">For </w:t>
+      </w:r>
+      <w:proofErr w:type="spellStart"/>
+      <w:r>
+        <w:rPr>
+          <w:lang w:val="en-US"/>
+        </w:rPr>
+        <w:t>addFavoriteHandler</w:t>
+      </w:r>
+      <w:proofErr w:type="spellEnd"/>
+      <w:r>
+        <w:rPr>
+          <w:lang w:val="en-US"/>
+        </w:rPr>
+        <w:t xml:space="preserve">(), we will have a parameter, </w:t>
+      </w:r>
+      <w:proofErr w:type="spellStart"/>
+      <w:r>
+        <w:rPr>
+          <w:lang w:val="en-US"/>
+        </w:rPr>
+        <w:t>favoriteMeetup</w:t>
+      </w:r>
+      <w:proofErr w:type="spellEnd"/>
+      <w:r>
+        <w:rPr>
+          <w:lang w:val="en-US"/>
+        </w:rPr>
+        <w:t xml:space="preserve">, which is a meetup that we want to add to favorites. </w:t>
+      </w:r>
+    </w:p>
+    <w:p>
+      <w:pPr>
+        <w:pStyle w:val="ListParagraph"/>
+        <w:numPr>
+          <w:ilvl w:val="0"/>
+          <w:numId w:val="2"/>
+        </w:numPr>
+        <w:rPr>
+          <w:lang w:val="en-US"/>
+        </w:rPr>
+      </w:pPr>
+      <w:r>
+        <w:rPr>
+          <w:lang w:val="en-US"/>
+        </w:rPr>
+        <w:t xml:space="preserve">Inside </w:t>
+      </w:r>
+      <w:proofErr w:type="spellStart"/>
+      <w:r>
+        <w:rPr>
+          <w:lang w:val="en-US"/>
+        </w:rPr>
+        <w:t>addFavoriteHandler</w:t>
+      </w:r>
+      <w:proofErr w:type="spellEnd"/>
+      <w:r>
+        <w:rPr>
+          <w:lang w:val="en-US"/>
+        </w:rPr>
+        <w:t xml:space="preserve">, we could use </w:t>
+      </w:r>
+      <w:proofErr w:type="spellStart"/>
+      <w:r>
+        <w:rPr>
+          <w:lang w:val="en-US"/>
+        </w:rPr>
+        <w:t>setUserFavorites</w:t>
+      </w:r>
+      <w:proofErr w:type="spellEnd"/>
+      <w:r>
+        <w:rPr>
+          <w:lang w:val="en-US"/>
+        </w:rPr>
+        <w:t>(</w:t>
+      </w:r>
+      <w:proofErr w:type="spellStart"/>
+      <w:r>
+        <w:rPr>
+          <w:lang w:val="en-US"/>
+        </w:rPr>
+        <w:t>userFavorites.concat</w:t>
+      </w:r>
+      <w:proofErr w:type="spellEnd"/>
+      <w:r>
+        <w:rPr>
+          <w:lang w:val="en-US"/>
+        </w:rPr>
+        <w:t>(</w:t>
+      </w:r>
+      <w:proofErr w:type="spellStart"/>
+      <w:r>
+        <w:rPr>
+          <w:lang w:val="en-US"/>
+        </w:rPr>
+        <w:t>favoriteMeetup</w:t>
+      </w:r>
+      <w:proofErr w:type="spellEnd"/>
+      <w:r>
+        <w:rPr>
+          <w:lang w:val="en-US"/>
+        </w:rPr>
+        <w:t xml:space="preserve">)) which adds an element, </w:t>
+      </w:r>
+      <w:proofErr w:type="spellStart"/>
+      <w:r>
+        <w:rPr>
+          <w:lang w:val="en-US"/>
+        </w:rPr>
+        <w:t>favoriteMeetup</w:t>
+      </w:r>
+      <w:proofErr w:type="spellEnd"/>
+      <w:r>
+        <w:rPr>
+          <w:lang w:val="en-US"/>
+        </w:rPr>
+        <w:t xml:space="preserve">, to an array, </w:t>
+      </w:r>
+      <w:proofErr w:type="spellStart"/>
+      <w:r>
+        <w:rPr>
+          <w:lang w:val="en-US"/>
+        </w:rPr>
+        <w:t>userFavorites</w:t>
+      </w:r>
+      <w:proofErr w:type="spellEnd"/>
+      <w:r>
+        <w:rPr>
+          <w:lang w:val="en-US"/>
+        </w:rPr>
+        <w:t xml:space="preserve">(which is a piece of state, hence the </w:t>
+      </w:r>
+      <w:proofErr w:type="spellStart"/>
+      <w:r>
+        <w:rPr>
+          <w:lang w:val="en-US"/>
+        </w:rPr>
+        <w:t>setUserFavorites</w:t>
+      </w:r>
+      <w:proofErr w:type="spellEnd"/>
+      <w:r>
+        <w:rPr>
+          <w:lang w:val="en-US"/>
+        </w:rPr>
+        <w:t xml:space="preserve"> function to change it). </w:t>
+      </w:r>
+    </w:p>
+    <w:p>
+      <w:pPr>
+        <w:pStyle w:val="ListParagraph"/>
+        <w:numPr>
+          <w:ilvl w:val="0"/>
+          <w:numId w:val="2"/>
+        </w:numPr>
+        <w:rPr>
+          <w:lang w:val="en-US"/>
+        </w:rPr>
+      </w:pPr>
+      <w:r>
+        <w:rPr>
+          <w:lang w:val="en-US"/>
+        </w:rPr>
+        <w:drawing>
+          <wp:inline distT="0" distB="0" distL="0" distR="0" wp14:anchorId="63AB312F" wp14:editId="398AC6F8">
+            <wp:extent cx="5715798" cy="838317"/>
+            <wp:effectExtent l="0" t="0" r="0" b="0"/>
+            <wp:docPr id="68" name="Picture 68" descr="Text&#10;&#10;Description automatically generated"/>
+            <wp:cNvGraphicFramePr>
+              <a:graphicFrameLocks xmlns:a="http://schemas.openxmlformats.org/drawingml/2006/main" noChangeAspect="1"/>
+            </wp:cNvGraphicFramePr>
+            <a:graphic xmlns:a="http://schemas.openxmlformats.org/drawingml/2006/main">
+              <a:graphicData uri="http://schemas.openxmlformats.org/drawingml/2006/picture">
+                <pic:pic xmlns:pic="http://schemas.openxmlformats.org/drawingml/2006/picture">
+                  <pic:nvPicPr>
+                    <pic:cNvPr id="68" name="Picture 68" descr="Text&#10;&#10;Description automatically generated"/>
+                    <pic:cNvPicPr/>
+                  </pic:nvPicPr>
+                  <pic:blipFill>
+                    <a:blip r:embed="rId91"/>
+                    <a:stretch>
+                      <a:fillRect/>
+                    </a:stretch>
+                  </pic:blipFill>
+                  <pic:spPr>
+                    <a:xfrm>
+                      <a:off x="0" y="0"/>
+                      <a:ext cx="5715798" cy="838317"/>
+                    </a:xfrm>
+                    <a:prstGeom prst="rect">
+                      <a:avLst/>
+                    </a:prstGeom>
+                  </pic:spPr>
+                </pic:pic>
+              </a:graphicData>
+            </a:graphic>
+          </wp:inline>
+        </w:drawing>
+      </w:r>
+    </w:p>
+    <w:p>
+      <w:pPr>
+        <w:pStyle w:val="ListParagraph"/>
+        <w:numPr>
+          <w:ilvl w:val="0"/>
+          <w:numId w:val="2"/>
+        </w:numPr>
+        <w:rPr>
+          <w:lang w:val="en-US"/>
+        </w:rPr>
+      </w:pPr>
+      <w:r>
+        <w:rPr>
+          <w:lang w:val="en-US"/>
+        </w:rPr>
+        <w:t xml:space="preserve">However, react does not process state updates instantly. Because of that, when we try to update our state and since our new state depends on our previous state, it is possible that the last state update isn’t updated fast enough. </w:t>
+      </w:r>
+    </w:p>
+    <w:p>
+      <w:pPr>
+        <w:pStyle w:val="ListParagraph"/>
+        <w:numPr>
+          <w:ilvl w:val="0"/>
+          <w:numId w:val="2"/>
+        </w:numPr>
+        <w:rPr>
+          <w:lang w:val="en-US"/>
+        </w:rPr>
+      </w:pPr>
+      <w:r>
+        <w:rPr>
+          <w:lang w:val="en-US"/>
+        </w:rPr>
+        <w:t xml:space="preserve">Thus, an alternative to updating a piece of state that refers to the previous piece of state is to use a function which returns the desired value instead of passing the desired value directly. </w:t>
+      </w:r>
+    </w:p>
+    <w:p>
+      <w:pPr>
+        <w:pStyle w:val="ListParagraph"/>
+        <w:numPr>
+          <w:ilvl w:val="0"/>
+          <w:numId w:val="2"/>
+        </w:numPr>
+        <w:rPr>
+          <w:lang w:val="en-US"/>
+        </w:rPr>
+      </w:pPr>
+      <w:r>
+        <w:rPr>
+          <w:lang w:val="en-US"/>
+        </w:rPr>
+        <w:t xml:space="preserve">This function will need a parameter, </w:t>
+      </w:r>
+      <w:proofErr w:type="spellStart"/>
+      <w:r>
+        <w:rPr>
+          <w:lang w:val="en-US"/>
+        </w:rPr>
+        <w:t>prevUserFavorites</w:t>
+      </w:r>
+      <w:proofErr w:type="spellEnd"/>
+      <w:r>
+        <w:rPr>
+          <w:lang w:val="en-US"/>
+        </w:rPr>
+        <w:t xml:space="preserve">, which is the previous state of </w:t>
+      </w:r>
+      <w:proofErr w:type="spellStart"/>
+      <w:r>
+        <w:rPr>
+          <w:lang w:val="en-US"/>
+        </w:rPr>
+        <w:t>userFavorites</w:t>
+      </w:r>
+      <w:proofErr w:type="spellEnd"/>
+      <w:r>
+        <w:rPr>
+          <w:lang w:val="en-US"/>
+        </w:rPr>
+        <w:t xml:space="preserve">. React will ensure the functions are executed in the correct order so our state will update properly. </w:t>
+      </w:r>
+    </w:p>
+    <w:p>
+      <w:pPr>
+        <w:pStyle w:val="ListParagraph"/>
+        <w:numPr>
+          <w:ilvl w:val="0"/>
+          <w:numId w:val="2"/>
+        </w:numPr>
+        <w:rPr>
+          <w:lang w:val="en-US"/>
+        </w:rPr>
+      </w:pPr>
+      <w:r>
+        <w:rPr>
+          <w:lang w:val="en-US"/>
+        </w:rPr>
+        <w:drawing>
+          <wp:inline distT="0" distB="0" distL="0" distR="0" wp14:anchorId="12B455DB" wp14:editId="2B4E7565">
+            <wp:extent cx="4991797" cy="1257475"/>
+            <wp:effectExtent l="0" t="0" r="0" b="0"/>
+            <wp:docPr id="69" name="Picture 69" descr="Text&#10;&#10;Description automatically generated"/>
+            <wp:cNvGraphicFramePr>
+              <a:graphicFrameLocks xmlns:a="http://schemas.openxmlformats.org/drawingml/2006/main" noChangeAspect="1"/>
+            </wp:cNvGraphicFramePr>
+            <a:graphic xmlns:a="http://schemas.openxmlformats.org/drawingml/2006/main">
+              <a:graphicData uri="http://schemas.openxmlformats.org/drawingml/2006/picture">
+                <pic:pic xmlns:pic="http://schemas.openxmlformats.org/drawingml/2006/picture">
+                  <pic:nvPicPr>
+                    <pic:cNvPr id="69" name="Picture 69" descr="Text&#10;&#10;Description automatically generated"/>
+                    <pic:cNvPicPr/>
+                  </pic:nvPicPr>
+                  <pic:blipFill>
+                    <a:blip r:embed="rId92"/>
+                    <a:stretch>
+                      <a:fillRect/>
+                    </a:stretch>
+                  </pic:blipFill>
+                  <pic:spPr>
+                    <a:xfrm>
+                      <a:off x="0" y="0"/>
+                      <a:ext cx="4991797" cy="1257475"/>
+                    </a:xfrm>
+                    <a:prstGeom prst="rect">
+                      <a:avLst/>
+                    </a:prstGeom>
+                  </pic:spPr>
+                </pic:pic>
+              </a:graphicData>
+            </a:graphic>
+          </wp:inline>
+        </w:drawing>
+      </w:r>
+    </w:p>
+    <w:p>
+      <w:pPr>
+        <w:pStyle w:val="ListParagraph"/>
+        <w:numPr>
+          <w:ilvl w:val="0"/>
+          <w:numId w:val="2"/>
+        </w:numPr>
+        <w:rPr>
+          <w:lang w:val="en-US"/>
+        </w:rPr>
+      </w:pPr>
+      <w:r>
+        <w:rPr>
+          <w:lang w:val="en-US"/>
+        </w:rPr>
+        <w:t xml:space="preserve">For </w:t>
+      </w:r>
+      <w:proofErr w:type="spellStart"/>
+      <w:r>
+        <w:rPr>
+          <w:lang w:val="en-US"/>
+        </w:rPr>
+        <w:t>removeFavoriteHandler</w:t>
+      </w:r>
+      <w:proofErr w:type="spellEnd"/>
+      <w:r>
+        <w:rPr>
+          <w:lang w:val="en-US"/>
+        </w:rPr>
+        <w:t xml:space="preserve">, it will take a parameter, </w:t>
+      </w:r>
+      <w:proofErr w:type="spellStart"/>
+      <w:r>
+        <w:rPr>
+          <w:lang w:val="en-US"/>
+        </w:rPr>
+        <w:t>meetupId</w:t>
+      </w:r>
+      <w:proofErr w:type="spellEnd"/>
+      <w:r>
+        <w:rPr>
+          <w:lang w:val="en-US"/>
+        </w:rPr>
+        <w:t xml:space="preserve">, which is the Id of the meetup that should be removed from </w:t>
+      </w:r>
+      <w:proofErr w:type="spellStart"/>
+      <w:r>
+        <w:rPr>
+          <w:lang w:val="en-US"/>
+        </w:rPr>
+        <w:t>userFavorites</w:t>
+      </w:r>
+      <w:proofErr w:type="spellEnd"/>
+      <w:r>
+        <w:rPr>
+          <w:lang w:val="en-US"/>
+        </w:rPr>
+        <w:t xml:space="preserve"> which is state that contains </w:t>
+      </w:r>
+      <w:proofErr w:type="gramStart"/>
+      <w:r>
+        <w:rPr>
+          <w:lang w:val="en-US"/>
+        </w:rPr>
+        <w:t>all of</w:t>
+      </w:r>
+      <w:proofErr w:type="gramEnd"/>
+      <w:r>
+        <w:rPr>
+          <w:lang w:val="en-US"/>
+        </w:rPr>
+        <w:t xml:space="preserve"> the favorite meetups. </w:t>
+      </w:r>
+      <w:r>
+        <w:rPr>
+          <w:lang w:val="en-US"/>
+        </w:rPr>
+        <w:t xml:space="preserve">Then, we will filter out </w:t>
+      </w:r>
+      <w:proofErr w:type="gramStart"/>
+      <w:r>
+        <w:rPr>
+          <w:lang w:val="en-US"/>
+        </w:rPr>
+        <w:t>a the</w:t>
+      </w:r>
+      <w:proofErr w:type="gramEnd"/>
+      <w:r>
+        <w:rPr>
+          <w:lang w:val="en-US"/>
+        </w:rPr>
+        <w:t xml:space="preserve"> meetup inside </w:t>
+      </w:r>
+      <w:proofErr w:type="spellStart"/>
+      <w:r>
+        <w:rPr>
+          <w:lang w:val="en-US"/>
+        </w:rPr>
+        <w:t>userFavorites</w:t>
+      </w:r>
+      <w:proofErr w:type="spellEnd"/>
+      <w:r>
+        <w:rPr>
+          <w:lang w:val="en-US"/>
+        </w:rPr>
+        <w:t xml:space="preserve"> that has the id of the parameter .</w:t>
+      </w:r>
+    </w:p>
+    <w:p>
+      <w:pPr>
+        <w:pStyle w:val="ListParagraph"/>
+        <w:numPr>
+          <w:ilvl w:val="0"/>
+          <w:numId w:val="2"/>
+        </w:numPr>
+        <w:rPr>
+          <w:lang w:val="en-US"/>
+        </w:rPr>
+      </w:pPr>
+      <w:r>
+        <w:rPr>
+          <w:lang w:val="en-US"/>
+        </w:rPr>
+        <w:lastRenderedPageBreak/>
+        <w:drawing>
+          <wp:inline distT="0" distB="0" distL="0" distR="0" wp14:anchorId="29753720" wp14:editId="73DFC693">
+            <wp:extent cx="5327374" cy="991315"/>
+            <wp:effectExtent l="0" t="0" r="6985" b="0"/>
+            <wp:docPr id="70" name="Picture 70" descr="Text&#10;&#10;Description automatically generated"/>
+            <wp:cNvGraphicFramePr>
+              <a:graphicFrameLocks xmlns:a="http://schemas.openxmlformats.org/drawingml/2006/main" noChangeAspect="1"/>
+            </wp:cNvGraphicFramePr>
+            <a:graphic xmlns:a="http://schemas.openxmlformats.org/drawingml/2006/main">
+              <a:graphicData uri="http://schemas.openxmlformats.org/drawingml/2006/picture">
+                <pic:pic xmlns:pic="http://schemas.openxmlformats.org/drawingml/2006/picture">
+                  <pic:nvPicPr>
+                    <pic:cNvPr id="70" name="Picture 70" descr="Text&#10;&#10;Description automatically generated"/>
+                    <pic:cNvPicPr/>
+                  </pic:nvPicPr>
+                  <pic:blipFill>
+                    <a:blip r:embed="rId93"/>
+                    <a:stretch>
+                      <a:fillRect/>
+                    </a:stretch>
+                  </pic:blipFill>
+                  <pic:spPr>
+                    <a:xfrm>
+                      <a:off x="0" y="0"/>
+                      <a:ext cx="5355542" cy="996556"/>
+                    </a:xfrm>
+                    <a:prstGeom prst="rect">
+                      <a:avLst/>
+                    </a:prstGeom>
+                  </pic:spPr>
+                </pic:pic>
+              </a:graphicData>
+            </a:graphic>
+          </wp:inline>
+        </w:drawing>
+      </w:r>
+    </w:p>
+    <w:p>
+      <w:pPr>
+        <w:pStyle w:val="ListParagraph"/>
+        <w:numPr>
+          <w:ilvl w:val="0"/>
+          <w:numId w:val="2"/>
+        </w:numPr>
+        <w:rPr>
+          <w:lang w:val="en-US"/>
+        </w:rPr>
+      </w:pPr>
+      <w:r>
+        <w:rPr>
+          <w:lang w:val="en-US"/>
+        </w:rPr>
+        <w:t xml:space="preserve">For </w:t>
+      </w:r>
+      <w:proofErr w:type="spellStart"/>
+      <w:r>
+        <w:rPr>
+          <w:lang w:val="en-US"/>
+        </w:rPr>
+        <w:t>itemIsFavoriteHandler</w:t>
+      </w:r>
+      <w:proofErr w:type="spellEnd"/>
+      <w:r>
+        <w:rPr>
+          <w:lang w:val="en-US"/>
+        </w:rPr>
+        <w:t xml:space="preserve">, it will take a parameter, </w:t>
+      </w:r>
+      <w:proofErr w:type="spellStart"/>
+      <w:r>
+        <w:rPr>
+          <w:lang w:val="en-US"/>
+        </w:rPr>
+        <w:t>meetupId</w:t>
+      </w:r>
+      <w:proofErr w:type="spellEnd"/>
+      <w:r>
+        <w:rPr>
+          <w:lang w:val="en-US"/>
+        </w:rPr>
+        <w:t xml:space="preserve">, which is the id of a given meetup. The function checks if that meetup which corresponds to that </w:t>
+      </w:r>
+      <w:proofErr w:type="spellStart"/>
+      <w:r>
+        <w:rPr>
+          <w:lang w:val="en-US"/>
+        </w:rPr>
+        <w:t>meetupId</w:t>
+      </w:r>
+      <w:proofErr w:type="spellEnd"/>
+      <w:r>
+        <w:rPr>
+          <w:lang w:val="en-US"/>
+        </w:rPr>
+        <w:t xml:space="preserve"> is inside the array of meetups, </w:t>
+      </w:r>
+      <w:proofErr w:type="spellStart"/>
+      <w:r>
+        <w:rPr>
+          <w:lang w:val="en-US"/>
+        </w:rPr>
+        <w:t>userFavorites</w:t>
+      </w:r>
+      <w:proofErr w:type="spellEnd"/>
+      <w:r>
+        <w:rPr>
+          <w:lang w:val="en-US"/>
+        </w:rPr>
+        <w:t xml:space="preserve">(which is state). </w:t>
+      </w:r>
+    </w:p>
+    <w:p>
+      <w:pPr>
+        <w:pStyle w:val="ListParagraph"/>
+        <w:numPr>
+          <w:ilvl w:val="0"/>
+          <w:numId w:val="2"/>
+        </w:numPr>
+        <w:rPr>
+          <w:lang w:val="en-US"/>
+        </w:rPr>
+      </w:pPr>
+      <w:r>
+        <w:rPr>
+          <w:lang w:val="en-US"/>
+        </w:rPr>
+        <w:drawing>
+          <wp:inline distT="0" distB="0" distL="0" distR="0" wp14:anchorId="4DBB29E5" wp14:editId="20432084">
+            <wp:extent cx="5925377" cy="743054"/>
+            <wp:effectExtent l="0" t="0" r="0" b="0"/>
+            <wp:docPr id="71" name="Picture 71" descr="Text&#10;&#10;Description automatically generated"/>
+            <wp:cNvGraphicFramePr>
+              <a:graphicFrameLocks xmlns:a="http://schemas.openxmlformats.org/drawingml/2006/main" noChangeAspect="1"/>
+            </wp:cNvGraphicFramePr>
+            <a:graphic xmlns:a="http://schemas.openxmlformats.org/drawingml/2006/main">
+              <a:graphicData uri="http://schemas.openxmlformats.org/drawingml/2006/picture">
+                <pic:pic xmlns:pic="http://schemas.openxmlformats.org/drawingml/2006/picture">
+                  <pic:nvPicPr>
+                    <pic:cNvPr id="71" name="Picture 71" descr="Text&#10;&#10;Description automatically generated"/>
+                    <pic:cNvPicPr/>
+                  </pic:nvPicPr>
+                  <pic:blipFill>
+                    <a:blip r:embed="rId94"/>
+                    <a:stretch>
+                      <a:fillRect/>
+                    </a:stretch>
+                  </pic:blipFill>
+                  <pic:spPr>
+                    <a:xfrm>
+                      <a:off x="0" y="0"/>
+                      <a:ext cx="5925377" cy="743054"/>
+                    </a:xfrm>
+                    <a:prstGeom prst="rect">
+                      <a:avLst/>
+                    </a:prstGeom>
+                  </pic:spPr>
+                </pic:pic>
+              </a:graphicData>
+            </a:graphic>
+          </wp:inline>
+        </w:drawing>
+      </w:r>
+    </w:p>
+    <w:p>
+      <w:pPr>
+        <w:pStyle w:val="ListParagraph"/>
+        <w:numPr>
+          <w:ilvl w:val="0"/>
+          <w:numId w:val="2"/>
+        </w:numPr>
+        <w:rPr>
+          <w:lang w:val="en-US"/>
+        </w:rPr>
+      </w:pPr>
+      <w:r>
+        <w:rPr>
+          <w:lang w:val="en-US"/>
+        </w:rPr>
+        <w:lastRenderedPageBreak/>
+        <w:drawing>
+          <wp:inline distT="0" distB="0" distL="0" distR="0" wp14:anchorId="4987483A" wp14:editId="65EAC02B">
+            <wp:extent cx="6554115" cy="8421275"/>
+            <wp:effectExtent l="0" t="0" r="0" b="0"/>
+            <wp:docPr id="73" name="Picture 73" descr="Text&#10;&#10;Description automatically generated"/>
+            <wp:cNvGraphicFramePr>
+              <a:graphicFrameLocks xmlns:a="http://schemas.openxmlformats.org/drawingml/2006/main" noChangeAspect="1"/>
+            </wp:cNvGraphicFramePr>
+            <a:graphic xmlns:a="http://schemas.openxmlformats.org/drawingml/2006/main">
+              <a:graphicData uri="http://schemas.openxmlformats.org/drawingml/2006/picture">
+                <pic:pic xmlns:pic="http://schemas.openxmlformats.org/drawingml/2006/picture">
+                  <pic:nvPicPr>
+                    <pic:cNvPr id="73" name="Picture 73" descr="Text&#10;&#10;Description automatically generated"/>
+                    <pic:cNvPicPr/>
+                  </pic:nvPicPr>
+                  <pic:blipFill>
+                    <a:blip r:embed="rId95"/>
+                    <a:stretch>
+                      <a:fillRect/>
+                    </a:stretch>
+                  </pic:blipFill>
+                  <pic:spPr>
+                    <a:xfrm>
+                      <a:off x="0" y="0"/>
+                      <a:ext cx="6554115" cy="8421275"/>
+                    </a:xfrm>
+                    <a:prstGeom prst="rect">
+                      <a:avLst/>
+                    </a:prstGeom>
+                  </pic:spPr>
+                </pic:pic>
+              </a:graphicData>
+            </a:graphic>
+          </wp:inline>
+        </w:drawing>
+      </w:r>
+    </w:p>
+    <w:p>
+      <w:pPr>
+        <w:pStyle w:val="ListParagraph"/>
+        <w:numPr>
+          <w:ilvl w:val="0"/>
+          <w:numId w:val="2"/>
+        </w:numPr>
+        <w:rPr>
+          <w:lang w:val="en-US"/>
+        </w:rPr>
+      </w:pPr>
+      <w:r>
+        <w:rPr>
+          <w:lang w:val="en-US"/>
+        </w:rPr>
+        <w:t>However, these three functions are never called. Thus, we need to figure out where to call them.</w:t>
+      </w:r>
+    </w:p>
+    <w:p>
+      <w:pPr>
+        <w:rPr>
+          <w:lang w:val="en-US"/>
+        </w:rPr>
+      </w:pPr>
+    </w:p>
+    <w:p>
+      <w:pPr>
         <w:rPr>
           <w:lang w:val="en-US"/>
         </w:rPr>

</xml_diff>